<commit_message>
commit da documentação do projeto
</commit_message>
<xml_diff>
--- a/Documentação.docx
+++ b/Documentação.docx
@@ -2,15 +2,6 @@
 <file path=word/document.xml><?xml version="1.0" encoding="utf-8"?>
 <w:document xmlns:wpc="http://schemas.microsoft.com/office/word/2010/wordprocessingCanvas" xmlns:mc="http://schemas.openxmlformats.org/markup-compatibility/2006" xmlns:o="urn:schemas-microsoft-com:office:office" xmlns:r="http://schemas.openxmlformats.org/officeDocument/2006/relationships" xmlns:m="http://schemas.openxmlformats.org/officeDocument/2006/math" xmlns:v="urn:schemas-microsoft-com:vml" xmlns:wp14="http://schemas.microsoft.com/office/word/2010/wordprocessingDrawing" xmlns:wp="http://schemas.openxmlformats.org/drawingml/2006/wordprocessingDrawing" xmlns:w10="urn:schemas-microsoft-com:office:word" xmlns:w="http://schemas.openxmlformats.org/wordprocessingml/2006/main" xmlns:w14="http://schemas.microsoft.com/office/word/2010/wordml" xmlns:wpg="http://schemas.microsoft.com/office/word/2010/wordprocessingGroup" xmlns:wpi="http://schemas.microsoft.com/office/word/2010/wordprocessingInk" xmlns:wne="http://schemas.microsoft.com/office/word/2006/wordml" xmlns:wps="http://schemas.microsoft.com/office/word/2010/wordprocessingShape" mc:Ignorable="w14 wp14">
   <w:body>
-    <w:p>
-      <w:r/>
-    </w:p>
-    <w:p>
-      <w:r/>
-    </w:p>
-    <w:p>
-      <w:r/>
-    </w:p>
     <w:p>
       <w:r/>
     </w:p>
@@ -230,7 +221,7 @@
         <w:tc>
           <w:tcPr>
             <w:tcW w:w="2410" w:type="dxa"/>
-            <w:tmTcPr id="1633991824" protected="0"/>
+            <w:tmTcPr id="1633992169" protected="0"/>
           </w:tcPr>
           <w:p>
             <w:pPr/>
@@ -242,7 +233,7 @@
         <w:tc>
           <w:tcPr>
             <w:tcW w:w="2410" w:type="dxa"/>
-            <w:tmTcPr id="1633991824" protected="0"/>
+            <w:tmTcPr id="1633992169" protected="0"/>
           </w:tcPr>
           <w:p>
             <w:pPr/>
@@ -254,7 +245,7 @@
         <w:tc>
           <w:tcPr>
             <w:tcW w:w="2410" w:type="dxa"/>
-            <w:tmTcPr id="1633991824" protected="0"/>
+            <w:tmTcPr id="1633992169" protected="0"/>
           </w:tcPr>
           <w:p>
             <w:pPr/>
@@ -266,7 +257,7 @@
         <w:tc>
           <w:tcPr>
             <w:tcW w:w="2410" w:type="dxa"/>
-            <w:tmTcPr id="1633991824" protected="0"/>
+            <w:tmTcPr id="1633992169" protected="0"/>
           </w:tcPr>
           <w:p>
             <w:pPr/>
@@ -285,7 +276,7 @@
         <w:tc>
           <w:tcPr>
             <w:tcW w:w="2410" w:type="dxa"/>
-            <w:tmTcPr id="1633991824" protected="0"/>
+            <w:tmTcPr id="1633992169" protected="0"/>
           </w:tcPr>
           <w:p>
             <w:pPr/>
@@ -297,7 +288,7 @@
         <w:tc>
           <w:tcPr>
             <w:tcW w:w="2410" w:type="dxa"/>
-            <w:tmTcPr id="1633991824" protected="0"/>
+            <w:tmTcPr id="1633992169" protected="0"/>
           </w:tcPr>
           <w:p>
             <w:pPr/>
@@ -309,7 +300,7 @@
         <w:tc>
           <w:tcPr>
             <w:tcW w:w="2410" w:type="dxa"/>
-            <w:tmTcPr id="1633991824" protected="0"/>
+            <w:tmTcPr id="1633992169" protected="0"/>
           </w:tcPr>
           <w:p>
             <w:pPr/>
@@ -321,7 +312,7 @@
         <w:tc>
           <w:tcPr>
             <w:tcW w:w="2410" w:type="dxa"/>
-            <w:tmTcPr id="1633991824" protected="0"/>
+            <w:tmTcPr id="1633992169" protected="0"/>
           </w:tcPr>
           <w:p>
             <w:pPr/>
@@ -338,7 +329,7 @@
         <w:tc>
           <w:tcPr>
             <w:tcW w:w="2410" w:type="dxa"/>
-            <w:tmTcPr id="1633991824" protected="0"/>
+            <w:tmTcPr id="1633992169" protected="0"/>
           </w:tcPr>
           <w:p>
             <w:pPr/>
@@ -348,7 +339,7 @@
         <w:tc>
           <w:tcPr>
             <w:tcW w:w="2410" w:type="dxa"/>
-            <w:tmTcPr id="1633991824" protected="0"/>
+            <w:tmTcPr id="1633992169" protected="0"/>
           </w:tcPr>
           <w:p>
             <w:pPr/>
@@ -358,7 +349,7 @@
         <w:tc>
           <w:tcPr>
             <w:tcW w:w="2410" w:type="dxa"/>
-            <w:tmTcPr id="1633991824" protected="0"/>
+            <w:tmTcPr id="1633992169" protected="0"/>
           </w:tcPr>
           <w:p>
             <w:pPr/>
@@ -368,7 +359,7 @@
         <w:tc>
           <w:tcPr>
             <w:tcW w:w="2410" w:type="dxa"/>
-            <w:tmTcPr id="1633991824" protected="0"/>
+            <w:tmTcPr id="1633992169" protected="0"/>
           </w:tcPr>
           <w:p>
             <w:pPr/>
@@ -613,23 +604,6 @@
           <w:szCs w:val="24"/>
         </w:rPr>
       </w:r>
-    </w:p>
-    <w:p>
-      <w:pPr>
-        <w:ind w:left="360"/>
-        <w:spacing/>
-        <w:jc w:val="center"/>
-        <w:rPr>
-          <w:sz w:val="24"/>
-          <w:szCs w:val="24"/>
-        </w:rPr>
-      </w:pPr>
-      <w:r>
-        <w:rPr>
-          <w:sz w:val="24"/>
-          <w:szCs w:val="24"/>
-        </w:rPr>
-      </w:r>
       <w:r>
         <w:br w:type="page"/>
       </w:r>
@@ -856,7 +830,7 @@
         <w:tc>
           <w:tcPr>
             <w:tcW w:w="1826" w:type="dxa"/>
-            <w:tmTcPr id="1633991824" protected="0"/>
+            <w:tmTcPr id="1633992169" protected="0"/>
           </w:tcPr>
           <w:p>
             <w:pPr>
@@ -896,7 +870,7 @@
         <w:tc>
           <w:tcPr>
             <w:tcW w:w="6791" w:type="dxa"/>
-            <w:tmTcPr id="1633991824" protected="0"/>
+            <w:tmTcPr id="1633992169" protected="0"/>
           </w:tcPr>
           <w:p>
             <w:pPr>
@@ -926,7 +900,7 @@
         <w:tc>
           <w:tcPr>
             <w:tcW w:w="1826" w:type="dxa"/>
-            <w:tmTcPr id="1633991824" protected="0"/>
+            <w:tmTcPr id="1633992169" protected="0"/>
           </w:tcPr>
           <w:p>
             <w:pPr>
@@ -949,7 +923,7 @@
         <w:tc>
           <w:tcPr>
             <w:tcW w:w="6791" w:type="dxa"/>
-            <w:tmTcPr id="1633991824" protected="0"/>
+            <w:tmTcPr id="1633992169" protected="0"/>
           </w:tcPr>
           <w:p>
             <w:pPr>
@@ -979,7 +953,7 @@
         <w:tc>
           <w:tcPr>
             <w:tcW w:w="1826" w:type="dxa"/>
-            <w:tmTcPr id="1633991824" protected="0"/>
+            <w:tmTcPr id="1633992169" protected="0"/>
           </w:tcPr>
           <w:p>
             <w:pPr>
@@ -1002,7 +976,7 @@
         <w:tc>
           <w:tcPr>
             <w:tcW w:w="6791" w:type="dxa"/>
-            <w:tmTcPr id="1633991824" protected="0"/>
+            <w:tmTcPr id="1633992169" protected="0"/>
           </w:tcPr>
           <w:p>
             <w:pPr>
@@ -1032,7 +1006,7 @@
         <w:tc>
           <w:tcPr>
             <w:tcW w:w="1826" w:type="dxa"/>
-            <w:tmTcPr id="1633991824" protected="0"/>
+            <w:tmTcPr id="1633992169" protected="0"/>
           </w:tcPr>
           <w:p>
             <w:pPr>
@@ -1055,7 +1029,7 @@
         <w:tc>
           <w:tcPr>
             <w:tcW w:w="6791" w:type="dxa"/>
-            <w:tmTcPr id="1633991824" protected="0"/>
+            <w:tmTcPr id="1633992169" protected="0"/>
           </w:tcPr>
           <w:p>
             <w:pPr>
@@ -1085,7 +1059,7 @@
         <w:tc>
           <w:tcPr>
             <w:tcW w:w="1826" w:type="dxa"/>
-            <w:tmTcPr id="1633991824" protected="0"/>
+            <w:tmTcPr id="1633992169" protected="0"/>
           </w:tcPr>
           <w:p>
             <w:pPr>
@@ -1108,7 +1082,7 @@
         <w:tc>
           <w:tcPr>
             <w:tcW w:w="6791" w:type="dxa"/>
-            <w:tmTcPr id="1633991824" protected="0"/>
+            <w:tmTcPr id="1633992169" protected="0"/>
           </w:tcPr>
           <w:p>
             <w:pPr>
@@ -1138,7 +1112,7 @@
         <w:tc>
           <w:tcPr>
             <w:tcW w:w="1826" w:type="dxa"/>
-            <w:tmTcPr id="1633991824" protected="0"/>
+            <w:tmTcPr id="1633992169" protected="0"/>
           </w:tcPr>
           <w:p>
             <w:pPr>
@@ -1161,7 +1135,7 @@
         <w:tc>
           <w:tcPr>
             <w:tcW w:w="6791" w:type="dxa"/>
-            <w:tmTcPr id="1633991824" protected="0"/>
+            <w:tmTcPr id="1633992169" protected="0"/>
           </w:tcPr>
           <w:p>
             <w:pPr>
@@ -1191,7 +1165,7 @@
         <w:tc>
           <w:tcPr>
             <w:tcW w:w="1826" w:type="dxa"/>
-            <w:tmTcPr id="1633991824" protected="0"/>
+            <w:tmTcPr id="1633992169" protected="0"/>
           </w:tcPr>
           <w:p>
             <w:pPr>
@@ -1214,7 +1188,7 @@
         <w:tc>
           <w:tcPr>
             <w:tcW w:w="6791" w:type="dxa"/>
-            <w:tmTcPr id="1633991824" protected="0"/>
+            <w:tmTcPr id="1633992169" protected="0"/>
           </w:tcPr>
           <w:p>
             <w:pPr>
@@ -1320,7 +1294,7 @@
         <w:tc>
           <w:tcPr>
             <w:tcW w:w="4466" w:type="dxa"/>
-            <w:tmTcPr id="1633991824" protected="0"/>
+            <w:tmTcPr id="1633992169" protected="0"/>
           </w:tcPr>
           <w:p>
             <w:pPr/>
@@ -1332,7 +1306,7 @@
         <w:tc>
           <w:tcPr>
             <w:tcW w:w="4256" w:type="dxa"/>
-            <w:tmTcPr id="1633991824" protected="0"/>
+            <w:tmTcPr id="1633992169" protected="0"/>
           </w:tcPr>
           <w:p>
             <w:pPr/>
@@ -1351,7 +1325,7 @@
         <w:tc>
           <w:tcPr>
             <w:tcW w:w="4466" w:type="dxa"/>
-            <w:tmTcPr id="1633991824" protected="0"/>
+            <w:tmTcPr id="1633992169" protected="0"/>
           </w:tcPr>
           <w:p>
             <w:pPr/>
@@ -1363,7 +1337,7 @@
         <w:tc>
           <w:tcPr>
             <w:tcW w:w="4256" w:type="dxa"/>
-            <w:tmTcPr id="1633991824" protected="0"/>
+            <w:tmTcPr id="1633992169" protected="0"/>
           </w:tcPr>
           <w:p>
             <w:pPr/>
@@ -1382,7 +1356,7 @@
         <w:tc>
           <w:tcPr>
             <w:tcW w:w="4466" w:type="dxa"/>
-            <w:tmTcPr id="1633991824" protected="0"/>
+            <w:tmTcPr id="1633992169" protected="0"/>
           </w:tcPr>
           <w:p>
             <w:pPr/>
@@ -1394,7 +1368,7 @@
         <w:tc>
           <w:tcPr>
             <w:tcW w:w="4256" w:type="dxa"/>
-            <w:tmTcPr id="1633991824" protected="0"/>
+            <w:tmTcPr id="1633992169" protected="0"/>
           </w:tcPr>
           <w:p>
             <w:pPr/>
@@ -1413,7 +1387,7 @@
         <w:tc>
           <w:tcPr>
             <w:tcW w:w="4466" w:type="dxa"/>
-            <w:tmTcPr id="1633991824" protected="0"/>
+            <w:tmTcPr id="1633992169" protected="0"/>
           </w:tcPr>
           <w:p>
             <w:pPr>
@@ -1435,7 +1409,7 @@
         <w:tc>
           <w:tcPr>
             <w:tcW w:w="4256" w:type="dxa"/>
-            <w:tmTcPr id="1633991824" protected="0"/>
+            <w:tmTcPr id="1633992169" protected="0"/>
           </w:tcPr>
           <w:p>
             <w:pPr>
@@ -1464,7 +1438,7 @@
         <w:tc>
           <w:tcPr>
             <w:tcW w:w="4466" w:type="dxa"/>
-            <w:tmTcPr id="1633991824" protected="0"/>
+            <w:tmTcPr id="1633992169" protected="0"/>
           </w:tcPr>
           <w:p>
             <w:pPr>
@@ -1486,7 +1460,7 @@
         <w:tc>
           <w:tcPr>
             <w:tcW w:w="4256" w:type="dxa"/>
-            <w:tmTcPr id="1633991824" protected="0"/>
+            <w:tmTcPr id="1633992169" protected="0"/>
           </w:tcPr>
           <w:p>
             <w:pPr>
@@ -5737,7 +5711,7 @@
                       <a:picLocks noChangeAspect="1"/>
                       <a:extLst>
                         <a:ext uri="smNativeData">
-                          <sm:smNativeData xmlns:sm="smNativeData" val="SMDATA_14_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"/>
+                          <sm:smNativeData xmlns:sm="smNativeData" val="SMDATA_14_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"/>
                         </a:ext>
                       </a:extLst>
                     </pic:cNvPicPr>
@@ -5856,7 +5830,7 @@
       <w:fldChar w:fldCharType="begin"/>
       <w:instrText xml:space="preserve"> PAGE \* ROMAN </w:instrText>
       <w:fldChar w:fldCharType="separate"/>
-      <w:t>II</w:t>
+      <w:t>VIII</w:t>
       <w:fldChar w:fldCharType="end"/>
     </w:r>
   </w:p>

</xml_diff>

<commit_message>
terceiro commit da documentação
</commit_message>
<xml_diff>
--- a/Documentação.docx
+++ b/Documentação.docx
@@ -59,7 +59,7 @@
                       <a:picLocks noChangeAspect="1"/>
                       <a:extLst>
                         <a:ext uri="smNativeData">
-                          <sm:smNativeData xmlns:sm="smNativeData" val="SMDATA_14_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"/>
+                          <sm:smNativeData xmlns:sm="smNativeData" val="SMDATA_14_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"/>
                         </a:ext>
                       </a:extLst>
                     </pic:cNvPicPr>
@@ -282,10 +282,10 @@
         <w:tblLook w:val="04A0" w:firstRow="1" w:lastRow="0" w:firstColumn="1" w:lastColumn="0" w:noHBand="0" w:noVBand="1"/>
       </w:tblPr>
       <w:tblGrid>
-        <w:gridCol w:w="2410"/>
-        <w:gridCol w:w="2410"/>
-        <w:gridCol w:w="2815"/>
-        <w:gridCol w:w="1900"/>
+        <w:gridCol w:w="1960"/>
+        <w:gridCol w:w="1450"/>
+        <w:gridCol w:w="4585"/>
+        <w:gridCol w:w="1540"/>
       </w:tblGrid>
       <w:tr>
         <w:trPr>
@@ -295,48 +295,92 @@
         </w:trPr>
         <w:tc>
           <w:tcPr>
-            <w:tcW w:w="2410" w:type="dxa"/>
-            <w:tmTcPr id="1634000581" protected="0"/>
+            <w:tcW w:w="1960" w:type="dxa"/>
+            <w:tmTcPr id="1634253887" protected="0"/>
           </w:tcPr>
           <w:p>
-            <w:pPr/>
+            <w:pPr>
+              <w:rPr>
+                <w:rFonts w:ascii="Arial" w:hAnsi="Arial" w:eastAsia="Arial" w:cs="Arial"/>
+                <w:sz w:val="22"/>
+                <w:szCs w:val="22"/>
+              </w:rPr>
+            </w:pPr>
             <w:r>
+              <w:rPr>
+                <w:rFonts w:ascii="Arial" w:hAnsi="Arial" w:eastAsia="Arial" w:cs="Arial"/>
+                <w:sz w:val="22"/>
+                <w:szCs w:val="22"/>
+              </w:rPr>
               <w:t xml:space="preserve">          Data</w:t>
             </w:r>
           </w:p>
         </w:tc>
         <w:tc>
           <w:tcPr>
-            <w:tcW w:w="2410" w:type="dxa"/>
-            <w:tmTcPr id="1634000581" protected="0"/>
+            <w:tcW w:w="1450" w:type="dxa"/>
+            <w:tmTcPr id="1634253887" protected="0"/>
           </w:tcPr>
           <w:p>
-            <w:pPr/>
+            <w:pPr>
+              <w:rPr>
+                <w:rFonts w:ascii="Arial" w:hAnsi="Arial" w:eastAsia="Arial" w:cs="Arial"/>
+                <w:sz w:val="22"/>
+                <w:szCs w:val="22"/>
+              </w:rPr>
+            </w:pPr>
             <w:r>
-              <w:t xml:space="preserve">          Versão</w:t>
+              <w:rPr>
+                <w:rFonts w:ascii="Arial" w:hAnsi="Arial" w:eastAsia="Arial" w:cs="Arial"/>
+                <w:sz w:val="22"/>
+                <w:szCs w:val="22"/>
+              </w:rPr>
+              <w:t xml:space="preserve">    Versão</w:t>
             </w:r>
           </w:p>
         </w:tc>
         <w:tc>
           <w:tcPr>
-            <w:tcW w:w="2815" w:type="dxa"/>
-            <w:tmTcPr id="1634000581" protected="0"/>
+            <w:tcW w:w="4585" w:type="dxa"/>
+            <w:tmTcPr id="1634253887" protected="0"/>
           </w:tcPr>
           <w:p>
-            <w:pPr/>
+            <w:pPr>
+              <w:rPr>
+                <w:rFonts w:ascii="Arial" w:hAnsi="Arial" w:eastAsia="Arial" w:cs="Arial"/>
+                <w:sz w:val="22"/>
+                <w:szCs w:val="22"/>
+              </w:rPr>
+            </w:pPr>
             <w:r>
+              <w:rPr>
+                <w:rFonts w:ascii="Arial" w:hAnsi="Arial" w:eastAsia="Arial" w:cs="Arial"/>
+                <w:sz w:val="22"/>
+                <w:szCs w:val="22"/>
+              </w:rPr>
               <w:t xml:space="preserve">         Descrição</w:t>
             </w:r>
           </w:p>
         </w:tc>
         <w:tc>
           <w:tcPr>
-            <w:tcW w:w="1900" w:type="dxa"/>
-            <w:tmTcPr id="1634000581" protected="0"/>
+            <w:tcW w:w="1540" w:type="dxa"/>
+            <w:tmTcPr id="1634253887" protected="0"/>
           </w:tcPr>
           <w:p>
-            <w:pPr/>
+            <w:pPr>
+              <w:rPr>
+                <w:rFonts w:ascii="Arial" w:hAnsi="Arial" w:eastAsia="Arial" w:cs="Arial"/>
+                <w:sz w:val="22"/>
+                <w:szCs w:val="22"/>
+              </w:rPr>
+            </w:pPr>
             <w:r>
+              <w:rPr>
+                <w:rFonts w:ascii="Arial" w:hAnsi="Arial" w:eastAsia="Arial" w:cs="Arial"/>
+                <w:sz w:val="22"/>
+                <w:szCs w:val="22"/>
+              </w:rPr>
               <w:t xml:space="preserve">          Autor</w:t>
             </w:r>
           </w:p>
@@ -346,52 +390,97 @@
         <w:trPr>
           <w:tblHeader w:val="0"/>
           <w:cantSplit w:val="0"/>
-          <w:trHeight w:val="0" w:hRule="auto"/>
+          <w:trHeight w:val="448" w:hRule="atLeast"/>
         </w:trPr>
         <w:tc>
           <w:tcPr>
-            <w:tcW w:w="2410" w:type="dxa"/>
-            <w:tmTcPr id="1634000581" protected="0"/>
+            <w:tcW w:w="1960" w:type="dxa"/>
+            <w:tmTcPr id="1634253887" protected="0"/>
           </w:tcPr>
           <w:p>
-            <w:pPr/>
+            <w:pPr>
+              <w:rPr>
+                <w:rFonts w:ascii="Arial" w:hAnsi="Arial" w:eastAsia="Arial" w:cs="Arial"/>
+                <w:sz w:val="22"/>
+                <w:szCs w:val="22"/>
+              </w:rPr>
+            </w:pPr>
             <w:r>
+              <w:rPr>
+                <w:rFonts w:ascii="Arial" w:hAnsi="Arial" w:eastAsia="Arial" w:cs="Arial"/>
+                <w:sz w:val="22"/>
+                <w:szCs w:val="22"/>
+              </w:rPr>
               <w:t xml:space="preserve">       06/10/2021</w:t>
             </w:r>
           </w:p>
         </w:tc>
         <w:tc>
           <w:tcPr>
-            <w:tcW w:w="2410" w:type="dxa"/>
-            <w:tmTcPr id="1634000581" protected="0"/>
+            <w:tcW w:w="1450" w:type="dxa"/>
+            <w:tmTcPr id="1634253887" protected="0"/>
           </w:tcPr>
           <w:p>
-            <w:pPr/>
+            <w:pPr>
+              <w:rPr>
+                <w:rFonts w:ascii="Arial" w:hAnsi="Arial" w:eastAsia="Arial" w:cs="Arial"/>
+                <w:sz w:val="22"/>
+                <w:szCs w:val="22"/>
+              </w:rPr>
+            </w:pPr>
             <w:r>
-              <w:t xml:space="preserve">            1.0</w:t>
+              <w:rPr>
+                <w:rFonts w:ascii="Arial" w:hAnsi="Arial" w:eastAsia="Arial" w:cs="Arial"/>
+                <w:sz w:val="22"/>
+                <w:szCs w:val="22"/>
+              </w:rPr>
+              <w:t xml:space="preserve">      1.0</w:t>
             </w:r>
           </w:p>
         </w:tc>
         <w:tc>
           <w:tcPr>
-            <w:tcW w:w="2815" w:type="dxa"/>
-            <w:tmTcPr id="1634000581" protected="0"/>
+            <w:tcW w:w="4585" w:type="dxa"/>
+            <w:tmTcPr id="1634253887" protected="0"/>
           </w:tcPr>
           <w:p>
-            <w:pPr/>
+            <w:pPr>
+              <w:rPr>
+                <w:rFonts w:ascii="Arial" w:hAnsi="Arial" w:eastAsia="Arial" w:cs="Arial"/>
+                <w:sz w:val="22"/>
+                <w:szCs w:val="22"/>
+              </w:rPr>
+            </w:pPr>
             <w:r>
+              <w:rPr>
+                <w:rFonts w:ascii="Arial" w:hAnsi="Arial" w:eastAsia="Arial" w:cs="Arial"/>
+                <w:sz w:val="22"/>
+                <w:szCs w:val="22"/>
+              </w:rPr>
               <w:t>Criação da Documentação</w:t>
             </w:r>
           </w:p>
         </w:tc>
         <w:tc>
           <w:tcPr>
-            <w:tcW w:w="1900" w:type="dxa"/>
-            <w:tmTcPr id="1634000581" protected="0"/>
+            <w:tcW w:w="1540" w:type="dxa"/>
+            <w:tmTcPr id="1634253887" protected="0"/>
           </w:tcPr>
           <w:p>
-            <w:pPr/>
-            <w:r/>
+            <w:pPr>
+              <w:rPr>
+                <w:rFonts w:ascii="Arial" w:hAnsi="Arial" w:eastAsia="Arial" w:cs="Arial"/>
+                <w:sz w:val="22"/>
+                <w:szCs w:val="22"/>
+              </w:rPr>
+            </w:pPr>
+            <w:r>
+              <w:rPr>
+                <w:rFonts w:ascii="Arial" w:hAnsi="Arial" w:eastAsia="Arial" w:cs="Arial"/>
+                <w:sz w:val="22"/>
+                <w:szCs w:val="22"/>
+              </w:rPr>
+            </w:r>
           </w:p>
         </w:tc>
       </w:tr>
@@ -399,52 +488,162 @@
         <w:trPr>
           <w:tblHeader w:val="0"/>
           <w:cantSplit w:val="0"/>
-          <w:trHeight w:val="0" w:hRule="auto"/>
+          <w:trHeight w:val="401" w:hRule="atLeast"/>
         </w:trPr>
         <w:tc>
           <w:tcPr>
-            <w:tcW w:w="2410" w:type="dxa"/>
-            <w:tmTcPr id="1634000581" protected="0"/>
+            <w:tcW w:w="1960" w:type="dxa"/>
+            <w:tmTcPr id="1634253887" protected="0"/>
           </w:tcPr>
           <w:p>
-            <w:pPr/>
+            <w:pPr>
+              <w:rPr>
+                <w:rFonts w:ascii="Arial" w:hAnsi="Arial" w:eastAsia="Arial" w:cs="Arial"/>
+                <w:sz w:val="22"/>
+                <w:szCs w:val="22"/>
+              </w:rPr>
+            </w:pPr>
             <w:r>
+              <w:rPr>
+                <w:rFonts w:ascii="Arial" w:hAnsi="Arial" w:eastAsia="Arial" w:cs="Arial"/>
+                <w:sz w:val="22"/>
+                <w:szCs w:val="22"/>
+              </w:rPr>
               <w:t xml:space="preserve">      11/10/2021</w:t>
             </w:r>
           </w:p>
         </w:tc>
         <w:tc>
           <w:tcPr>
-            <w:tcW w:w="2410" w:type="dxa"/>
-            <w:tmTcPr id="1634000581" protected="0"/>
+            <w:tcW w:w="1450" w:type="dxa"/>
+            <w:tmTcPr id="1634253887" protected="0"/>
           </w:tcPr>
           <w:p>
-            <w:pPr/>
+            <w:pPr>
+              <w:rPr>
+                <w:rFonts w:ascii="Arial" w:hAnsi="Arial" w:eastAsia="Arial" w:cs="Arial"/>
+                <w:sz w:val="22"/>
+                <w:szCs w:val="22"/>
+              </w:rPr>
+            </w:pPr>
             <w:r>
-              <w:t xml:space="preserve">            1.1</w:t>
+              <w:rPr>
+                <w:rFonts w:ascii="Arial" w:hAnsi="Arial" w:eastAsia="Arial" w:cs="Arial"/>
+                <w:sz w:val="22"/>
+                <w:szCs w:val="22"/>
+              </w:rPr>
+              <w:t xml:space="preserve">      1.1</w:t>
             </w:r>
           </w:p>
         </w:tc>
         <w:tc>
           <w:tcPr>
-            <w:tcW w:w="2815" w:type="dxa"/>
-            <w:tmTcPr id="1634000581" protected="0"/>
+            <w:tcW w:w="4585" w:type="dxa"/>
+            <w:tmTcPr id="1634253887" protected="0"/>
           </w:tcPr>
           <w:p>
-            <w:pPr/>
+            <w:pPr>
+              <w:rPr>
+                <w:rFonts w:ascii="Arial" w:hAnsi="Arial" w:eastAsia="Arial" w:cs="Arial"/>
+                <w:sz w:val="22"/>
+                <w:szCs w:val="22"/>
+              </w:rPr>
+            </w:pPr>
             <w:r>
+              <w:rPr>
+                <w:rFonts w:ascii="Arial" w:hAnsi="Arial" w:eastAsia="Arial" w:cs="Arial"/>
+                <w:sz w:val="22"/>
+                <w:szCs w:val="22"/>
+              </w:rPr>
               <w:t>Desenvolvimento dos requisitos</w:t>
             </w:r>
           </w:p>
         </w:tc>
         <w:tc>
           <w:tcPr>
-            <w:tcW w:w="1900" w:type="dxa"/>
-            <w:tmTcPr id="1634000581" protected="0"/>
+            <w:tcW w:w="1540" w:type="dxa"/>
+            <w:tmTcPr id="1634253887" protected="0"/>
           </w:tcPr>
           <w:p>
+            <w:pPr>
+              <w:rPr>
+                <w:rFonts w:ascii="Arial" w:hAnsi="Arial" w:eastAsia="Arial" w:cs="Arial"/>
+                <w:sz w:val="22"/>
+                <w:szCs w:val="22"/>
+              </w:rPr>
+            </w:pPr>
+            <w:r>
+              <w:rPr>
+                <w:rFonts w:ascii="Arial" w:hAnsi="Arial" w:eastAsia="Arial" w:cs="Arial"/>
+                <w:sz w:val="22"/>
+                <w:szCs w:val="22"/>
+              </w:rPr>
+            </w:r>
+          </w:p>
+        </w:tc>
+      </w:tr>
+      <w:tr>
+        <w:trPr>
+          <w:tblHeader w:val="0"/>
+          <w:cantSplit w:val="0"/>
+          <w:trHeight w:val="388" w:hRule="atLeast"/>
+        </w:trPr>
+        <w:tc>
+          <w:tcPr>
+            <w:tcW w:w="1960" w:type="dxa"/>
+            <w:tmTcPr id="1634253887" protected="0"/>
+          </w:tcPr>
+          <w:p>
             <w:pPr/>
-            <w:r/>
+            <w:r>
+              <w:t xml:space="preserve">     14/10/2021</w:t>
+            </w:r>
+          </w:p>
+        </w:tc>
+        <w:tc>
+          <w:tcPr>
+            <w:tcW w:w="1450" w:type="dxa"/>
+            <w:tmTcPr id="1634253887" protected="0"/>
+          </w:tcPr>
+          <w:p>
+            <w:pPr/>
+            <w:r>
+              <w:t xml:space="preserve">      1.2</w:t>
+            </w:r>
+          </w:p>
+        </w:tc>
+        <w:tc>
+          <w:tcPr>
+            <w:tcW w:w="4585" w:type="dxa"/>
+            <w:tmTcPr id="1634253887" protected="0"/>
+          </w:tcPr>
+          <w:p>
+            <w:pPr/>
+            <w:r>
+              <w:t>Desenvolvimento das regras de negocio e requisitos não funcionais.</w:t>
+            </w:r>
+          </w:p>
+        </w:tc>
+        <w:tc>
+          <w:tcPr>
+            <w:tcW w:w="1540" w:type="dxa"/>
+            <w:tmTcPr id="1634253887" protected="0"/>
+          </w:tcPr>
+          <w:p>
+            <w:pPr>
+              <w:rPr>
+                <w:rFonts w:ascii="Arial" w:hAnsi="Arial" w:eastAsia="Arial" w:cs="Arial"/>
+                <w:sz w:val="22"/>
+                <w:szCs w:val="22"/>
+              </w:rPr>
+            </w:pPr>
+            <w:r>
+              <w:rPr>
+                <w:rFonts w:ascii="Arial" w:hAnsi="Arial" w:eastAsia="Arial" w:cs="Arial"/>
+                <w:sz w:val="22"/>
+                <w:szCs w:val="22"/>
+              </w:rPr>
+            </w:r>
           </w:p>
         </w:tc>
       </w:tr>
@@ -675,22 +874,6 @@
         </w:rPr>
         <w:t>Diagrama Caso de uso ................................................................................................8</w:t>
       </w:r>
-    </w:p>
-    <w:p>
-      <w:pPr>
-        <w:spacing/>
-        <w:jc w:val="center"/>
-        <w:rPr>
-          <w:sz w:val="24"/>
-          <w:szCs w:val="24"/>
-        </w:rPr>
-      </w:pPr>
-      <w:r>
-        <w:rPr>
-          <w:sz w:val="24"/>
-          <w:szCs w:val="24"/>
-        </w:rPr>
-      </w:r>
       <w:r>
         <w:br w:type="page"/>
       </w:r>
@@ -917,7 +1100,7 @@
         <w:tc>
           <w:tcPr>
             <w:tcW w:w="1826" w:type="dxa"/>
-            <w:tmTcPr id="1634000581" protected="0"/>
+            <w:tmTcPr id="1634253887" protected="0"/>
           </w:tcPr>
           <w:p>
             <w:pPr>
@@ -957,7 +1140,7 @@
         <w:tc>
           <w:tcPr>
             <w:tcW w:w="6791" w:type="dxa"/>
-            <w:tmTcPr id="1634000581" protected="0"/>
+            <w:tmTcPr id="1634253887" protected="0"/>
           </w:tcPr>
           <w:p>
             <w:pPr>
@@ -987,7 +1170,7 @@
         <w:tc>
           <w:tcPr>
             <w:tcW w:w="1826" w:type="dxa"/>
-            <w:tmTcPr id="1634000581" protected="0"/>
+            <w:tmTcPr id="1634253887" protected="0"/>
           </w:tcPr>
           <w:p>
             <w:pPr>
@@ -1010,7 +1193,7 @@
         <w:tc>
           <w:tcPr>
             <w:tcW w:w="6791" w:type="dxa"/>
-            <w:tmTcPr id="1634000581" protected="0"/>
+            <w:tmTcPr id="1634253887" protected="0"/>
           </w:tcPr>
           <w:p>
             <w:pPr>
@@ -1040,7 +1223,7 @@
         <w:tc>
           <w:tcPr>
             <w:tcW w:w="1826" w:type="dxa"/>
-            <w:tmTcPr id="1634000581" protected="0"/>
+            <w:tmTcPr id="1634253887" protected="0"/>
           </w:tcPr>
           <w:p>
             <w:pPr>
@@ -1063,7 +1246,7 @@
         <w:tc>
           <w:tcPr>
             <w:tcW w:w="6791" w:type="dxa"/>
-            <w:tmTcPr id="1634000581" protected="0"/>
+            <w:tmTcPr id="1634253887" protected="0"/>
           </w:tcPr>
           <w:p>
             <w:pPr>
@@ -1093,7 +1276,7 @@
         <w:tc>
           <w:tcPr>
             <w:tcW w:w="1826" w:type="dxa"/>
-            <w:tmTcPr id="1634000581" protected="0"/>
+            <w:tmTcPr id="1634253887" protected="0"/>
           </w:tcPr>
           <w:p>
             <w:pPr>
@@ -1116,7 +1299,7 @@
         <w:tc>
           <w:tcPr>
             <w:tcW w:w="6791" w:type="dxa"/>
-            <w:tmTcPr id="1634000581" protected="0"/>
+            <w:tmTcPr id="1634253887" protected="0"/>
           </w:tcPr>
           <w:p>
             <w:pPr>
@@ -1146,7 +1329,7 @@
         <w:tc>
           <w:tcPr>
             <w:tcW w:w="1826" w:type="dxa"/>
-            <w:tmTcPr id="1634000581" protected="0"/>
+            <w:tmTcPr id="1634253887" protected="0"/>
           </w:tcPr>
           <w:p>
             <w:pPr>
@@ -1169,7 +1352,7 @@
         <w:tc>
           <w:tcPr>
             <w:tcW w:w="6791" w:type="dxa"/>
-            <w:tmTcPr id="1634000581" protected="0"/>
+            <w:tmTcPr id="1634253887" protected="0"/>
           </w:tcPr>
           <w:p>
             <w:pPr>
@@ -1199,7 +1382,7 @@
         <w:tc>
           <w:tcPr>
             <w:tcW w:w="1826" w:type="dxa"/>
-            <w:tmTcPr id="1634000581" protected="0"/>
+            <w:tmTcPr id="1634253887" protected="0"/>
           </w:tcPr>
           <w:p>
             <w:pPr>
@@ -1222,7 +1405,7 @@
         <w:tc>
           <w:tcPr>
             <w:tcW w:w="6791" w:type="dxa"/>
-            <w:tmTcPr id="1634000581" protected="0"/>
+            <w:tmTcPr id="1634253887" protected="0"/>
           </w:tcPr>
           <w:p>
             <w:pPr>
@@ -1252,7 +1435,7 @@
         <w:tc>
           <w:tcPr>
             <w:tcW w:w="1826" w:type="dxa"/>
-            <w:tmTcPr id="1634000581" protected="0"/>
+            <w:tmTcPr id="1634253887" protected="0"/>
           </w:tcPr>
           <w:p>
             <w:pPr>
@@ -1275,7 +1458,7 @@
         <w:tc>
           <w:tcPr>
             <w:tcW w:w="6791" w:type="dxa"/>
-            <w:tmTcPr id="1634000581" protected="0"/>
+            <w:tmTcPr id="1634253887" protected="0"/>
           </w:tcPr>
           <w:p>
             <w:pPr>
@@ -1406,7 +1589,7 @@
         <w:tc>
           <w:tcPr>
             <w:tcW w:w="1135" w:type="dxa"/>
-            <w:tmTcPr id="1634000581" protected="0"/>
+            <w:tmTcPr id="1634253887" protected="0"/>
           </w:tcPr>
           <w:p>
             <w:pPr>
@@ -1433,7 +1616,7 @@
         <w:tc>
           <w:tcPr>
             <w:tcW w:w="7525" w:type="dxa"/>
-            <w:tmTcPr id="1634000581" protected="0"/>
+            <w:tmTcPr id="1634253887" protected="0"/>
           </w:tcPr>
           <w:p>
             <w:pPr>
@@ -1467,7 +1650,7 @@
         <w:tc>
           <w:tcPr>
             <w:tcW w:w="1135" w:type="dxa"/>
-            <w:tmTcPr id="1634000581" protected="0"/>
+            <w:tmTcPr id="1634253887" protected="0"/>
           </w:tcPr>
           <w:p>
             <w:pPr>
@@ -1486,7 +1669,7 @@
         <w:tc>
           <w:tcPr>
             <w:tcW w:w="7525" w:type="dxa"/>
-            <w:tmTcPr id="1634000581" protected="0"/>
+            <w:tmTcPr id="1634253887" protected="0"/>
           </w:tcPr>
           <w:p>
             <w:pPr>
@@ -1502,7 +1685,7 @@
                 <w:sz w:val="22"/>
                 <w:szCs w:val="22"/>
               </w:rPr>
-              <w:t>Deve permitir ao usuário realizar o cadastro no sistema atraves de formuários de cadastro do sistema.</w:t>
+              <w:t>Deve permitir ao usuário realizar o cadastro no sistema atraves de formuários de cadastro.</w:t>
             </w:r>
           </w:p>
         </w:tc>
@@ -1516,7 +1699,7 @@
         <w:tc>
           <w:tcPr>
             <w:tcW w:w="1135" w:type="dxa"/>
-            <w:tmTcPr id="1634000581" protected="0"/>
+            <w:tmTcPr id="1634253887" protected="0"/>
           </w:tcPr>
           <w:p>
             <w:pPr>
@@ -1535,7 +1718,7 @@
         <w:tc>
           <w:tcPr>
             <w:tcW w:w="7525" w:type="dxa"/>
-            <w:tmTcPr id="1634000581" protected="0"/>
+            <w:tmTcPr id="1634253887" protected="0"/>
           </w:tcPr>
           <w:p>
             <w:pPr>
@@ -1565,7 +1748,7 @@
         <w:tc>
           <w:tcPr>
             <w:tcW w:w="1135" w:type="dxa"/>
-            <w:tmTcPr id="1634000581" protected="0"/>
+            <w:tmTcPr id="1634253887" protected="0"/>
           </w:tcPr>
           <w:p>
             <w:pPr>
@@ -1584,7 +1767,7 @@
         <w:tc>
           <w:tcPr>
             <w:tcW w:w="7525" w:type="dxa"/>
-            <w:tmTcPr id="1634000581" protected="0"/>
+            <w:tmTcPr id="1634253887" protected="0"/>
           </w:tcPr>
           <w:p>
             <w:pPr>
@@ -1600,7 +1783,7 @@
                 <w:sz w:val="22"/>
                 <w:szCs w:val="22"/>
               </w:rPr>
-              <w:t>Deve permitir que os usuários excluam seu cadastro caso não façam mais parte do grupo de doadores.</w:t>
+              <w:t>Deve permitir que os usuários excluam seu cadastro, caso não façam mais parte do grupo de doadores.</w:t>
             </w:r>
           </w:p>
           <w:p>
@@ -1630,7 +1813,7 @@
         <w:tc>
           <w:tcPr>
             <w:tcW w:w="1135" w:type="dxa"/>
-            <w:tmTcPr id="1634000581" protected="0"/>
+            <w:tmTcPr id="1634253887" protected="0"/>
           </w:tcPr>
           <w:p>
             <w:pPr>
@@ -1649,7 +1832,7 @@
         <w:tc>
           <w:tcPr>
             <w:tcW w:w="7525" w:type="dxa"/>
-            <w:tmTcPr id="1634000581" protected="0"/>
+            <w:tmTcPr id="1634253887" protected="0"/>
           </w:tcPr>
           <w:p>
             <w:pPr>
@@ -1679,7 +1862,7 @@
         <w:tc>
           <w:tcPr>
             <w:tcW w:w="1135" w:type="dxa"/>
-            <w:tmTcPr id="1634000581" protected="0"/>
+            <w:tmTcPr id="1634253887" protected="0"/>
           </w:tcPr>
           <w:p>
             <w:pPr>
@@ -1698,7 +1881,7 @@
         <w:tc>
           <w:tcPr>
             <w:tcW w:w="7525" w:type="dxa"/>
-            <w:tmTcPr id="1634000581" protected="0"/>
+            <w:tmTcPr id="1634253887" protected="0"/>
           </w:tcPr>
           <w:p>
             <w:pPr>
@@ -1728,7 +1911,7 @@
         <w:tc>
           <w:tcPr>
             <w:tcW w:w="1135" w:type="dxa"/>
-            <w:tmTcPr id="1634000581" protected="0"/>
+            <w:tmTcPr id="1634253887" protected="0"/>
           </w:tcPr>
           <w:p>
             <w:pPr>
@@ -1746,7 +1929,7 @@
         <w:tc>
           <w:tcPr>
             <w:tcW w:w="7525" w:type="dxa"/>
-            <w:tmTcPr id="1634000581" protected="0"/>
+            <w:tmTcPr id="1634253887" protected="0"/>
           </w:tcPr>
           <w:p>
             <w:pPr>
@@ -1780,7 +1963,7 @@
         <w:tc>
           <w:tcPr>
             <w:tcW w:w="1135" w:type="dxa"/>
-            <w:tmTcPr id="1634000581" protected="0"/>
+            <w:tmTcPr id="1634253887" protected="0"/>
           </w:tcPr>
           <w:p>
             <w:pPr>
@@ -1799,7 +1982,7 @@
         <w:tc>
           <w:tcPr>
             <w:tcW w:w="7525" w:type="dxa"/>
-            <w:tmTcPr id="1634000581" protected="0"/>
+            <w:tmTcPr id="1634253887" protected="0"/>
           </w:tcPr>
           <w:p>
             <w:pPr>
@@ -1829,7 +2012,7 @@
         <w:tc>
           <w:tcPr>
             <w:tcW w:w="1135" w:type="dxa"/>
-            <w:tmTcPr id="1634000581" protected="0"/>
+            <w:tmTcPr id="1634253887" protected="0"/>
           </w:tcPr>
           <w:p>
             <w:pPr>
@@ -1847,7 +2030,7 @@
         <w:tc>
           <w:tcPr>
             <w:tcW w:w="7525" w:type="dxa"/>
-            <w:tmTcPr id="1634000581" protected="0"/>
+            <w:tmTcPr id="1634253887" protected="0"/>
           </w:tcPr>
           <w:p>
             <w:pPr>
@@ -1881,7 +2064,7 @@
         <w:tc>
           <w:tcPr>
             <w:tcW w:w="1135" w:type="dxa"/>
-            <w:tmTcPr id="1634000581" protected="0"/>
+            <w:tmTcPr id="1634253887" protected="0"/>
           </w:tcPr>
           <w:p>
             <w:pPr>
@@ -1900,7 +2083,7 @@
         <w:tc>
           <w:tcPr>
             <w:tcW w:w="7525" w:type="dxa"/>
-            <w:tmTcPr id="1634000581" protected="0"/>
+            <w:tmTcPr id="1634253887" protected="0"/>
           </w:tcPr>
           <w:p>
             <w:pPr>
@@ -1930,7 +2113,7 @@
         <w:tc>
           <w:tcPr>
             <w:tcW w:w="1135" w:type="dxa"/>
-            <w:tmTcPr id="1634000581" protected="0"/>
+            <w:tmTcPr id="1634253887" protected="0"/>
           </w:tcPr>
           <w:p>
             <w:pPr>
@@ -1949,7 +2132,7 @@
         <w:tc>
           <w:tcPr>
             <w:tcW w:w="7525" w:type="dxa"/>
-            <w:tmTcPr id="1634000581" protected="0"/>
+            <w:tmTcPr id="1634253887" protected="0"/>
           </w:tcPr>
           <w:p>
             <w:pPr>
@@ -1979,7 +2162,7 @@
         <w:tc>
           <w:tcPr>
             <w:tcW w:w="1135" w:type="dxa"/>
-            <w:tmTcPr id="1634000581" protected="0"/>
+            <w:tmTcPr id="1634253887" protected="0"/>
           </w:tcPr>
           <w:p>
             <w:pPr>
@@ -1998,7 +2181,7 @@
         <w:tc>
           <w:tcPr>
             <w:tcW w:w="7525" w:type="dxa"/>
-            <w:tmTcPr id="1634000581" protected="0"/>
+            <w:tmTcPr id="1634253887" protected="0"/>
           </w:tcPr>
           <w:p>
             <w:pPr>
@@ -2028,7 +2211,7 @@
         <w:tc>
           <w:tcPr>
             <w:tcW w:w="1135" w:type="dxa"/>
-            <w:tmTcPr id="1634000581" protected="0"/>
+            <w:tmTcPr id="1634253887" protected="0"/>
           </w:tcPr>
           <w:p>
             <w:pPr>
@@ -2047,7 +2230,7 @@
         <w:tc>
           <w:tcPr>
             <w:tcW w:w="7525" w:type="dxa"/>
-            <w:tmTcPr id="1634000581" protected="0"/>
+            <w:tmTcPr id="1634253887" protected="0"/>
           </w:tcPr>
           <w:p>
             <w:pPr>
@@ -2077,7 +2260,7 @@
         <w:tc>
           <w:tcPr>
             <w:tcW w:w="1135" w:type="dxa"/>
-            <w:tmTcPr id="1634000581" protected="0"/>
+            <w:tmTcPr id="1634253887" protected="0"/>
           </w:tcPr>
           <w:p>
             <w:pPr>
@@ -2096,7 +2279,7 @@
         <w:tc>
           <w:tcPr>
             <w:tcW w:w="7525" w:type="dxa"/>
-            <w:tmTcPr id="1634000581" protected="0"/>
+            <w:tmTcPr id="1634253887" protected="0"/>
           </w:tcPr>
           <w:p>
             <w:pPr>
@@ -2126,7 +2309,7 @@
         <w:tc>
           <w:tcPr>
             <w:tcW w:w="1135" w:type="dxa"/>
-            <w:tmTcPr id="1634000581" protected="0"/>
+            <w:tmTcPr id="1634253887" protected="0"/>
           </w:tcPr>
           <w:p>
             <w:pPr/>
@@ -2136,7 +2319,7 @@
         <w:tc>
           <w:tcPr>
             <w:tcW w:w="7525" w:type="dxa"/>
-            <w:tmTcPr id="1634000581" protected="0"/>
+            <w:tmTcPr id="1634253887" protected="0"/>
           </w:tcPr>
           <w:p>
             <w:pPr/>
@@ -2686,8 +2869,8 @@
         </w:trPr>
         <w:tc>
           <w:tcPr>
-            <w:tcW w:w="770" w:type="pct"/>
-            <w:tmTcPr id="1634000581" protected="0"/>
+            <w:tcW w:w="1375" w:type="dxa"/>
+            <w:tmTcPr id="1634253887" protected="0"/>
           </w:tcPr>
           <w:p>
             <w:pPr>
@@ -2714,27 +2897,12 @@
         <w:tc>
           <w:tcPr>
             <w:tcW w:w="7300" w:type="dxa"/>
-            <w:tmTcPr id="1634000581" protected="0"/>
+            <w:tmTcPr id="1634253887" protected="0"/>
           </w:tcPr>
           <w:p>
-            <w:pPr>
-              <w:rPr>
-                <w:rFonts w:ascii="Arial" w:hAnsi="Arial" w:eastAsia="Arial" w:cs="Arial"/>
-                <w:b/>
-                <w:bCs/>
-                <w:sz w:val="22"/>
-                <w:szCs w:val="22"/>
-              </w:rPr>
-            </w:pPr>
+            <w:pPr/>
             <w:r>
-              <w:rPr>
-                <w:rFonts w:ascii="Arial" w:hAnsi="Arial" w:eastAsia="Arial" w:cs="Arial"/>
-                <w:b/>
-                <w:bCs/>
-                <w:sz w:val="22"/>
-                <w:szCs w:val="22"/>
-              </w:rPr>
-              <w:t>Sistema</w:t>
+              <w:t>Requisitos não funcionais</w:t>
             </w:r>
           </w:p>
         </w:tc>
@@ -2747,18 +2915,22 @@
         </w:trPr>
         <w:tc>
           <w:tcPr>
-            <w:tcW w:w="770" w:type="pct"/>
-            <w:tmTcPr id="1634000581" protected="0"/>
+            <w:tcW w:w="1375" w:type="dxa"/>
+            <w:tmTcPr id="1634253887" protected="0"/>
           </w:tcPr>
           <w:p>
             <w:pPr>
               <w:rPr>
                 <w:rFonts w:ascii="Arial" w:hAnsi="Arial" w:eastAsia="Arial" w:cs="Arial"/>
+                <w:sz w:val="22"/>
+                <w:szCs w:val="22"/>
               </w:rPr>
             </w:pPr>
             <w:r>
               <w:rPr>
                 <w:rFonts w:ascii="Arial" w:hAnsi="Arial" w:eastAsia="Arial" w:cs="Arial"/>
+                <w:sz w:val="22"/>
+                <w:szCs w:val="22"/>
               </w:rPr>
               <w:t>RNF01</w:t>
             </w:r>
@@ -2767,7 +2939,7 @@
         <w:tc>
           <w:tcPr>
             <w:tcW w:w="7300" w:type="dxa"/>
-            <w:tmTcPr id="1634000581" protected="0"/>
+            <w:tmTcPr id="1634253887" protected="0"/>
           </w:tcPr>
           <w:p>
             <w:pPr>
@@ -2796,22 +2968,100 @@
         </w:trPr>
         <w:tc>
           <w:tcPr>
-            <w:tcW w:w="770" w:type="pct"/>
-            <w:tmTcPr id="1634000581" protected="0"/>
+            <w:tcW w:w="1375" w:type="dxa"/>
+            <w:tmTcPr id="1634253887" protected="0"/>
           </w:tcPr>
           <w:p>
-            <w:pPr/>
-            <w:r/>
+            <w:pPr>
+              <w:rPr>
+                <w:rFonts w:ascii="Arial" w:hAnsi="Arial" w:eastAsia="Arial" w:cs="Arial"/>
+                <w:sz w:val="22"/>
+                <w:szCs w:val="22"/>
+              </w:rPr>
+            </w:pPr>
+            <w:r>
+              <w:rPr>
+                <w:rFonts w:ascii="Arial" w:hAnsi="Arial" w:eastAsia="Arial" w:cs="Arial"/>
+                <w:sz w:val="22"/>
+                <w:szCs w:val="22"/>
+              </w:rPr>
+              <w:t>RNF02</w:t>
+            </w:r>
           </w:p>
         </w:tc>
         <w:tc>
           <w:tcPr>
             <w:tcW w:w="7300" w:type="dxa"/>
-            <w:tmTcPr id="1634000581" protected="0"/>
+            <w:tmTcPr id="1634253887" protected="0"/>
           </w:tcPr>
           <w:p>
-            <w:pPr/>
-            <w:r/>
+            <w:pPr>
+              <w:rPr>
+                <w:rFonts w:ascii="Arial" w:hAnsi="Arial" w:eastAsia="Arial" w:cs="Arial"/>
+                <w:sz w:val="22"/>
+                <w:szCs w:val="22"/>
+              </w:rPr>
+            </w:pPr>
+            <w:r>
+              <w:rPr>
+                <w:rFonts w:ascii="Arial" w:hAnsi="Arial" w:eastAsia="Arial" w:cs="Arial"/>
+                <w:sz w:val="22"/>
+                <w:szCs w:val="22"/>
+              </w:rPr>
+              <w:t xml:space="preserve">A Interface deve ser agradavel e intuitiva para o usuário. </w:t>
+            </w:r>
+          </w:p>
+        </w:tc>
+      </w:tr>
+      <w:tr>
+        <w:trPr>
+          <w:tblHeader w:val="0"/>
+          <w:cantSplit w:val="0"/>
+          <w:trHeight w:val="434" w:hRule="atLeast"/>
+        </w:trPr>
+        <w:tc>
+          <w:tcPr>
+            <w:tcW w:w="1375" w:type="dxa"/>
+            <w:tmTcPr id="1634253887" protected="0"/>
+          </w:tcPr>
+          <w:p>
+            <w:pPr>
+              <w:rPr>
+                <w:rFonts w:ascii="Arial" w:hAnsi="Arial" w:eastAsia="Arial" w:cs="Arial"/>
+                <w:sz w:val="22"/>
+                <w:szCs w:val="22"/>
+              </w:rPr>
+            </w:pPr>
+            <w:r>
+              <w:rPr>
+                <w:rFonts w:ascii="Arial" w:hAnsi="Arial" w:eastAsia="Arial" w:cs="Arial"/>
+                <w:sz w:val="22"/>
+                <w:szCs w:val="22"/>
+              </w:rPr>
+              <w:t>RNF03</w:t>
+            </w:r>
+          </w:p>
+        </w:tc>
+        <w:tc>
+          <w:tcPr>
+            <w:tcW w:w="7300" w:type="dxa"/>
+            <w:tmTcPr id="1634253887" protected="0"/>
+          </w:tcPr>
+          <w:p>
+            <w:pPr>
+              <w:rPr>
+                <w:rFonts w:ascii="Arial" w:hAnsi="Arial" w:eastAsia="Arial" w:cs="Arial"/>
+                <w:sz w:val="22"/>
+                <w:szCs w:val="22"/>
+              </w:rPr>
+            </w:pPr>
+            <w:r>
+              <w:rPr>
+                <w:rFonts w:ascii="Arial" w:hAnsi="Arial" w:eastAsia="Arial" w:cs="Arial"/>
+                <w:sz w:val="22"/>
+                <w:szCs w:val="22"/>
+              </w:rPr>
+            </w:r>
           </w:p>
         </w:tc>
       </w:tr>
@@ -2857,718 +3107,889 @@
         <w:ind w:left="708"/>
         <w:rPr>
           <w:rFonts w:ascii="Arial" w:hAnsi="Arial" w:eastAsia="Arial" w:cs="Arial"/>
-          <w:sz w:val="24"/>
-          <w:szCs w:val="24"/>
-        </w:rPr>
-      </w:pPr>
-      <w:r>
-        <w:rPr>
-          <w:rFonts w:ascii="Arial" w:hAnsi="Arial" w:eastAsia="Arial" w:cs="Arial"/>
-          <w:sz w:val="24"/>
-          <w:szCs w:val="24"/>
-        </w:rPr>
-      </w:r>
-    </w:p>
-    <w:p>
-      <w:pPr>
-        <w:ind w:left="708"/>
-        <w:rPr>
-          <w:rFonts w:ascii="Arial" w:hAnsi="Arial" w:eastAsia="Arial" w:cs="Arial"/>
-          <w:sz w:val="24"/>
-          <w:szCs w:val="24"/>
-        </w:rPr>
-      </w:pPr>
-      <w:r>
-        <w:rPr>
-          <w:rFonts w:ascii="Arial" w:hAnsi="Arial" w:eastAsia="Arial" w:cs="Arial"/>
-          <w:sz w:val="24"/>
-          <w:szCs w:val="24"/>
-        </w:rPr>
-      </w:r>
-    </w:p>
-    <w:p>
-      <w:pPr>
-        <w:ind w:left="708"/>
-        <w:rPr>
-          <w:rFonts w:ascii="Arial" w:hAnsi="Arial" w:eastAsia="Arial" w:cs="Arial"/>
-          <w:sz w:val="24"/>
-          <w:szCs w:val="24"/>
-        </w:rPr>
-      </w:pPr>
-      <w:r>
-        <w:rPr>
-          <w:rFonts w:ascii="Arial" w:hAnsi="Arial" w:eastAsia="Arial" w:cs="Arial"/>
-          <w:sz w:val="24"/>
-          <w:szCs w:val="24"/>
-        </w:rPr>
-      </w:r>
-    </w:p>
-    <w:p>
-      <w:pPr>
-        <w:ind w:left="708"/>
-        <w:rPr>
-          <w:rFonts w:ascii="Arial" w:hAnsi="Arial" w:eastAsia="Arial" w:cs="Arial"/>
-          <w:sz w:val="24"/>
-          <w:szCs w:val="24"/>
-        </w:rPr>
-      </w:pPr>
-      <w:r>
-        <w:rPr>
-          <w:rFonts w:ascii="Arial" w:hAnsi="Arial" w:eastAsia="Arial" w:cs="Arial"/>
-          <w:sz w:val="24"/>
-          <w:szCs w:val="24"/>
-        </w:rPr>
-      </w:r>
-    </w:p>
-    <w:p>
-      <w:pPr>
-        <w:ind w:left="708"/>
-        <w:rPr>
-          <w:rFonts w:ascii="Arial" w:hAnsi="Arial" w:eastAsia="Arial" w:cs="Arial"/>
-          <w:sz w:val="24"/>
-          <w:szCs w:val="24"/>
-        </w:rPr>
-      </w:pPr>
-      <w:r>
-        <w:rPr>
-          <w:rFonts w:ascii="Arial" w:hAnsi="Arial" w:eastAsia="Arial" w:cs="Arial"/>
-          <w:sz w:val="24"/>
-          <w:szCs w:val="24"/>
-        </w:rPr>
-      </w:r>
-    </w:p>
-    <w:p>
-      <w:pPr>
-        <w:ind w:left="708"/>
-        <w:rPr>
-          <w:rFonts w:ascii="Arial" w:hAnsi="Arial" w:eastAsia="Arial" w:cs="Arial"/>
-          <w:sz w:val="24"/>
-          <w:szCs w:val="24"/>
-        </w:rPr>
-      </w:pPr>
-      <w:r>
-        <w:rPr>
-          <w:rFonts w:ascii="Arial" w:hAnsi="Arial" w:eastAsia="Arial" w:cs="Arial"/>
-          <w:sz w:val="24"/>
-          <w:szCs w:val="24"/>
-        </w:rPr>
-      </w:r>
-    </w:p>
-    <w:p>
-      <w:pPr>
-        <w:ind w:left="708"/>
-        <w:rPr>
-          <w:rFonts w:ascii="Arial" w:hAnsi="Arial" w:eastAsia="Arial" w:cs="Arial"/>
-          <w:sz w:val="24"/>
-          <w:szCs w:val="24"/>
-        </w:rPr>
-      </w:pPr>
-      <w:r>
-        <w:rPr>
-          <w:rFonts w:ascii="Arial" w:hAnsi="Arial" w:eastAsia="Arial" w:cs="Arial"/>
-          <w:sz w:val="24"/>
-          <w:szCs w:val="24"/>
-        </w:rPr>
-      </w:r>
-    </w:p>
-    <w:p>
-      <w:pPr>
-        <w:ind w:left="708"/>
-        <w:rPr>
-          <w:rFonts w:ascii="Arial" w:hAnsi="Arial" w:eastAsia="Arial" w:cs="Arial"/>
-          <w:sz w:val="24"/>
-          <w:szCs w:val="24"/>
-        </w:rPr>
-      </w:pPr>
-      <w:r>
-        <w:rPr>
-          <w:rFonts w:ascii="Arial" w:hAnsi="Arial" w:eastAsia="Arial" w:cs="Arial"/>
-          <w:sz w:val="24"/>
-          <w:szCs w:val="24"/>
-        </w:rPr>
-      </w:r>
-    </w:p>
-    <w:p>
-      <w:pPr>
-        <w:ind w:left="708"/>
-        <w:rPr>
-          <w:rFonts w:ascii="Arial" w:hAnsi="Arial" w:eastAsia="Arial" w:cs="Arial"/>
-          <w:sz w:val="24"/>
-          <w:szCs w:val="24"/>
-        </w:rPr>
-      </w:pPr>
-      <w:r>
-        <w:rPr>
-          <w:rFonts w:ascii="Arial" w:hAnsi="Arial" w:eastAsia="Arial" w:cs="Arial"/>
-          <w:sz w:val="24"/>
-          <w:szCs w:val="24"/>
-        </w:rPr>
-      </w:r>
-    </w:p>
-    <w:p>
-      <w:pPr>
-        <w:ind w:left="708"/>
-        <w:rPr>
-          <w:rFonts w:ascii="Arial" w:hAnsi="Arial" w:eastAsia="Arial" w:cs="Arial"/>
-          <w:sz w:val="24"/>
-          <w:szCs w:val="24"/>
-        </w:rPr>
-      </w:pPr>
-      <w:r>
-        <w:rPr>
-          <w:rFonts w:ascii="Arial" w:hAnsi="Arial" w:eastAsia="Arial" w:cs="Arial"/>
-          <w:sz w:val="24"/>
-          <w:szCs w:val="24"/>
-        </w:rPr>
-      </w:r>
-    </w:p>
-    <w:p>
-      <w:pPr>
-        <w:ind w:left="708"/>
-        <w:rPr>
-          <w:rFonts w:ascii="Arial" w:hAnsi="Arial" w:eastAsia="Arial" w:cs="Arial"/>
-          <w:sz w:val="24"/>
-          <w:szCs w:val="24"/>
-        </w:rPr>
-      </w:pPr>
-      <w:r>
-        <w:rPr>
-          <w:rFonts w:ascii="Arial" w:hAnsi="Arial" w:eastAsia="Arial" w:cs="Arial"/>
-          <w:sz w:val="24"/>
-          <w:szCs w:val="24"/>
-        </w:rPr>
-      </w:r>
-    </w:p>
-    <w:p>
-      <w:pPr>
-        <w:ind w:left="708"/>
-        <w:rPr>
-          <w:rFonts w:ascii="Arial" w:hAnsi="Arial" w:eastAsia="Arial" w:cs="Arial"/>
-          <w:sz w:val="24"/>
-          <w:szCs w:val="24"/>
-        </w:rPr>
-      </w:pPr>
-      <w:r>
-        <w:rPr>
-          <w:rFonts w:ascii="Arial" w:hAnsi="Arial" w:eastAsia="Arial" w:cs="Arial"/>
-          <w:sz w:val="24"/>
-          <w:szCs w:val="24"/>
-        </w:rPr>
-      </w:r>
-    </w:p>
-    <w:p>
-      <w:pPr>
-        <w:ind w:left="708"/>
-        <w:rPr>
-          <w:rFonts w:ascii="Arial" w:hAnsi="Arial" w:eastAsia="Arial" w:cs="Arial"/>
-          <w:sz w:val="24"/>
-          <w:szCs w:val="24"/>
-        </w:rPr>
-      </w:pPr>
-      <w:r>
-        <w:rPr>
-          <w:rFonts w:ascii="Arial" w:hAnsi="Arial" w:eastAsia="Arial" w:cs="Arial"/>
-          <w:sz w:val="24"/>
-          <w:szCs w:val="24"/>
-        </w:rPr>
-      </w:r>
-    </w:p>
-    <w:p>
-      <w:pPr>
-        <w:ind w:left="708"/>
-        <w:rPr>
-          <w:rFonts w:ascii="Arial" w:hAnsi="Arial" w:eastAsia="Arial" w:cs="Arial"/>
-          <w:sz w:val="24"/>
-          <w:szCs w:val="24"/>
-        </w:rPr>
-      </w:pPr>
-      <w:r>
-        <w:rPr>
-          <w:rFonts w:ascii="Arial" w:hAnsi="Arial" w:eastAsia="Arial" w:cs="Arial"/>
-          <w:sz w:val="24"/>
-          <w:szCs w:val="24"/>
-        </w:rPr>
-      </w:r>
-    </w:p>
-    <w:p>
-      <w:pPr>
-        <w:ind w:left="708"/>
-        <w:rPr>
-          <w:rFonts w:ascii="Arial" w:hAnsi="Arial" w:eastAsia="Arial" w:cs="Arial"/>
-          <w:sz w:val="24"/>
-          <w:szCs w:val="24"/>
-        </w:rPr>
-      </w:pPr>
-      <w:r>
-        <w:rPr>
-          <w:rFonts w:ascii="Arial" w:hAnsi="Arial" w:eastAsia="Arial" w:cs="Arial"/>
-          <w:sz w:val="24"/>
-          <w:szCs w:val="24"/>
-        </w:rPr>
-      </w:r>
-    </w:p>
-    <w:p>
-      <w:pPr>
-        <w:ind w:left="708"/>
-        <w:rPr>
-          <w:rFonts w:ascii="Arial" w:hAnsi="Arial" w:eastAsia="Arial" w:cs="Arial"/>
-          <w:sz w:val="24"/>
-          <w:szCs w:val="24"/>
-        </w:rPr>
-      </w:pPr>
-      <w:r>
-        <w:rPr>
-          <w:rFonts w:ascii="Arial" w:hAnsi="Arial" w:eastAsia="Arial" w:cs="Arial"/>
-          <w:sz w:val="24"/>
-          <w:szCs w:val="24"/>
-        </w:rPr>
-      </w:r>
-    </w:p>
-    <w:p>
-      <w:pPr>
-        <w:ind w:left="708"/>
-        <w:rPr>
-          <w:rFonts w:ascii="Arial" w:hAnsi="Arial" w:eastAsia="Arial" w:cs="Arial"/>
-          <w:sz w:val="24"/>
-          <w:szCs w:val="24"/>
-        </w:rPr>
-      </w:pPr>
-      <w:r>
-        <w:rPr>
-          <w:rFonts w:ascii="Arial" w:hAnsi="Arial" w:eastAsia="Arial" w:cs="Arial"/>
-          <w:sz w:val="24"/>
-          <w:szCs w:val="24"/>
-        </w:rPr>
-      </w:r>
-    </w:p>
-    <w:p>
-      <w:pPr>
-        <w:ind w:left="708"/>
-        <w:rPr>
-          <w:rFonts w:ascii="Arial" w:hAnsi="Arial" w:eastAsia="Arial" w:cs="Arial"/>
-          <w:sz w:val="24"/>
-          <w:szCs w:val="24"/>
-        </w:rPr>
-      </w:pPr>
-      <w:r>
-        <w:rPr>
-          <w:rFonts w:ascii="Arial" w:hAnsi="Arial" w:eastAsia="Arial" w:cs="Arial"/>
-          <w:sz w:val="24"/>
-          <w:szCs w:val="24"/>
-        </w:rPr>
-      </w:r>
-    </w:p>
-    <w:p>
-      <w:pPr>
-        <w:ind w:left="708"/>
-        <w:rPr>
-          <w:rFonts w:ascii="Arial" w:hAnsi="Arial" w:eastAsia="Arial" w:cs="Arial"/>
-          <w:sz w:val="24"/>
-          <w:szCs w:val="24"/>
-        </w:rPr>
-      </w:pPr>
-      <w:r>
-        <w:rPr>
-          <w:rFonts w:ascii="Arial" w:hAnsi="Arial" w:eastAsia="Arial" w:cs="Arial"/>
-          <w:sz w:val="24"/>
-          <w:szCs w:val="24"/>
-        </w:rPr>
-      </w:r>
-    </w:p>
-    <w:p>
-      <w:pPr>
-        <w:ind w:left="708"/>
-        <w:rPr>
-          <w:rFonts w:ascii="Arial" w:hAnsi="Arial" w:eastAsia="Arial" w:cs="Arial"/>
-          <w:sz w:val="24"/>
-          <w:szCs w:val="24"/>
-        </w:rPr>
-      </w:pPr>
-      <w:r>
-        <w:rPr>
-          <w:rFonts w:ascii="Arial" w:hAnsi="Arial" w:eastAsia="Arial" w:cs="Arial"/>
-          <w:sz w:val="24"/>
-          <w:szCs w:val="24"/>
-        </w:rPr>
-      </w:r>
-    </w:p>
-    <w:p>
-      <w:pPr>
-        <w:ind w:left="708"/>
-        <w:rPr>
-          <w:rFonts w:ascii="Arial" w:hAnsi="Arial" w:eastAsia="Arial" w:cs="Arial"/>
-          <w:sz w:val="24"/>
-          <w:szCs w:val="24"/>
-        </w:rPr>
-      </w:pPr>
-      <w:r>
-        <w:rPr>
-          <w:rFonts w:ascii="Arial" w:hAnsi="Arial" w:eastAsia="Arial" w:cs="Arial"/>
-          <w:sz w:val="24"/>
-          <w:szCs w:val="24"/>
-        </w:rPr>
-      </w:r>
-    </w:p>
-    <w:p>
-      <w:pPr>
-        <w:ind w:left="708"/>
-        <w:rPr>
-          <w:rFonts w:ascii="Arial" w:hAnsi="Arial" w:eastAsia="Arial" w:cs="Arial"/>
-          <w:sz w:val="24"/>
-          <w:szCs w:val="24"/>
-        </w:rPr>
-      </w:pPr>
-      <w:r>
-        <w:rPr>
-          <w:rFonts w:ascii="Arial" w:hAnsi="Arial" w:eastAsia="Arial" w:cs="Arial"/>
-          <w:sz w:val="24"/>
-          <w:szCs w:val="24"/>
-        </w:rPr>
-      </w:r>
-    </w:p>
-    <w:p>
-      <w:pPr>
-        <w:ind w:left="708"/>
-        <w:rPr>
-          <w:rFonts w:ascii="Arial" w:hAnsi="Arial" w:eastAsia="Arial" w:cs="Arial"/>
-          <w:sz w:val="24"/>
-          <w:szCs w:val="24"/>
-        </w:rPr>
-      </w:pPr>
-      <w:r>
-        <w:rPr>
-          <w:rFonts w:ascii="Arial" w:hAnsi="Arial" w:eastAsia="Arial" w:cs="Arial"/>
-          <w:sz w:val="24"/>
-          <w:szCs w:val="24"/>
-        </w:rPr>
-      </w:r>
-    </w:p>
-    <w:p>
-      <w:pPr>
-        <w:ind w:left="708"/>
-        <w:rPr>
-          <w:rFonts w:ascii="Arial" w:hAnsi="Arial" w:eastAsia="Arial" w:cs="Arial"/>
-          <w:sz w:val="24"/>
-          <w:szCs w:val="24"/>
-        </w:rPr>
-      </w:pPr>
-      <w:r>
-        <w:rPr>
-          <w:rFonts w:ascii="Arial" w:hAnsi="Arial" w:eastAsia="Arial" w:cs="Arial"/>
-          <w:sz w:val="24"/>
-          <w:szCs w:val="24"/>
-        </w:rPr>
-      </w:r>
-    </w:p>
-    <w:p>
-      <w:pPr>
-        <w:ind w:left="708"/>
-        <w:rPr>
-          <w:rFonts w:ascii="Arial" w:hAnsi="Arial" w:eastAsia="Arial" w:cs="Arial"/>
-          <w:sz w:val="24"/>
-          <w:szCs w:val="24"/>
-        </w:rPr>
-      </w:pPr>
-      <w:r>
-        <w:rPr>
-          <w:rFonts w:ascii="Arial" w:hAnsi="Arial" w:eastAsia="Arial" w:cs="Arial"/>
-          <w:sz w:val="24"/>
-          <w:szCs w:val="24"/>
-        </w:rPr>
-      </w:r>
-    </w:p>
-    <w:p>
-      <w:pPr>
-        <w:ind w:left="708"/>
-        <w:rPr>
-          <w:rFonts w:ascii="Arial" w:hAnsi="Arial" w:eastAsia="Arial" w:cs="Arial"/>
-          <w:sz w:val="24"/>
-          <w:szCs w:val="24"/>
-        </w:rPr>
-      </w:pPr>
-      <w:r>
-        <w:rPr>
-          <w:rFonts w:ascii="Arial" w:hAnsi="Arial" w:eastAsia="Arial" w:cs="Arial"/>
-          <w:sz w:val="24"/>
-          <w:szCs w:val="24"/>
-        </w:rPr>
-      </w:r>
-    </w:p>
-    <w:p>
-      <w:pPr>
-        <w:ind w:left="708"/>
-        <w:rPr>
-          <w:rFonts w:ascii="Arial" w:hAnsi="Arial" w:eastAsia="Arial" w:cs="Arial"/>
-          <w:sz w:val="24"/>
-          <w:szCs w:val="24"/>
-        </w:rPr>
-      </w:pPr>
-      <w:r>
-        <w:rPr>
-          <w:rFonts w:ascii="Arial" w:hAnsi="Arial" w:eastAsia="Arial" w:cs="Arial"/>
-          <w:sz w:val="24"/>
-          <w:szCs w:val="24"/>
-        </w:rPr>
-      </w:r>
-    </w:p>
-    <w:p>
-      <w:pPr>
-        <w:ind w:left="708"/>
-        <w:rPr>
-          <w:rFonts w:ascii="Arial" w:hAnsi="Arial" w:eastAsia="Arial" w:cs="Arial"/>
-          <w:sz w:val="24"/>
-          <w:szCs w:val="24"/>
-        </w:rPr>
-      </w:pPr>
-      <w:r>
-        <w:rPr>
-          <w:rFonts w:ascii="Arial" w:hAnsi="Arial" w:eastAsia="Arial" w:cs="Arial"/>
-          <w:sz w:val="24"/>
-          <w:szCs w:val="24"/>
-        </w:rPr>
-      </w:r>
-    </w:p>
-    <w:p>
-      <w:pPr>
-        <w:ind w:left="708"/>
-        <w:rPr>
-          <w:rFonts w:ascii="Arial" w:hAnsi="Arial" w:eastAsia="Arial" w:cs="Arial"/>
-          <w:sz w:val="24"/>
-          <w:szCs w:val="24"/>
-        </w:rPr>
-      </w:pPr>
-      <w:r>
-        <w:rPr>
-          <w:rFonts w:ascii="Arial" w:hAnsi="Arial" w:eastAsia="Arial" w:cs="Arial"/>
-          <w:sz w:val="24"/>
-          <w:szCs w:val="24"/>
-        </w:rPr>
-      </w:r>
-    </w:p>
-    <w:p>
-      <w:pPr>
-        <w:ind w:left="708"/>
-        <w:rPr>
-          <w:rFonts w:ascii="Arial" w:hAnsi="Arial" w:eastAsia="Arial" w:cs="Arial"/>
-          <w:sz w:val="24"/>
-          <w:szCs w:val="24"/>
-        </w:rPr>
-      </w:pPr>
-      <w:r>
-        <w:rPr>
-          <w:rFonts w:ascii="Arial" w:hAnsi="Arial" w:eastAsia="Arial" w:cs="Arial"/>
-          <w:sz w:val="24"/>
-          <w:szCs w:val="24"/>
-        </w:rPr>
-      </w:r>
-    </w:p>
-    <w:p>
-      <w:pPr>
-        <w:ind w:left="708"/>
-        <w:rPr>
-          <w:rFonts w:ascii="Arial" w:hAnsi="Arial" w:eastAsia="Arial" w:cs="Arial"/>
-          <w:sz w:val="24"/>
-          <w:szCs w:val="24"/>
-        </w:rPr>
-      </w:pPr>
-      <w:r>
-        <w:rPr>
-          <w:rFonts w:ascii="Arial" w:hAnsi="Arial" w:eastAsia="Arial" w:cs="Arial"/>
-          <w:sz w:val="24"/>
-          <w:szCs w:val="24"/>
-        </w:rPr>
-      </w:r>
-    </w:p>
-    <w:p>
-      <w:pPr>
-        <w:ind w:left="708"/>
-        <w:rPr>
-          <w:rFonts w:ascii="Arial" w:hAnsi="Arial" w:eastAsia="Arial" w:cs="Arial"/>
-          <w:sz w:val="24"/>
-          <w:szCs w:val="24"/>
-        </w:rPr>
-      </w:pPr>
-      <w:r>
-        <w:rPr>
-          <w:rFonts w:ascii="Arial" w:hAnsi="Arial" w:eastAsia="Arial" w:cs="Arial"/>
-          <w:sz w:val="24"/>
-          <w:szCs w:val="24"/>
-        </w:rPr>
-      </w:r>
-    </w:p>
-    <w:p>
-      <w:pPr>
-        <w:ind w:left="708"/>
-        <w:rPr>
-          <w:rFonts w:ascii="Arial" w:hAnsi="Arial" w:eastAsia="Arial" w:cs="Arial"/>
-          <w:sz w:val="24"/>
-          <w:szCs w:val="24"/>
-        </w:rPr>
-      </w:pPr>
-      <w:r>
-        <w:rPr>
-          <w:rFonts w:ascii="Arial" w:hAnsi="Arial" w:eastAsia="Arial" w:cs="Arial"/>
-          <w:sz w:val="24"/>
-          <w:szCs w:val="24"/>
-        </w:rPr>
-      </w:r>
-    </w:p>
-    <w:p>
-      <w:pPr>
-        <w:ind w:left="708"/>
-        <w:rPr>
-          <w:rFonts w:ascii="Arial" w:hAnsi="Arial" w:eastAsia="Arial" w:cs="Arial"/>
-          <w:sz w:val="24"/>
-          <w:szCs w:val="24"/>
-        </w:rPr>
-      </w:pPr>
-      <w:r>
-        <w:rPr>
-          <w:rFonts w:ascii="Arial" w:hAnsi="Arial" w:eastAsia="Arial" w:cs="Arial"/>
-          <w:sz w:val="24"/>
-          <w:szCs w:val="24"/>
-        </w:rPr>
-      </w:r>
-    </w:p>
-    <w:p>
-      <w:pPr>
-        <w:ind w:left="708"/>
-        <w:rPr>
-          <w:rFonts w:ascii="Arial" w:hAnsi="Arial" w:eastAsia="Arial" w:cs="Arial"/>
-          <w:sz w:val="24"/>
-          <w:szCs w:val="24"/>
-        </w:rPr>
-      </w:pPr>
-      <w:r>
-        <w:rPr>
-          <w:rFonts w:ascii="Arial" w:hAnsi="Arial" w:eastAsia="Arial" w:cs="Arial"/>
-          <w:sz w:val="24"/>
-          <w:szCs w:val="24"/>
-        </w:rPr>
-      </w:r>
-    </w:p>
-    <w:p>
-      <w:pPr>
-        <w:ind w:left="708"/>
-        <w:rPr>
-          <w:rFonts w:ascii="Arial" w:hAnsi="Arial" w:eastAsia="Arial" w:cs="Arial"/>
-          <w:sz w:val="24"/>
-          <w:szCs w:val="24"/>
-        </w:rPr>
-      </w:pPr>
-      <w:r>
-        <w:rPr>
-          <w:rFonts w:ascii="Arial" w:hAnsi="Arial" w:eastAsia="Arial" w:cs="Arial"/>
-          <w:sz w:val="24"/>
-          <w:szCs w:val="24"/>
-        </w:rPr>
-      </w:r>
-    </w:p>
-    <w:p>
-      <w:pPr>
-        <w:ind w:left="708"/>
-        <w:rPr>
-          <w:rFonts w:ascii="Arial" w:hAnsi="Arial" w:eastAsia="Arial" w:cs="Arial"/>
-          <w:sz w:val="24"/>
-          <w:szCs w:val="24"/>
-        </w:rPr>
-      </w:pPr>
-      <w:r>
-        <w:rPr>
-          <w:rFonts w:ascii="Arial" w:hAnsi="Arial" w:eastAsia="Arial" w:cs="Arial"/>
-          <w:sz w:val="24"/>
-          <w:szCs w:val="24"/>
-        </w:rPr>
-      </w:r>
-    </w:p>
-    <w:p>
-      <w:pPr>
-        <w:ind w:left="708"/>
-        <w:rPr>
-          <w:rFonts w:ascii="Arial" w:hAnsi="Arial" w:eastAsia="Arial" w:cs="Arial"/>
-          <w:sz w:val="24"/>
-          <w:szCs w:val="24"/>
-        </w:rPr>
-      </w:pPr>
-      <w:r>
-        <w:rPr>
-          <w:rFonts w:ascii="Arial" w:hAnsi="Arial" w:eastAsia="Arial" w:cs="Arial"/>
-          <w:sz w:val="24"/>
-          <w:szCs w:val="24"/>
-        </w:rPr>
-      </w:r>
-    </w:p>
-    <w:p>
-      <w:pPr>
-        <w:ind w:left="708"/>
-        <w:rPr>
-          <w:rFonts w:ascii="Arial" w:hAnsi="Arial" w:eastAsia="Arial" w:cs="Arial"/>
-          <w:sz w:val="24"/>
-          <w:szCs w:val="24"/>
-        </w:rPr>
-      </w:pPr>
-      <w:r>
-        <w:rPr>
-          <w:rFonts w:ascii="Arial" w:hAnsi="Arial" w:eastAsia="Arial" w:cs="Arial"/>
-          <w:sz w:val="24"/>
-          <w:szCs w:val="24"/>
-        </w:rPr>
-      </w:r>
-    </w:p>
-    <w:p>
-      <w:pPr>
-        <w:ind w:left="708"/>
-        <w:rPr>
-          <w:rFonts w:ascii="Arial" w:hAnsi="Arial" w:eastAsia="Arial" w:cs="Arial"/>
-          <w:sz w:val="24"/>
-          <w:szCs w:val="24"/>
-        </w:rPr>
-      </w:pPr>
-      <w:r>
-        <w:rPr>
-          <w:rFonts w:ascii="Arial" w:hAnsi="Arial" w:eastAsia="Arial" w:cs="Arial"/>
-          <w:sz w:val="24"/>
-          <w:szCs w:val="24"/>
-        </w:rPr>
-      </w:r>
-    </w:p>
-    <w:p>
-      <w:pPr>
-        <w:ind w:left="708"/>
-        <w:rPr>
-          <w:rFonts w:ascii="Arial" w:hAnsi="Arial" w:eastAsia="Arial" w:cs="Arial"/>
-          <w:sz w:val="24"/>
-          <w:szCs w:val="24"/>
-        </w:rPr>
-      </w:pPr>
-      <w:r>
-        <w:rPr>
-          <w:rFonts w:ascii="Arial" w:hAnsi="Arial" w:eastAsia="Arial" w:cs="Arial"/>
-          <w:sz w:val="24"/>
-          <w:szCs w:val="24"/>
-        </w:rPr>
-      </w:r>
-    </w:p>
-    <w:p>
-      <w:pPr>
-        <w:ind w:left="708"/>
-        <w:rPr>
-          <w:rFonts w:ascii="Arial" w:hAnsi="Arial" w:eastAsia="Arial" w:cs="Arial"/>
-          <w:sz w:val="24"/>
-          <w:szCs w:val="24"/>
-        </w:rPr>
-      </w:pPr>
-      <w:r>
-        <w:rPr>
-          <w:rFonts w:ascii="Arial" w:hAnsi="Arial" w:eastAsia="Arial" w:cs="Arial"/>
-          <w:sz w:val="24"/>
-          <w:szCs w:val="24"/>
-        </w:rPr>
-      </w:r>
-    </w:p>
-    <w:p>
-      <w:pPr>
-        <w:ind w:left="708"/>
+          <w:color w:val="ff0000"/>
+          <w:sz w:val="24"/>
+          <w:szCs w:val="24"/>
+        </w:rPr>
+      </w:pPr>
+      <w:r>
+        <w:rPr>
+          <w:rFonts w:ascii="Arial" w:hAnsi="Arial" w:eastAsia="Arial" w:cs="Arial"/>
+          <w:color w:val="ff0000"/>
+          <w:sz w:val="24"/>
+          <w:szCs w:val="24"/>
+        </w:rPr>
+        <w:t>Regras de Negócio</w:t>
+      </w:r>
+    </w:p>
+    <w:p>
+      <w:pPr>
+        <w:ind w:left="708"/>
+        <w:rPr>
+          <w:rFonts w:ascii="Arial" w:hAnsi="Arial" w:eastAsia="Arial" w:cs="Arial"/>
+          <w:color w:val="ff0000"/>
+          <w:sz w:val="24"/>
+          <w:szCs w:val="24"/>
+        </w:rPr>
+      </w:pPr>
+      <w:r>
+        <w:rPr>
+          <w:rFonts w:ascii="Arial" w:hAnsi="Arial" w:eastAsia="Arial" w:cs="Arial"/>
+          <w:color w:val="ff0000"/>
+          <w:sz w:val="24"/>
+          <w:szCs w:val="24"/>
+        </w:rPr>
+      </w:r>
+    </w:p>
+    <w:p>
+      <w:pPr>
+        <w:ind w:left="708"/>
+        <w:rPr>
+          <w:rFonts w:ascii="Arial" w:hAnsi="Arial" w:eastAsia="Arial" w:cs="Arial"/>
+          <w:sz w:val="24"/>
+          <w:szCs w:val="24"/>
+        </w:rPr>
+      </w:pPr>
+      <w:r>
+        <w:rPr>
+          <w:rFonts w:ascii="Arial" w:hAnsi="Arial" w:eastAsia="Arial" w:cs="Arial"/>
+          <w:sz w:val="24"/>
+          <w:szCs w:val="24"/>
+        </w:rPr>
+      </w:r>
+    </w:p>
+    <w:tbl>
+      <w:tblPr>
+        <w:tblStyle w:val="TableGrid"/>
+        <w:name w:val="Tabela5"/>
+        <w:tabOrder w:val="0"/>
+        <w:jc w:val="left"/>
+        <w:tblInd w:w="708" w:type="dxa"/>
+        <w:tblW w:w="8705" w:type="dxa"/>
+        <w:tblLook w:val="04A0" w:firstRow="1" w:lastRow="0" w:firstColumn="1" w:lastColumn="0" w:noHBand="0" w:noVBand="1"/>
+      </w:tblPr>
+      <w:tblGrid>
+        <w:gridCol w:w="1393"/>
+        <w:gridCol w:w="7312"/>
+      </w:tblGrid>
+      <w:tr>
+        <w:trPr>
+          <w:tblHeader w:val="0"/>
+          <w:cantSplit w:val="0"/>
+          <w:trHeight w:val="0" w:hRule="auto"/>
+        </w:trPr>
+        <w:tc>
+          <w:tcPr>
+            <w:tcW w:w="780" w:type="pct"/>
+            <w:tmTcPr id="1634253887" protected="0"/>
+          </w:tcPr>
+          <w:p>
+            <w:pPr>
+              <w:rPr>
+                <w:rFonts w:ascii="Arial" w:hAnsi="Arial" w:eastAsia="Arial" w:cs="Arial"/>
+                <w:b/>
+                <w:bCs/>
+                <w:sz w:val="22"/>
+                <w:szCs w:val="22"/>
+              </w:rPr>
+            </w:pPr>
+            <w:r>
+              <w:rPr>
+                <w:rFonts w:ascii="Arial" w:hAnsi="Arial" w:eastAsia="Arial" w:cs="Arial"/>
+                <w:b/>
+                <w:bCs/>
+                <w:sz w:val="22"/>
+                <w:szCs w:val="22"/>
+              </w:rPr>
+              <w:t>Codigo</w:t>
+            </w:r>
+          </w:p>
+        </w:tc>
+        <w:tc>
+          <w:tcPr>
+            <w:tcW w:w="7312" w:type="dxa"/>
+            <w:tmTcPr id="1634253887" protected="0"/>
+          </w:tcPr>
+          <w:p>
+            <w:pPr>
+              <w:rPr>
+                <w:rFonts w:ascii="Arial" w:hAnsi="Arial" w:eastAsia="Arial" w:cs="Arial"/>
+                <w:b/>
+                <w:bCs/>
+                <w:sz w:val="22"/>
+                <w:szCs w:val="22"/>
+              </w:rPr>
+            </w:pPr>
+            <w:r>
+              <w:rPr>
+                <w:rFonts w:ascii="Arial" w:hAnsi="Arial" w:eastAsia="Arial" w:cs="Arial"/>
+                <w:b/>
+                <w:bCs/>
+                <w:sz w:val="22"/>
+                <w:szCs w:val="22"/>
+              </w:rPr>
+              <w:t>Regras de negócio</w:t>
+            </w:r>
+          </w:p>
+        </w:tc>
+      </w:tr>
+      <w:tr>
+        <w:trPr>
+          <w:tblHeader w:val="0"/>
+          <w:cantSplit w:val="0"/>
+          <w:trHeight w:val="561" w:hRule="atLeast"/>
+        </w:trPr>
+        <w:tc>
+          <w:tcPr>
+            <w:tcW w:w="780" w:type="pct"/>
+            <w:tmTcPr id="1634253887" protected="0"/>
+          </w:tcPr>
+          <w:p>
+            <w:pPr>
+              <w:rPr>
+                <w:rFonts w:ascii="Arial" w:hAnsi="Arial" w:eastAsia="Arial" w:cs="Arial"/>
+                <w:sz w:val="22"/>
+                <w:szCs w:val="22"/>
+              </w:rPr>
+            </w:pPr>
+            <w:r>
+              <w:rPr>
+                <w:rFonts w:ascii="Arial" w:hAnsi="Arial" w:eastAsia="Arial" w:cs="Arial"/>
+                <w:sz w:val="22"/>
+                <w:szCs w:val="22"/>
+              </w:rPr>
+              <w:t>RN01</w:t>
+            </w:r>
+          </w:p>
+        </w:tc>
+        <w:tc>
+          <w:tcPr>
+            <w:tcW w:w="7312" w:type="dxa"/>
+            <w:tmTcPr id="1634253887" protected="0"/>
+          </w:tcPr>
+          <w:p>
+            <w:pPr>
+              <w:rPr>
+                <w:rFonts w:ascii="Arial" w:hAnsi="Arial" w:eastAsia="Arial" w:cs="Arial"/>
+                <w:sz w:val="22"/>
+                <w:szCs w:val="22"/>
+              </w:rPr>
+            </w:pPr>
+            <w:r>
+              <w:rPr>
+                <w:rFonts w:ascii="Arial" w:hAnsi="Arial" w:eastAsia="Arial" w:cs="Arial"/>
+                <w:sz w:val="22"/>
+                <w:szCs w:val="22"/>
+              </w:rPr>
+              <w:t>O cadastro não deverá ser realizado caso o usuario já esteja cadastrado no sistema.</w:t>
+            </w:r>
+          </w:p>
+        </w:tc>
+      </w:tr>
+      <w:tr>
+        <w:trPr>
+          <w:tblHeader w:val="0"/>
+          <w:cantSplit w:val="0"/>
+          <w:trHeight w:val="353" w:hRule="atLeast"/>
+        </w:trPr>
+        <w:tc>
+          <w:tcPr>
+            <w:tcW w:w="780" w:type="pct"/>
+            <w:tmTcPr id="1634253887" protected="0"/>
+          </w:tcPr>
+          <w:p>
+            <w:pPr>
+              <w:rPr>
+                <w:rFonts w:ascii="Arial" w:hAnsi="Arial" w:eastAsia="Arial" w:cs="Arial"/>
+                <w:sz w:val="22"/>
+                <w:szCs w:val="22"/>
+              </w:rPr>
+            </w:pPr>
+            <w:r>
+              <w:rPr>
+                <w:rFonts w:ascii="Arial" w:hAnsi="Arial" w:eastAsia="Arial" w:cs="Arial"/>
+                <w:sz w:val="22"/>
+                <w:szCs w:val="22"/>
+              </w:rPr>
+              <w:t>RN02</w:t>
+            </w:r>
+          </w:p>
+        </w:tc>
+        <w:tc>
+          <w:tcPr>
+            <w:tcW w:w="7312" w:type="dxa"/>
+            <w:tmTcPr id="1634253887" protected="0"/>
+          </w:tcPr>
+          <w:p>
+            <w:pPr>
+              <w:rPr>
+                <w:rFonts w:ascii="Arial" w:hAnsi="Arial" w:eastAsia="Arial" w:cs="Arial"/>
+                <w:sz w:val="22"/>
+                <w:szCs w:val="22"/>
+              </w:rPr>
+            </w:pPr>
+            <w:r>
+              <w:rPr>
+                <w:rFonts w:ascii="Arial" w:hAnsi="Arial" w:eastAsia="Arial" w:cs="Arial"/>
+                <w:sz w:val="22"/>
+                <w:szCs w:val="22"/>
+              </w:rPr>
+              <w:t>O usuário terá permissão para alterar apenas o seu próprio cadastro.</w:t>
+            </w:r>
+          </w:p>
+        </w:tc>
+      </w:tr>
+      <w:tr>
+        <w:trPr>
+          <w:tblHeader w:val="0"/>
+          <w:cantSplit w:val="0"/>
+          <w:trHeight w:val="413" w:hRule="atLeast"/>
+        </w:trPr>
+        <w:tc>
+          <w:tcPr>
+            <w:tcW w:w="780" w:type="pct"/>
+            <w:tmTcPr id="1634253887" protected="0"/>
+          </w:tcPr>
+          <w:p>
+            <w:pPr>
+              <w:rPr>
+                <w:rFonts w:ascii="Arial" w:hAnsi="Arial" w:eastAsia="Arial" w:cs="Arial"/>
+                <w:sz w:val="22"/>
+                <w:szCs w:val="22"/>
+              </w:rPr>
+            </w:pPr>
+            <w:r>
+              <w:rPr>
+                <w:rFonts w:ascii="Arial" w:hAnsi="Arial" w:eastAsia="Arial" w:cs="Arial"/>
+                <w:sz w:val="22"/>
+                <w:szCs w:val="22"/>
+              </w:rPr>
+              <w:t>RN03</w:t>
+            </w:r>
+          </w:p>
+        </w:tc>
+        <w:tc>
+          <w:tcPr>
+            <w:tcW w:w="7312" w:type="dxa"/>
+            <w:tmTcPr id="1634253887" protected="0"/>
+          </w:tcPr>
+          <w:p>
+            <w:pPr>
+              <w:rPr>
+                <w:rFonts w:ascii="Arial" w:hAnsi="Arial" w:eastAsia="Arial" w:cs="Arial"/>
+                <w:sz w:val="22"/>
+                <w:szCs w:val="22"/>
+              </w:rPr>
+            </w:pPr>
+            <w:r>
+              <w:rPr>
+                <w:rFonts w:ascii="Arial" w:hAnsi="Arial" w:eastAsia="Arial" w:cs="Arial"/>
+                <w:sz w:val="22"/>
+                <w:szCs w:val="22"/>
+              </w:rPr>
+              <w:t>Somente usuários cadastrados poderam realizar login no sistema.</w:t>
+            </w:r>
+          </w:p>
+        </w:tc>
+      </w:tr>
+      <w:tr>
+        <w:trPr>
+          <w:tblHeader w:val="0"/>
+          <w:cantSplit w:val="0"/>
+          <w:trHeight w:val="413" w:hRule="atLeast"/>
+        </w:trPr>
+        <w:tc>
+          <w:tcPr>
+            <w:tcW w:w="780" w:type="pct"/>
+            <w:tmTcPr id="1634253887" protected="0"/>
+          </w:tcPr>
+          <w:p>
+            <w:pPr>
+              <w:rPr>
+                <w:rFonts w:ascii="Arial" w:hAnsi="Arial" w:eastAsia="Arial" w:cs="Arial"/>
+                <w:sz w:val="22"/>
+                <w:szCs w:val="22"/>
+              </w:rPr>
+            </w:pPr>
+            <w:r>
+              <w:rPr>
+                <w:rFonts w:ascii="Arial" w:hAnsi="Arial" w:eastAsia="Arial" w:cs="Arial"/>
+                <w:sz w:val="22"/>
+                <w:szCs w:val="22"/>
+              </w:rPr>
+              <w:t>RN04</w:t>
+            </w:r>
+          </w:p>
+        </w:tc>
+        <w:tc>
+          <w:tcPr>
+            <w:tcW w:w="7312" w:type="dxa"/>
+            <w:tmTcPr id="1634253887" protected="0"/>
+          </w:tcPr>
+          <w:p>
+            <w:pPr>
+              <w:rPr>
+                <w:rFonts w:ascii="Arial" w:hAnsi="Arial" w:eastAsia="Arial" w:cs="Arial"/>
+                <w:sz w:val="22"/>
+                <w:szCs w:val="22"/>
+              </w:rPr>
+            </w:pPr>
+            <w:r>
+              <w:rPr>
+                <w:rFonts w:ascii="Arial" w:hAnsi="Arial" w:eastAsia="Arial" w:cs="Arial"/>
+                <w:sz w:val="22"/>
+                <w:szCs w:val="22"/>
+              </w:rPr>
+              <w:t>Somentes os usuarios do sistema poderam ver as pessoas que precisam de doação.</w:t>
+            </w:r>
+          </w:p>
+        </w:tc>
+      </w:tr>
+      <w:tr>
+        <w:trPr>
+          <w:tblHeader w:val="0"/>
+          <w:cantSplit w:val="0"/>
+          <w:trHeight w:val="413" w:hRule="atLeast"/>
+        </w:trPr>
+        <w:tc>
+          <w:tcPr>
+            <w:tcW w:w="780" w:type="pct"/>
+            <w:tmTcPr id="1634253887" protected="0"/>
+          </w:tcPr>
+          <w:p>
+            <w:pPr>
+              <w:rPr>
+                <w:rFonts w:ascii="Arial" w:hAnsi="Arial" w:eastAsia="Arial" w:cs="Arial"/>
+                <w:sz w:val="22"/>
+                <w:szCs w:val="22"/>
+              </w:rPr>
+            </w:pPr>
+            <w:r>
+              <w:rPr>
+                <w:rFonts w:ascii="Arial" w:hAnsi="Arial" w:eastAsia="Arial" w:cs="Arial"/>
+                <w:sz w:val="22"/>
+                <w:szCs w:val="22"/>
+              </w:rPr>
+              <w:t>RN05</w:t>
+            </w:r>
+          </w:p>
+        </w:tc>
+        <w:tc>
+          <w:tcPr>
+            <w:tcW w:w="7312" w:type="dxa"/>
+            <w:tmTcPr id="1634253887" protected="0"/>
+          </w:tcPr>
+          <w:p>
+            <w:pPr/>
+            <w:r>
+              <w:t>Somente os usuários do sistema poderam ver a lista de doadores.</w:t>
+            </w:r>
+          </w:p>
+        </w:tc>
+      </w:tr>
+      <w:tr>
+        <w:trPr>
+          <w:tblHeader w:val="0"/>
+          <w:cantSplit w:val="0"/>
+          <w:trHeight w:val="413" w:hRule="atLeast"/>
+        </w:trPr>
+        <w:tc>
+          <w:tcPr>
+            <w:tcW w:w="780" w:type="pct"/>
+            <w:tmTcPr id="1634253887" protected="0"/>
+          </w:tcPr>
+          <w:p>
+            <w:pPr/>
+            <w:r>
+              <w:t>RN06</w:t>
+            </w:r>
+          </w:p>
+        </w:tc>
+        <w:tc>
+          <w:tcPr>
+            <w:tcW w:w="7312" w:type="dxa"/>
+            <w:tmTcPr id="1634253887" protected="0"/>
+          </w:tcPr>
+          <w:p>
+            <w:pPr>
+              <w:rPr>
+                <w:rFonts w:ascii="Arial" w:hAnsi="Arial" w:eastAsia="Arial" w:cs="Arial"/>
+                <w:sz w:val="22"/>
+                <w:szCs w:val="22"/>
+              </w:rPr>
+            </w:pPr>
+            <w:r>
+              <w:rPr>
+                <w:rFonts w:ascii="Arial" w:hAnsi="Arial" w:eastAsia="Arial" w:cs="Arial"/>
+                <w:sz w:val="22"/>
+                <w:szCs w:val="22"/>
+              </w:rPr>
+            </w:r>
+          </w:p>
+        </w:tc>
+      </w:tr>
+    </w:tbl>
+    <w:p>
+      <w:pPr>
+        <w:ind w:left="708"/>
+        <w:rPr>
+          <w:rFonts w:ascii="Arial" w:hAnsi="Arial" w:eastAsia="Arial" w:cs="Arial"/>
+          <w:sz w:val="24"/>
+          <w:szCs w:val="24"/>
+        </w:rPr>
+      </w:pPr>
+      <w:r>
+        <w:rPr>
+          <w:rFonts w:ascii="Arial" w:hAnsi="Arial" w:eastAsia="Arial" w:cs="Arial"/>
+          <w:sz w:val="24"/>
+          <w:szCs w:val="24"/>
+        </w:rPr>
+      </w:r>
+    </w:p>
+    <w:p>
+      <w:pPr>
+        <w:ind w:left="708"/>
+        <w:rPr>
+          <w:rFonts w:ascii="Arial" w:hAnsi="Arial" w:eastAsia="Arial" w:cs="Arial"/>
+          <w:sz w:val="24"/>
+          <w:szCs w:val="24"/>
+        </w:rPr>
+      </w:pPr>
+      <w:r>
+        <w:rPr>
+          <w:rFonts w:ascii="Arial" w:hAnsi="Arial" w:eastAsia="Arial" w:cs="Arial"/>
+          <w:sz w:val="24"/>
+          <w:szCs w:val="24"/>
+        </w:rPr>
+      </w:r>
+    </w:p>
+    <w:p>
+      <w:pPr>
+        <w:ind w:left="708"/>
+        <w:rPr>
+          <w:rFonts w:ascii="Arial" w:hAnsi="Arial" w:eastAsia="Arial" w:cs="Arial"/>
+          <w:sz w:val="24"/>
+          <w:szCs w:val="24"/>
+        </w:rPr>
+      </w:pPr>
+      <w:r>
+        <w:rPr>
+          <w:rFonts w:ascii="Arial" w:hAnsi="Arial" w:eastAsia="Arial" w:cs="Arial"/>
+          <w:sz w:val="24"/>
+          <w:szCs w:val="24"/>
+        </w:rPr>
+      </w:r>
+    </w:p>
+    <w:p>
+      <w:pPr>
+        <w:ind w:left="708"/>
+        <w:rPr>
+          <w:rFonts w:ascii="Arial" w:hAnsi="Arial" w:eastAsia="Arial" w:cs="Arial"/>
+          <w:sz w:val="24"/>
+          <w:szCs w:val="24"/>
+        </w:rPr>
+      </w:pPr>
+      <w:r>
+        <w:rPr>
+          <w:rFonts w:ascii="Arial" w:hAnsi="Arial" w:eastAsia="Arial" w:cs="Arial"/>
+          <w:sz w:val="24"/>
+          <w:szCs w:val="24"/>
+        </w:rPr>
+      </w:r>
+    </w:p>
+    <w:p>
+      <w:pPr>
+        <w:ind w:left="708"/>
+        <w:rPr>
+          <w:rFonts w:ascii="Arial" w:hAnsi="Arial" w:eastAsia="Arial" w:cs="Arial"/>
+          <w:sz w:val="24"/>
+          <w:szCs w:val="24"/>
+        </w:rPr>
+      </w:pPr>
+      <w:r>
+        <w:rPr>
+          <w:rFonts w:ascii="Arial" w:hAnsi="Arial" w:eastAsia="Arial" w:cs="Arial"/>
+          <w:sz w:val="24"/>
+          <w:szCs w:val="24"/>
+        </w:rPr>
+      </w:r>
+    </w:p>
+    <w:p>
+      <w:pPr>
+        <w:ind w:left="708"/>
+        <w:rPr>
+          <w:rFonts w:ascii="Arial" w:hAnsi="Arial" w:eastAsia="Arial" w:cs="Arial"/>
+          <w:sz w:val="24"/>
+          <w:szCs w:val="24"/>
+        </w:rPr>
+      </w:pPr>
+      <w:r>
+        <w:rPr>
+          <w:rFonts w:ascii="Arial" w:hAnsi="Arial" w:eastAsia="Arial" w:cs="Arial"/>
+          <w:sz w:val="24"/>
+          <w:szCs w:val="24"/>
+        </w:rPr>
+      </w:r>
+    </w:p>
+    <w:p>
+      <w:pPr>
+        <w:ind w:left="708"/>
+        <w:rPr>
+          <w:rFonts w:ascii="Arial" w:hAnsi="Arial" w:eastAsia="Arial" w:cs="Arial"/>
+          <w:sz w:val="24"/>
+          <w:szCs w:val="24"/>
+        </w:rPr>
+      </w:pPr>
+      <w:r>
+        <w:rPr>
+          <w:rFonts w:ascii="Arial" w:hAnsi="Arial" w:eastAsia="Arial" w:cs="Arial"/>
+          <w:sz w:val="24"/>
+          <w:szCs w:val="24"/>
+        </w:rPr>
+      </w:r>
+    </w:p>
+    <w:p>
+      <w:pPr>
+        <w:ind w:left="708"/>
+        <w:rPr>
+          <w:rFonts w:ascii="Arial" w:hAnsi="Arial" w:eastAsia="Arial" w:cs="Arial"/>
+          <w:sz w:val="24"/>
+          <w:szCs w:val="24"/>
+        </w:rPr>
+      </w:pPr>
+      <w:r>
+        <w:rPr>
+          <w:rFonts w:ascii="Arial" w:hAnsi="Arial" w:eastAsia="Arial" w:cs="Arial"/>
+          <w:sz w:val="24"/>
+          <w:szCs w:val="24"/>
+        </w:rPr>
+      </w:r>
+    </w:p>
+    <w:p>
+      <w:pPr>
+        <w:ind w:left="708"/>
+        <w:rPr>
+          <w:rFonts w:ascii="Arial" w:hAnsi="Arial" w:eastAsia="Arial" w:cs="Arial"/>
+          <w:sz w:val="24"/>
+          <w:szCs w:val="24"/>
+        </w:rPr>
+      </w:pPr>
+      <w:r>
+        <w:rPr>
+          <w:rFonts w:ascii="Arial" w:hAnsi="Arial" w:eastAsia="Arial" w:cs="Arial"/>
+          <w:sz w:val="24"/>
+          <w:szCs w:val="24"/>
+        </w:rPr>
+      </w:r>
+    </w:p>
+    <w:p>
+      <w:pPr>
+        <w:ind w:left="708"/>
+        <w:rPr>
+          <w:rFonts w:ascii="Arial" w:hAnsi="Arial" w:eastAsia="Arial" w:cs="Arial"/>
+          <w:sz w:val="24"/>
+          <w:szCs w:val="24"/>
+        </w:rPr>
+      </w:pPr>
+      <w:r>
+        <w:rPr>
+          <w:rFonts w:ascii="Arial" w:hAnsi="Arial" w:eastAsia="Arial" w:cs="Arial"/>
+          <w:sz w:val="24"/>
+          <w:szCs w:val="24"/>
+        </w:rPr>
+      </w:r>
+    </w:p>
+    <w:p>
+      <w:pPr>
+        <w:ind w:left="708"/>
+        <w:rPr>
+          <w:rFonts w:ascii="Arial" w:hAnsi="Arial" w:eastAsia="Arial" w:cs="Arial"/>
+          <w:sz w:val="24"/>
+          <w:szCs w:val="24"/>
+        </w:rPr>
+      </w:pPr>
+      <w:r>
+        <w:rPr>
+          <w:rFonts w:ascii="Arial" w:hAnsi="Arial" w:eastAsia="Arial" w:cs="Arial"/>
+          <w:sz w:val="24"/>
+          <w:szCs w:val="24"/>
+        </w:rPr>
+      </w:r>
+    </w:p>
+    <w:p>
+      <w:pPr>
+        <w:ind w:left="708"/>
+        <w:rPr>
+          <w:rFonts w:ascii="Arial" w:hAnsi="Arial" w:eastAsia="Arial" w:cs="Arial"/>
+          <w:sz w:val="24"/>
+          <w:szCs w:val="24"/>
+        </w:rPr>
+      </w:pPr>
+      <w:r>
+        <w:rPr>
+          <w:rFonts w:ascii="Arial" w:hAnsi="Arial" w:eastAsia="Arial" w:cs="Arial"/>
+          <w:sz w:val="24"/>
+          <w:szCs w:val="24"/>
+        </w:rPr>
+      </w:r>
+    </w:p>
+    <w:p>
+      <w:pPr>
+        <w:ind w:left="708"/>
+        <w:rPr>
+          <w:rFonts w:ascii="Arial" w:hAnsi="Arial" w:eastAsia="Arial" w:cs="Arial"/>
+          <w:sz w:val="24"/>
+          <w:szCs w:val="24"/>
+        </w:rPr>
+      </w:pPr>
+      <w:r>
+        <w:rPr>
+          <w:rFonts w:ascii="Arial" w:hAnsi="Arial" w:eastAsia="Arial" w:cs="Arial"/>
+          <w:sz w:val="24"/>
+          <w:szCs w:val="24"/>
+        </w:rPr>
+      </w:r>
+    </w:p>
+    <w:p>
+      <w:pPr>
+        <w:ind w:left="708"/>
+        <w:rPr>
+          <w:rFonts w:ascii="Arial" w:hAnsi="Arial" w:eastAsia="Arial" w:cs="Arial"/>
+          <w:sz w:val="24"/>
+          <w:szCs w:val="24"/>
+        </w:rPr>
+      </w:pPr>
+      <w:r>
+        <w:rPr>
+          <w:rFonts w:ascii="Arial" w:hAnsi="Arial" w:eastAsia="Arial" w:cs="Arial"/>
+          <w:sz w:val="24"/>
+          <w:szCs w:val="24"/>
+        </w:rPr>
+      </w:r>
+    </w:p>
+    <w:p>
+      <w:pPr>
+        <w:ind w:left="708"/>
+        <w:rPr>
+          <w:rFonts w:ascii="Arial" w:hAnsi="Arial" w:eastAsia="Arial" w:cs="Arial"/>
+          <w:sz w:val="24"/>
+          <w:szCs w:val="24"/>
+        </w:rPr>
+      </w:pPr>
+      <w:r>
+        <w:rPr>
+          <w:rFonts w:ascii="Arial" w:hAnsi="Arial" w:eastAsia="Arial" w:cs="Arial"/>
+          <w:sz w:val="24"/>
+          <w:szCs w:val="24"/>
+        </w:rPr>
+      </w:r>
+    </w:p>
+    <w:p>
+      <w:pPr>
+        <w:ind w:left="708"/>
+        <w:rPr>
+          <w:rFonts w:ascii="Arial" w:hAnsi="Arial" w:eastAsia="Arial" w:cs="Arial"/>
+          <w:sz w:val="24"/>
+          <w:szCs w:val="24"/>
+        </w:rPr>
+      </w:pPr>
+      <w:r>
+        <w:rPr>
+          <w:rFonts w:ascii="Arial" w:hAnsi="Arial" w:eastAsia="Arial" w:cs="Arial"/>
+          <w:sz w:val="24"/>
+          <w:szCs w:val="24"/>
+        </w:rPr>
+      </w:r>
+    </w:p>
+    <w:p>
+      <w:pPr>
+        <w:ind w:left="708"/>
+        <w:rPr>
+          <w:rFonts w:ascii="Arial" w:hAnsi="Arial" w:eastAsia="Arial" w:cs="Arial"/>
+          <w:sz w:val="24"/>
+          <w:szCs w:val="24"/>
+        </w:rPr>
+      </w:pPr>
+      <w:r>
+        <w:rPr>
+          <w:rFonts w:ascii="Arial" w:hAnsi="Arial" w:eastAsia="Arial" w:cs="Arial"/>
+          <w:sz w:val="24"/>
+          <w:szCs w:val="24"/>
+        </w:rPr>
+      </w:r>
+    </w:p>
+    <w:p>
+      <w:pPr>
+        <w:ind w:left="708"/>
+        <w:rPr>
+          <w:rFonts w:ascii="Arial" w:hAnsi="Arial" w:eastAsia="Arial" w:cs="Arial"/>
+          <w:sz w:val="24"/>
+          <w:szCs w:val="24"/>
+        </w:rPr>
+      </w:pPr>
+      <w:r>
+        <w:rPr>
+          <w:rFonts w:ascii="Arial" w:hAnsi="Arial" w:eastAsia="Arial" w:cs="Arial"/>
+          <w:sz w:val="24"/>
+          <w:szCs w:val="24"/>
+        </w:rPr>
+      </w:r>
+    </w:p>
+    <w:p>
+      <w:pPr>
+        <w:ind w:left="708"/>
+        <w:rPr>
+          <w:rFonts w:ascii="Arial" w:hAnsi="Arial" w:eastAsia="Arial" w:cs="Arial"/>
+          <w:sz w:val="24"/>
+          <w:szCs w:val="24"/>
+        </w:rPr>
+      </w:pPr>
+      <w:r>
+        <w:rPr>
+          <w:rFonts w:ascii="Arial" w:hAnsi="Arial" w:eastAsia="Arial" w:cs="Arial"/>
+          <w:sz w:val="24"/>
+          <w:szCs w:val="24"/>
+        </w:rPr>
+      </w:r>
+    </w:p>
+    <w:p>
+      <w:pPr>
+        <w:ind w:left="708"/>
+        <w:rPr>
+          <w:rFonts w:ascii="Arial" w:hAnsi="Arial" w:eastAsia="Arial" w:cs="Arial"/>
+          <w:sz w:val="24"/>
+          <w:szCs w:val="24"/>
+        </w:rPr>
+      </w:pPr>
+      <w:r>
+        <w:rPr>
+          <w:rFonts w:ascii="Arial" w:hAnsi="Arial" w:eastAsia="Arial" w:cs="Arial"/>
+          <w:sz w:val="24"/>
+          <w:szCs w:val="24"/>
+        </w:rPr>
+      </w:r>
+    </w:p>
+    <w:p>
+      <w:pPr>
+        <w:ind w:left="708"/>
+        <w:rPr>
+          <w:rFonts w:ascii="Arial" w:hAnsi="Arial" w:eastAsia="Arial" w:cs="Arial"/>
+          <w:sz w:val="24"/>
+          <w:szCs w:val="24"/>
+        </w:rPr>
+      </w:pPr>
+      <w:r>
+        <w:rPr>
+          <w:rFonts w:ascii="Arial" w:hAnsi="Arial" w:eastAsia="Arial" w:cs="Arial"/>
+          <w:sz w:val="24"/>
+          <w:szCs w:val="24"/>
+        </w:rPr>
+      </w:r>
+    </w:p>
+    <w:p>
+      <w:pPr>
+        <w:ind w:left="708"/>
+        <w:rPr>
+          <w:rFonts w:ascii="Arial" w:hAnsi="Arial" w:eastAsia="Arial" w:cs="Arial"/>
+          <w:sz w:val="24"/>
+          <w:szCs w:val="24"/>
+        </w:rPr>
+      </w:pPr>
+      <w:r>
+        <w:rPr>
+          <w:rFonts w:ascii="Arial" w:hAnsi="Arial" w:eastAsia="Arial" w:cs="Arial"/>
+          <w:sz w:val="24"/>
+          <w:szCs w:val="24"/>
+        </w:rPr>
+      </w:r>
+    </w:p>
+    <w:p>
+      <w:pPr>
+        <w:ind w:left="708"/>
+        <w:rPr>
+          <w:rFonts w:ascii="Arial" w:hAnsi="Arial" w:eastAsia="Arial" w:cs="Arial"/>
+          <w:sz w:val="24"/>
+          <w:szCs w:val="24"/>
+        </w:rPr>
+      </w:pPr>
+      <w:r>
+        <w:rPr>
+          <w:rFonts w:ascii="Arial" w:hAnsi="Arial" w:eastAsia="Arial" w:cs="Arial"/>
+          <w:sz w:val="24"/>
+          <w:szCs w:val="24"/>
+        </w:rPr>
+      </w:r>
+    </w:p>
+    <w:p>
+      <w:pPr>
+        <w:ind w:left="708"/>
+        <w:rPr>
+          <w:rFonts w:ascii="Arial" w:hAnsi="Arial" w:eastAsia="Arial" w:cs="Arial"/>
+          <w:sz w:val="24"/>
+          <w:szCs w:val="24"/>
+        </w:rPr>
+      </w:pPr>
+      <w:r>
+        <w:rPr>
+          <w:rFonts w:ascii="Arial" w:hAnsi="Arial" w:eastAsia="Arial" w:cs="Arial"/>
+          <w:sz w:val="24"/>
+          <w:szCs w:val="24"/>
+        </w:rPr>
+      </w:r>
+    </w:p>
+    <w:p>
+      <w:pPr>
+        <w:ind w:left="708"/>
+        <w:rPr>
+          <w:rFonts w:ascii="Arial" w:hAnsi="Arial" w:eastAsia="Arial" w:cs="Arial"/>
+          <w:sz w:val="24"/>
+          <w:szCs w:val="24"/>
+        </w:rPr>
+      </w:pPr>
+      <w:r>
+        <w:rPr>
+          <w:rFonts w:ascii="Arial" w:hAnsi="Arial" w:eastAsia="Arial" w:cs="Arial"/>
+          <w:sz w:val="24"/>
+          <w:szCs w:val="24"/>
+        </w:rPr>
+      </w:r>
+    </w:p>
+    <w:p>
+      <w:pPr>
+        <w:ind w:left="708"/>
+        <w:rPr>
+          <w:rFonts w:ascii="Arial" w:hAnsi="Arial" w:eastAsia="Arial" w:cs="Arial"/>
+          <w:sz w:val="24"/>
+          <w:szCs w:val="24"/>
+        </w:rPr>
+      </w:pPr>
+      <w:r>
+        <w:rPr>
+          <w:rFonts w:ascii="Arial" w:hAnsi="Arial" w:eastAsia="Arial" w:cs="Arial"/>
+          <w:sz w:val="24"/>
+          <w:szCs w:val="24"/>
+        </w:rPr>
+      </w:r>
+    </w:p>
+    <w:p>
+      <w:pPr>
+        <w:ind w:left="708"/>
+        <w:rPr>
+          <w:rFonts w:ascii="Arial" w:hAnsi="Arial" w:eastAsia="Arial" w:cs="Arial"/>
+          <w:sz w:val="24"/>
+          <w:szCs w:val="24"/>
+        </w:rPr>
+      </w:pPr>
+      <w:r>
+        <w:rPr>
+          <w:rFonts w:ascii="Arial" w:hAnsi="Arial" w:eastAsia="Arial" w:cs="Arial"/>
+          <w:sz w:val="24"/>
+          <w:szCs w:val="24"/>
+        </w:rPr>
+      </w:r>
+    </w:p>
+    <w:p>
+      <w:pPr>
         <w:rPr>
           <w:rFonts w:ascii="Arial" w:hAnsi="Arial" w:eastAsia="Arial" w:cs="Arial"/>
           <w:sz w:val="24"/>

</xml_diff>

<commit_message>
quarto commit do projeto
</commit_message>
<xml_diff>
--- a/Documentação.docx
+++ b/Documentação.docx
@@ -59,7 +59,7 @@
                       <a:picLocks noChangeAspect="1"/>
                       <a:extLst>
                         <a:ext uri="smNativeData">
-                          <sm:smNativeData xmlns:sm="smNativeData" val="SMDATA_14_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"/>
+                          <sm:smNativeData xmlns:sm="smNativeData" val="SMDATA_14_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"/>
                         </a:ext>
                       </a:extLst>
                     </pic:cNvPicPr>
@@ -291,12 +291,12 @@
         <w:trPr>
           <w:tblHeader w:val="0"/>
           <w:cantSplit w:val="0"/>
-          <w:trHeight w:val="0" w:hRule="auto"/>
+          <w:trHeight w:val="328" w:hRule="atLeast"/>
         </w:trPr>
         <w:tc>
           <w:tcPr>
             <w:tcW w:w="1960" w:type="dxa"/>
-            <w:tmTcPr id="1634253887" protected="0"/>
+            <w:tmTcPr id="1634602613" protected="0"/>
           </w:tcPr>
           <w:p>
             <w:pPr>
@@ -319,7 +319,7 @@
         <w:tc>
           <w:tcPr>
             <w:tcW w:w="1450" w:type="dxa"/>
-            <w:tmTcPr id="1634253887" protected="0"/>
+            <w:tmTcPr id="1634602613" protected="0"/>
           </w:tcPr>
           <w:p>
             <w:pPr>
@@ -342,7 +342,7 @@
         <w:tc>
           <w:tcPr>
             <w:tcW w:w="4585" w:type="dxa"/>
-            <w:tmTcPr id="1634253887" protected="0"/>
+            <w:tmTcPr id="1634602613" protected="0"/>
           </w:tcPr>
           <w:p>
             <w:pPr>
@@ -365,7 +365,7 @@
         <w:tc>
           <w:tcPr>
             <w:tcW w:w="1540" w:type="dxa"/>
-            <w:tmTcPr id="1634253887" protected="0"/>
+            <w:tmTcPr id="1634602613" protected="0"/>
           </w:tcPr>
           <w:p>
             <w:pPr>
@@ -395,7 +395,7 @@
         <w:tc>
           <w:tcPr>
             <w:tcW w:w="1960" w:type="dxa"/>
-            <w:tmTcPr id="1634253887" protected="0"/>
+            <w:tmTcPr id="1634602613" protected="0"/>
           </w:tcPr>
           <w:p>
             <w:pPr>
@@ -418,7 +418,7 @@
         <w:tc>
           <w:tcPr>
             <w:tcW w:w="1450" w:type="dxa"/>
-            <w:tmTcPr id="1634253887" protected="0"/>
+            <w:tmTcPr id="1634602613" protected="0"/>
           </w:tcPr>
           <w:p>
             <w:pPr>
@@ -441,7 +441,7 @@
         <w:tc>
           <w:tcPr>
             <w:tcW w:w="4585" w:type="dxa"/>
-            <w:tmTcPr id="1634253887" protected="0"/>
+            <w:tmTcPr id="1634602613" protected="0"/>
           </w:tcPr>
           <w:p>
             <w:pPr>
@@ -464,7 +464,7 @@
         <w:tc>
           <w:tcPr>
             <w:tcW w:w="1540" w:type="dxa"/>
-            <w:tmTcPr id="1634253887" protected="0"/>
+            <w:tmTcPr id="1634602613" protected="0"/>
           </w:tcPr>
           <w:p>
             <w:pPr>
@@ -493,7 +493,7 @@
         <w:tc>
           <w:tcPr>
             <w:tcW w:w="1960" w:type="dxa"/>
-            <w:tmTcPr id="1634253887" protected="0"/>
+            <w:tmTcPr id="1634602613" protected="0"/>
           </w:tcPr>
           <w:p>
             <w:pPr>
@@ -516,7 +516,7 @@
         <w:tc>
           <w:tcPr>
             <w:tcW w:w="1450" w:type="dxa"/>
-            <w:tmTcPr id="1634253887" protected="0"/>
+            <w:tmTcPr id="1634602613" protected="0"/>
           </w:tcPr>
           <w:p>
             <w:pPr>
@@ -539,7 +539,7 @@
         <w:tc>
           <w:tcPr>
             <w:tcW w:w="4585" w:type="dxa"/>
-            <w:tmTcPr id="1634253887" protected="0"/>
+            <w:tmTcPr id="1634602613" protected="0"/>
           </w:tcPr>
           <w:p>
             <w:pPr>
@@ -562,7 +562,7 @@
         <w:tc>
           <w:tcPr>
             <w:tcW w:w="1540" w:type="dxa"/>
-            <w:tmTcPr id="1634253887" protected="0"/>
+            <w:tmTcPr id="1634602613" protected="0"/>
           </w:tcPr>
           <w:p>
             <w:pPr>
@@ -591,19 +591,19 @@
         <w:tc>
           <w:tcPr>
             <w:tcW w:w="1960" w:type="dxa"/>
-            <w:tmTcPr id="1634253887" protected="0"/>
+            <w:tmTcPr id="1634602613" protected="0"/>
           </w:tcPr>
           <w:p>
             <w:pPr/>
             <w:r>
-              <w:t xml:space="preserve">     14/10/2021</w:t>
+              <w:t xml:space="preserve">         14/10/2021</w:t>
             </w:r>
           </w:p>
         </w:tc>
         <w:tc>
           <w:tcPr>
             <w:tcW w:w="1450" w:type="dxa"/>
-            <w:tmTcPr id="1634253887" protected="0"/>
+            <w:tmTcPr id="1634602613" protected="0"/>
           </w:tcPr>
           <w:p>
             <w:pPr/>
@@ -615,11 +615,22 @@
         <w:tc>
           <w:tcPr>
             <w:tcW w:w="4585" w:type="dxa"/>
-            <w:tmTcPr id="1634253887" protected="0"/>
-          </w:tcPr>
-          <w:p>
-            <w:pPr/>
-            <w:r>
+            <w:tmTcPr id="1634602613" protected="0"/>
+          </w:tcPr>
+          <w:p>
+            <w:pPr>
+              <w:rPr>
+                <w:rFonts w:ascii="Arial" w:hAnsi="Arial" w:eastAsia="Arial" w:cs="Arial"/>
+                <w:sz w:val="22"/>
+                <w:szCs w:val="22"/>
+              </w:rPr>
+            </w:pPr>
+            <w:r>
+              <w:rPr>
+                <w:rFonts w:ascii="Arial" w:hAnsi="Arial" w:eastAsia="Arial" w:cs="Arial"/>
+                <w:sz w:val="22"/>
+                <w:szCs w:val="22"/>
+              </w:rPr>
               <w:t>Desenvolvimento das regras de negocio e requisitos não funcionais.</w:t>
             </w:r>
           </w:p>
@@ -627,7 +638,7 @@
         <w:tc>
           <w:tcPr>
             <w:tcW w:w="1540" w:type="dxa"/>
-            <w:tmTcPr id="1634253887" protected="0"/>
+            <w:tmTcPr id="1634602613" protected="0"/>
           </w:tcPr>
           <w:p>
             <w:pPr>
@@ -1100,23 +1111,23 @@
         <w:tc>
           <w:tcPr>
             <w:tcW w:w="1826" w:type="dxa"/>
-            <w:tmTcPr id="1634253887" protected="0"/>
-          </w:tcPr>
-          <w:p>
-            <w:pPr>
-              <w:rPr>
-                <w:rFonts w:ascii="Arial" w:hAnsi="Arial" w:eastAsia="Arial" w:cs="Arial"/>
-                <w:sz w:val="22"/>
-                <w:szCs w:val="22"/>
-              </w:rPr>
-            </w:pPr>
-            <w:r>
-              <w:rPr>
-                <w:rFonts w:ascii="Arial" w:hAnsi="Arial" w:eastAsia="Arial" w:cs="Arial"/>
-                <w:sz w:val="22"/>
-                <w:szCs w:val="22"/>
-              </w:rPr>
-              <w:t xml:space="preserve">     spring</w:t>
+            <w:tmTcPr id="1634602613" protected="0"/>
+          </w:tcPr>
+          <w:p>
+            <w:pPr>
+              <w:rPr>
+                <w:rFonts w:ascii="Arial" w:hAnsi="Arial" w:eastAsia="Arial" w:cs="Arial"/>
+                <w:sz w:val="22"/>
+                <w:szCs w:val="22"/>
+              </w:rPr>
+            </w:pPr>
+            <w:r>
+              <w:rPr>
+                <w:rFonts w:ascii="Arial" w:hAnsi="Arial" w:eastAsia="Arial" w:cs="Arial"/>
+                <w:sz w:val="22"/>
+                <w:szCs w:val="22"/>
+              </w:rPr>
+              <w:t xml:space="preserve">     Spring</w:t>
             </w:r>
           </w:p>
           <w:p>
@@ -1140,7 +1151,7 @@
         <w:tc>
           <w:tcPr>
             <w:tcW w:w="6791" w:type="dxa"/>
-            <w:tmTcPr id="1634253887" protected="0"/>
+            <w:tmTcPr id="1634602613" protected="0"/>
           </w:tcPr>
           <w:p>
             <w:pPr>
@@ -1170,7 +1181,7 @@
         <w:tc>
           <w:tcPr>
             <w:tcW w:w="1826" w:type="dxa"/>
-            <w:tmTcPr id="1634253887" protected="0"/>
+            <w:tmTcPr id="1634602613" protected="0"/>
           </w:tcPr>
           <w:p>
             <w:pPr>
@@ -1193,7 +1204,7 @@
         <w:tc>
           <w:tcPr>
             <w:tcW w:w="6791" w:type="dxa"/>
-            <w:tmTcPr id="1634253887" protected="0"/>
+            <w:tmTcPr id="1634602613" protected="0"/>
           </w:tcPr>
           <w:p>
             <w:pPr>
@@ -1223,7 +1234,7 @@
         <w:tc>
           <w:tcPr>
             <w:tcW w:w="1826" w:type="dxa"/>
-            <w:tmTcPr id="1634253887" protected="0"/>
+            <w:tmTcPr id="1634602613" protected="0"/>
           </w:tcPr>
           <w:p>
             <w:pPr>
@@ -1246,7 +1257,7 @@
         <w:tc>
           <w:tcPr>
             <w:tcW w:w="6791" w:type="dxa"/>
-            <w:tmTcPr id="1634253887" protected="0"/>
+            <w:tmTcPr id="1634602613" protected="0"/>
           </w:tcPr>
           <w:p>
             <w:pPr>
@@ -1276,7 +1287,7 @@
         <w:tc>
           <w:tcPr>
             <w:tcW w:w="1826" w:type="dxa"/>
-            <w:tmTcPr id="1634253887" protected="0"/>
+            <w:tmTcPr id="1634602613" protected="0"/>
           </w:tcPr>
           <w:p>
             <w:pPr>
@@ -1299,7 +1310,7 @@
         <w:tc>
           <w:tcPr>
             <w:tcW w:w="6791" w:type="dxa"/>
-            <w:tmTcPr id="1634253887" protected="0"/>
+            <w:tmTcPr id="1634602613" protected="0"/>
           </w:tcPr>
           <w:p>
             <w:pPr>
@@ -1329,7 +1340,7 @@
         <w:tc>
           <w:tcPr>
             <w:tcW w:w="1826" w:type="dxa"/>
-            <w:tmTcPr id="1634253887" protected="0"/>
+            <w:tmTcPr id="1634602613" protected="0"/>
           </w:tcPr>
           <w:p>
             <w:pPr>
@@ -1352,7 +1363,7 @@
         <w:tc>
           <w:tcPr>
             <w:tcW w:w="6791" w:type="dxa"/>
-            <w:tmTcPr id="1634253887" protected="0"/>
+            <w:tmTcPr id="1634602613" protected="0"/>
           </w:tcPr>
           <w:p>
             <w:pPr>
@@ -1382,7 +1393,7 @@
         <w:tc>
           <w:tcPr>
             <w:tcW w:w="1826" w:type="dxa"/>
-            <w:tmTcPr id="1634253887" protected="0"/>
+            <w:tmTcPr id="1634602613" protected="0"/>
           </w:tcPr>
           <w:p>
             <w:pPr>
@@ -1405,7 +1416,7 @@
         <w:tc>
           <w:tcPr>
             <w:tcW w:w="6791" w:type="dxa"/>
-            <w:tmTcPr id="1634253887" protected="0"/>
+            <w:tmTcPr id="1634602613" protected="0"/>
           </w:tcPr>
           <w:p>
             <w:pPr>
@@ -1435,7 +1446,7 @@
         <w:tc>
           <w:tcPr>
             <w:tcW w:w="1826" w:type="dxa"/>
-            <w:tmTcPr id="1634253887" protected="0"/>
+            <w:tmTcPr id="1634602613" protected="0"/>
           </w:tcPr>
           <w:p>
             <w:pPr>
@@ -1458,7 +1469,7 @@
         <w:tc>
           <w:tcPr>
             <w:tcW w:w="6791" w:type="dxa"/>
-            <w:tmTcPr id="1634253887" protected="0"/>
+            <w:tmTcPr id="1634602613" protected="0"/>
           </w:tcPr>
           <w:p>
             <w:pPr>
@@ -1569,27 +1580,28 @@
     <w:tbl>
       <w:tblPr>
         <w:tblStyle w:val="TableGrid"/>
-        <w:name w:val="Tabela3"/>
+        <w:name w:val="Tabela6"/>
         <w:tabOrder w:val="0"/>
         <w:jc w:val="left"/>
         <w:tblInd w:w="708" w:type="dxa"/>
-        <w:tblW w:w="8660" w:type="dxa"/>
+        <w:tblW w:w="8922" w:type="dxa"/>
         <w:tblLook w:val="04A0" w:firstRow="1" w:lastRow="0" w:firstColumn="1" w:lastColumn="0" w:noHBand="0" w:noVBand="1"/>
       </w:tblPr>
       <w:tblGrid>
-        <w:gridCol w:w="1135"/>
-        <w:gridCol w:w="7525"/>
+        <w:gridCol w:w="1313"/>
+        <w:gridCol w:w="4635"/>
+        <w:gridCol w:w="2974"/>
       </w:tblGrid>
       <w:tr>
         <w:trPr>
           <w:tblHeader w:val="0"/>
           <w:cantSplit w:val="0"/>
-          <w:trHeight w:val="329" w:hRule="atLeast"/>
+          <w:trHeight w:val="0" w:hRule="auto"/>
         </w:trPr>
         <w:tc>
           <w:tcPr>
-            <w:tcW w:w="1135" w:type="dxa"/>
-            <w:tmTcPr id="1634253887" protected="0"/>
+            <w:tcW w:w="1313" w:type="dxa"/>
+            <w:tmTcPr id="1634602613" protected="0"/>
           </w:tcPr>
           <w:p>
             <w:pPr>
@@ -1615,8 +1627,8 @@
         </w:tc>
         <w:tc>
           <w:tcPr>
-            <w:tcW w:w="7525" w:type="dxa"/>
-            <w:tmTcPr id="1634253887" protected="0"/>
+            <w:tcW w:w="4635" w:type="dxa"/>
+            <w:tmTcPr id="1634602613" protected="0"/>
           </w:tcPr>
           <w:p>
             <w:pPr>
@@ -1637,6 +1649,33 @@
                 <w:szCs w:val="22"/>
               </w:rPr>
               <w:t>Usuário/cadastros</w:t>
+            </w:r>
+          </w:p>
+        </w:tc>
+        <w:tc>
+          <w:tcPr>
+            <w:tcW w:w="2974" w:type="dxa"/>
+            <w:tmTcPr id="1634602613" protected="0"/>
+          </w:tcPr>
+          <w:p>
+            <w:pPr>
+              <w:rPr>
+                <w:rFonts w:ascii="Arial" w:hAnsi="Arial" w:eastAsia="Arial" w:cs="Arial"/>
+                <w:b/>
+                <w:bCs/>
+                <w:sz w:val="22"/>
+                <w:szCs w:val="22"/>
+              </w:rPr>
+            </w:pPr>
+            <w:r>
+              <w:rPr>
+                <w:rFonts w:ascii="Arial" w:hAnsi="Arial" w:eastAsia="Arial" w:cs="Arial"/>
+                <w:b/>
+                <w:bCs/>
+                <w:sz w:val="22"/>
+                <w:szCs w:val="22"/>
+              </w:rPr>
+              <w:t>Caso de Uso</w:t>
             </w:r>
           </w:p>
         </w:tc>
@@ -1645,47 +1684,63 @@
         <w:trPr>
           <w:tblHeader w:val="0"/>
           <w:cantSplit w:val="0"/>
-          <w:trHeight w:val="539" w:hRule="atLeast"/>
+          <w:trHeight w:val="844" w:hRule="atLeast"/>
         </w:trPr>
         <w:tc>
           <w:tcPr>
-            <w:tcW w:w="1135" w:type="dxa"/>
-            <w:tmTcPr id="1634253887" protected="0"/>
-          </w:tcPr>
-          <w:p>
-            <w:pPr>
-              <w:rPr>
-                <w:rFonts w:ascii="Arial" w:hAnsi="Arial" w:eastAsia="Arial" w:cs="Arial"/>
-              </w:rPr>
-            </w:pPr>
-            <w:r>
-              <w:rPr>
-                <w:rFonts w:ascii="Arial" w:hAnsi="Arial" w:eastAsia="Arial" w:cs="Arial"/>
-              </w:rPr>
+            <w:tcW w:w="1313" w:type="dxa"/>
+            <w:tmTcPr id="1634602613" protected="0"/>
+          </w:tcPr>
+          <w:p>
+            <w:pPr/>
+            <w:r>
               <w:t>RF01</w:t>
             </w:r>
           </w:p>
         </w:tc>
         <w:tc>
           <w:tcPr>
-            <w:tcW w:w="7525" w:type="dxa"/>
-            <w:tmTcPr id="1634253887" protected="0"/>
-          </w:tcPr>
-          <w:p>
-            <w:pPr>
-              <w:rPr>
-                <w:rFonts w:ascii="Arial" w:hAnsi="Arial" w:eastAsia="Arial" w:cs="Arial"/>
-                <w:sz w:val="22"/>
-                <w:szCs w:val="22"/>
-              </w:rPr>
-            </w:pPr>
-            <w:r>
-              <w:rPr>
-                <w:rFonts w:ascii="Arial" w:hAnsi="Arial" w:eastAsia="Arial" w:cs="Arial"/>
-                <w:sz w:val="22"/>
-                <w:szCs w:val="22"/>
-              </w:rPr>
-              <w:t>Deve permitir ao usuário realizar o cadastro no sistema atraves de formuários de cadastro.</w:t>
+            <w:tcW w:w="4635" w:type="dxa"/>
+            <w:tmTcPr id="1634602613" protected="0"/>
+          </w:tcPr>
+          <w:p>
+            <w:pPr>
+              <w:rPr>
+                <w:rFonts w:ascii="Arial" w:hAnsi="Arial" w:eastAsia="Arial" w:cs="Arial"/>
+                <w:sz w:val="22"/>
+                <w:szCs w:val="22"/>
+              </w:rPr>
+            </w:pPr>
+            <w:r>
+              <w:rPr>
+                <w:rFonts w:ascii="Arial" w:hAnsi="Arial" w:eastAsia="Arial" w:cs="Arial"/>
+                <w:sz w:val="22"/>
+                <w:szCs w:val="22"/>
+              </w:rPr>
+              <w:t>O sistema deve permitir que o usuario se mantenha na plataforma: Sertá possível criar dois tipos de usuários: Doador, receptor.</w:t>
+            </w:r>
+          </w:p>
+        </w:tc>
+        <w:tc>
+          <w:tcPr>
+            <w:tcW w:w="2974" w:type="dxa"/>
+            <w:tmTcPr id="1634602613" protected="0"/>
+          </w:tcPr>
+          <w:p>
+            <w:pPr>
+              <w:rPr>
+                <w:rFonts w:ascii="Arial" w:hAnsi="Arial" w:eastAsia="Arial" w:cs="Arial"/>
+                <w:sz w:val="22"/>
+                <w:szCs w:val="22"/>
+              </w:rPr>
+            </w:pPr>
+            <w:r>
+              <w:rPr>
+                <w:rFonts w:ascii="Arial" w:hAnsi="Arial" w:eastAsia="Arial" w:cs="Arial"/>
+                <w:sz w:val="22"/>
+                <w:szCs w:val="22"/>
+              </w:rPr>
+              <w:t>UC01- Manter usuarios</w:t>
             </w:r>
           </w:p>
         </w:tc>
@@ -1694,22 +1749,26 @@
         <w:trPr>
           <w:tblHeader w:val="0"/>
           <w:cantSplit w:val="0"/>
-          <w:trHeight w:val="374" w:hRule="atLeast"/>
+          <w:trHeight w:val="889" w:hRule="atLeast"/>
         </w:trPr>
         <w:tc>
           <w:tcPr>
-            <w:tcW w:w="1135" w:type="dxa"/>
-            <w:tmTcPr id="1634253887" protected="0"/>
-          </w:tcPr>
-          <w:p>
-            <w:pPr>
-              <w:rPr>
-                <w:rFonts w:ascii="Arial" w:hAnsi="Arial" w:eastAsia="Arial" w:cs="Arial"/>
-              </w:rPr>
-            </w:pPr>
-            <w:r>
-              <w:rPr>
-                <w:rFonts w:ascii="Arial" w:hAnsi="Arial" w:eastAsia="Arial" w:cs="Arial"/>
+            <w:tcW w:w="1313" w:type="dxa"/>
+            <w:tmTcPr id="1634602613" protected="0"/>
+          </w:tcPr>
+          <w:p>
+            <w:pPr>
+              <w:rPr>
+                <w:rFonts w:ascii="Arial" w:hAnsi="Arial" w:eastAsia="Arial" w:cs="Arial"/>
+                <w:sz w:val="22"/>
+                <w:szCs w:val="22"/>
+              </w:rPr>
+            </w:pPr>
+            <w:r>
+              <w:rPr>
+                <w:rFonts w:ascii="Arial" w:hAnsi="Arial" w:eastAsia="Arial" w:cs="Arial"/>
+                <w:sz w:val="22"/>
+                <w:szCs w:val="22"/>
               </w:rPr>
               <w:t>RF02</w:t>
             </w:r>
@@ -1717,24 +1776,47 @@
         </w:tc>
         <w:tc>
           <w:tcPr>
-            <w:tcW w:w="7525" w:type="dxa"/>
-            <w:tmTcPr id="1634253887" protected="0"/>
-          </w:tcPr>
-          <w:p>
-            <w:pPr>
-              <w:rPr>
-                <w:rFonts w:ascii="Arial" w:hAnsi="Arial" w:eastAsia="Arial" w:cs="Arial"/>
-                <w:sz w:val="22"/>
-                <w:szCs w:val="22"/>
-              </w:rPr>
-            </w:pPr>
-            <w:r>
-              <w:rPr>
-                <w:rFonts w:ascii="Arial" w:hAnsi="Arial" w:eastAsia="Arial" w:cs="Arial"/>
-                <w:sz w:val="22"/>
-                <w:szCs w:val="22"/>
-              </w:rPr>
-              <w:t xml:space="preserve">Deve permitir que os usuários façam alterações em seus cadastros . </w:t>
+            <w:tcW w:w="4635" w:type="dxa"/>
+            <w:tmTcPr id="1634602613" protected="0"/>
+          </w:tcPr>
+          <w:p>
+            <w:pPr>
+              <w:rPr>
+                <w:rFonts w:ascii="Arial" w:hAnsi="Arial" w:eastAsia="Arial" w:cs="Arial"/>
+                <w:sz w:val="22"/>
+                <w:szCs w:val="22"/>
+              </w:rPr>
+            </w:pPr>
+            <w:r>
+              <w:rPr>
+                <w:rFonts w:ascii="Arial" w:hAnsi="Arial" w:eastAsia="Arial" w:cs="Arial"/>
+                <w:sz w:val="22"/>
+                <w:szCs w:val="22"/>
+              </w:rPr>
+              <w:t>Deve permitir ao usuário realizar o cadastro no sistema atraves de formulários de cadastro.</w:t>
+            </w:r>
+          </w:p>
+        </w:tc>
+        <w:tc>
+          <w:tcPr>
+            <w:tcW w:w="2974" w:type="dxa"/>
+            <w:tmTcPr id="1634602613" protected="0"/>
+          </w:tcPr>
+          <w:p>
+            <w:pPr>
+              <w:rPr>
+                <w:rFonts w:ascii="Arial" w:hAnsi="Arial" w:eastAsia="Arial" w:cs="Arial"/>
+                <w:sz w:val="22"/>
+                <w:szCs w:val="22"/>
+              </w:rPr>
+            </w:pPr>
+            <w:r>
+              <w:rPr>
+                <w:rFonts w:ascii="Arial" w:hAnsi="Arial" w:eastAsia="Arial" w:cs="Arial"/>
+                <w:sz w:val="22"/>
+                <w:szCs w:val="22"/>
+              </w:rPr>
+              <w:t>UC02- Cadastrar usuarios</w:t>
             </w:r>
           </w:p>
         </w:tc>
@@ -1743,22 +1825,26 @@
         <w:trPr>
           <w:tblHeader w:val="0"/>
           <w:cantSplit w:val="0"/>
-          <w:trHeight w:val="607" w:hRule="atLeast"/>
+          <w:trHeight w:val="666" w:hRule="atLeast"/>
         </w:trPr>
         <w:tc>
           <w:tcPr>
-            <w:tcW w:w="1135" w:type="dxa"/>
-            <w:tmTcPr id="1634253887" protected="0"/>
-          </w:tcPr>
-          <w:p>
-            <w:pPr>
-              <w:rPr>
-                <w:rFonts w:ascii="Arial" w:hAnsi="Arial" w:eastAsia="Arial" w:cs="Arial"/>
-              </w:rPr>
-            </w:pPr>
-            <w:r>
-              <w:rPr>
-                <w:rFonts w:ascii="Arial" w:hAnsi="Arial" w:eastAsia="Arial" w:cs="Arial"/>
+            <w:tcW w:w="1313" w:type="dxa"/>
+            <w:tmTcPr id="1634602613" protected="0"/>
+          </w:tcPr>
+          <w:p>
+            <w:pPr>
+              <w:rPr>
+                <w:rFonts w:ascii="Arial" w:hAnsi="Arial" w:eastAsia="Arial" w:cs="Arial"/>
+                <w:sz w:val="22"/>
+                <w:szCs w:val="22"/>
+              </w:rPr>
+            </w:pPr>
+            <w:r>
+              <w:rPr>
+                <w:rFonts w:ascii="Arial" w:hAnsi="Arial" w:eastAsia="Arial" w:cs="Arial"/>
+                <w:sz w:val="22"/>
+                <w:szCs w:val="22"/>
               </w:rPr>
               <w:t>RF03</w:t>
             </w:r>
@@ -1766,40 +1852,47 @@
         </w:tc>
         <w:tc>
           <w:tcPr>
-            <w:tcW w:w="7525" w:type="dxa"/>
-            <w:tmTcPr id="1634253887" protected="0"/>
-          </w:tcPr>
-          <w:p>
-            <w:pPr>
-              <w:rPr>
-                <w:rFonts w:ascii="Arial" w:hAnsi="Arial" w:eastAsia="Arial" w:cs="Arial"/>
-                <w:sz w:val="22"/>
-                <w:szCs w:val="22"/>
-              </w:rPr>
-            </w:pPr>
-            <w:r>
-              <w:rPr>
-                <w:rFonts w:ascii="Arial" w:hAnsi="Arial" w:eastAsia="Arial" w:cs="Arial"/>
-                <w:sz w:val="22"/>
-                <w:szCs w:val="22"/>
-              </w:rPr>
-              <w:t>Deve permitir que os usuários excluam seu cadastro, caso não façam mais parte do grupo de doadores.</w:t>
-            </w:r>
-          </w:p>
-          <w:p>
-            <w:pPr>
-              <w:rPr>
-                <w:rFonts w:ascii="Arial" w:hAnsi="Arial" w:eastAsia="Arial" w:cs="Arial"/>
-                <w:sz w:val="22"/>
-                <w:szCs w:val="22"/>
-              </w:rPr>
-            </w:pPr>
-            <w:r>
-              <w:rPr>
-                <w:rFonts w:ascii="Arial" w:hAnsi="Arial" w:eastAsia="Arial" w:cs="Arial"/>
-                <w:sz w:val="22"/>
-                <w:szCs w:val="22"/>
-              </w:rPr>
+            <w:tcW w:w="4635" w:type="dxa"/>
+            <w:tmTcPr id="1634602613" protected="0"/>
+          </w:tcPr>
+          <w:p>
+            <w:pPr>
+              <w:rPr>
+                <w:rFonts w:ascii="Arial" w:hAnsi="Arial" w:eastAsia="Arial" w:cs="Arial"/>
+                <w:sz w:val="22"/>
+                <w:szCs w:val="22"/>
+              </w:rPr>
+            </w:pPr>
+            <w:r>
+              <w:rPr>
+                <w:rFonts w:ascii="Arial" w:hAnsi="Arial" w:eastAsia="Arial" w:cs="Arial"/>
+                <w:sz w:val="22"/>
+                <w:szCs w:val="22"/>
+              </w:rPr>
+              <w:t xml:space="preserve">Deve permitir que os usuários façam alterações em seus cadastros. </w:t>
+            </w:r>
+          </w:p>
+        </w:tc>
+        <w:tc>
+          <w:tcPr>
+            <w:tcW w:w="2974" w:type="dxa"/>
+            <w:tmTcPr id="1634602613" protected="0"/>
+          </w:tcPr>
+          <w:p>
+            <w:pPr>
+              <w:rPr>
+                <w:rFonts w:ascii="Arial" w:hAnsi="Arial" w:eastAsia="Arial" w:cs="Arial"/>
+                <w:sz w:val="22"/>
+                <w:szCs w:val="22"/>
+              </w:rPr>
+            </w:pPr>
+            <w:r>
+              <w:rPr>
+                <w:rFonts w:ascii="Arial" w:hAnsi="Arial" w:eastAsia="Arial" w:cs="Arial"/>
+                <w:sz w:val="22"/>
+                <w:szCs w:val="22"/>
+              </w:rPr>
+              <w:t>UC03- Editar usuario</w:t>
             </w:r>
           </w:p>
         </w:tc>
@@ -1808,22 +1901,26 @@
         <w:trPr>
           <w:tblHeader w:val="0"/>
           <w:cantSplit w:val="0"/>
-          <w:trHeight w:val="419" w:hRule="atLeast"/>
+          <w:trHeight w:val="949" w:hRule="atLeast"/>
         </w:trPr>
         <w:tc>
           <w:tcPr>
-            <w:tcW w:w="1135" w:type="dxa"/>
-            <w:tmTcPr id="1634253887" protected="0"/>
-          </w:tcPr>
-          <w:p>
-            <w:pPr>
-              <w:rPr>
-                <w:rFonts w:ascii="Arial" w:hAnsi="Arial" w:eastAsia="Arial" w:cs="Arial"/>
-              </w:rPr>
-            </w:pPr>
-            <w:r>
-              <w:rPr>
-                <w:rFonts w:ascii="Arial" w:hAnsi="Arial" w:eastAsia="Arial" w:cs="Arial"/>
+            <w:tcW w:w="1313" w:type="dxa"/>
+            <w:tmTcPr id="1634602613" protected="0"/>
+          </w:tcPr>
+          <w:p>
+            <w:pPr>
+              <w:rPr>
+                <w:rFonts w:ascii="Arial" w:hAnsi="Arial" w:eastAsia="Arial" w:cs="Arial"/>
+                <w:sz w:val="22"/>
+                <w:szCs w:val="22"/>
+              </w:rPr>
+            </w:pPr>
+            <w:r>
+              <w:rPr>
+                <w:rFonts w:ascii="Arial" w:hAnsi="Arial" w:eastAsia="Arial" w:cs="Arial"/>
+                <w:sz w:val="22"/>
+                <w:szCs w:val="22"/>
               </w:rPr>
               <w:t>RF04</w:t>
             </w:r>
@@ -1831,24 +1928,47 @@
         </w:tc>
         <w:tc>
           <w:tcPr>
-            <w:tcW w:w="7525" w:type="dxa"/>
-            <w:tmTcPr id="1634253887" protected="0"/>
-          </w:tcPr>
-          <w:p>
-            <w:pPr>
-              <w:rPr>
-                <w:rFonts w:ascii="Arial" w:hAnsi="Arial" w:eastAsia="Arial" w:cs="Arial"/>
-                <w:sz w:val="22"/>
-                <w:szCs w:val="22"/>
-              </w:rPr>
-            </w:pPr>
-            <w:r>
-              <w:rPr>
-                <w:rFonts w:ascii="Arial" w:hAnsi="Arial" w:eastAsia="Arial" w:cs="Arial"/>
-                <w:sz w:val="22"/>
-                <w:szCs w:val="22"/>
-              </w:rPr>
-              <w:t>Deve permitir que os usuários sejam os detalhes dos seus dados.</w:t>
+            <w:tcW w:w="4635" w:type="dxa"/>
+            <w:tmTcPr id="1634602613" protected="0"/>
+          </w:tcPr>
+          <w:p>
+            <w:pPr>
+              <w:rPr>
+                <w:rFonts w:ascii="Arial" w:hAnsi="Arial" w:eastAsia="Arial" w:cs="Arial"/>
+                <w:sz w:val="22"/>
+                <w:szCs w:val="22"/>
+              </w:rPr>
+            </w:pPr>
+            <w:r>
+              <w:rPr>
+                <w:rFonts w:ascii="Arial" w:hAnsi="Arial" w:eastAsia="Arial" w:cs="Arial"/>
+                <w:sz w:val="22"/>
+                <w:szCs w:val="22"/>
+              </w:rPr>
+              <w:t>Deve permitir que os usuários excluam seu cadastro, caso não façam mais parte do grupo de doadores.</w:t>
+            </w:r>
+          </w:p>
+        </w:tc>
+        <w:tc>
+          <w:tcPr>
+            <w:tcW w:w="2974" w:type="dxa"/>
+            <w:tmTcPr id="1634602613" protected="0"/>
+          </w:tcPr>
+          <w:p>
+            <w:pPr>
+              <w:rPr>
+                <w:rFonts w:ascii="Arial" w:hAnsi="Arial" w:eastAsia="Arial" w:cs="Arial"/>
+                <w:sz w:val="22"/>
+                <w:szCs w:val="22"/>
+              </w:rPr>
+            </w:pPr>
+            <w:r>
+              <w:rPr>
+                <w:rFonts w:ascii="Arial" w:hAnsi="Arial" w:eastAsia="Arial" w:cs="Arial"/>
+                <w:sz w:val="22"/>
+                <w:szCs w:val="22"/>
+              </w:rPr>
+              <w:t>UC04- Excluir usuario</w:t>
             </w:r>
           </w:p>
         </w:tc>
@@ -1857,22 +1977,26 @@
         <w:trPr>
           <w:tblHeader w:val="0"/>
           <w:cantSplit w:val="0"/>
-          <w:trHeight w:val="419" w:hRule="atLeast"/>
+          <w:trHeight w:val="636" w:hRule="atLeast"/>
         </w:trPr>
         <w:tc>
           <w:tcPr>
-            <w:tcW w:w="1135" w:type="dxa"/>
-            <w:tmTcPr id="1634253887" protected="0"/>
-          </w:tcPr>
-          <w:p>
-            <w:pPr>
-              <w:rPr>
-                <w:rFonts w:ascii="Arial" w:hAnsi="Arial" w:eastAsia="Arial" w:cs="Arial"/>
-              </w:rPr>
-            </w:pPr>
-            <w:r>
-              <w:rPr>
-                <w:rFonts w:ascii="Arial" w:hAnsi="Arial" w:eastAsia="Arial" w:cs="Arial"/>
+            <w:tcW w:w="1313" w:type="dxa"/>
+            <w:tmTcPr id="1634602613" protected="0"/>
+          </w:tcPr>
+          <w:p>
+            <w:pPr>
+              <w:rPr>
+                <w:rFonts w:ascii="Arial" w:hAnsi="Arial" w:eastAsia="Arial" w:cs="Arial"/>
+                <w:sz w:val="22"/>
+                <w:szCs w:val="22"/>
+              </w:rPr>
+            </w:pPr>
+            <w:r>
+              <w:rPr>
+                <w:rFonts w:ascii="Arial" w:hAnsi="Arial" w:eastAsia="Arial" w:cs="Arial"/>
+                <w:sz w:val="22"/>
+                <w:szCs w:val="22"/>
               </w:rPr>
               <w:t>RF05</w:t>
             </w:r>
@@ -1880,24 +2004,47 @@
         </w:tc>
         <w:tc>
           <w:tcPr>
-            <w:tcW w:w="7525" w:type="dxa"/>
-            <w:tmTcPr id="1634253887" protected="0"/>
-          </w:tcPr>
-          <w:p>
-            <w:pPr>
-              <w:rPr>
-                <w:rFonts w:ascii="Arial" w:hAnsi="Arial" w:eastAsia="Arial" w:cs="Arial"/>
-                <w:sz w:val="22"/>
-                <w:szCs w:val="22"/>
-              </w:rPr>
-            </w:pPr>
-            <w:r>
-              <w:rPr>
-                <w:rFonts w:ascii="Arial" w:hAnsi="Arial" w:eastAsia="Arial" w:cs="Arial"/>
-                <w:sz w:val="22"/>
-                <w:szCs w:val="22"/>
-              </w:rPr>
-              <w:t>Deve permitir a listagem dos usuários.</w:t>
+            <w:tcW w:w="4635" w:type="dxa"/>
+            <w:tmTcPr id="1634602613" protected="0"/>
+          </w:tcPr>
+          <w:p>
+            <w:pPr>
+              <w:rPr>
+                <w:rFonts w:ascii="Arial" w:hAnsi="Arial" w:eastAsia="Arial" w:cs="Arial"/>
+                <w:sz w:val="22"/>
+                <w:szCs w:val="22"/>
+              </w:rPr>
+            </w:pPr>
+            <w:r>
+              <w:rPr>
+                <w:rFonts w:ascii="Arial" w:hAnsi="Arial" w:eastAsia="Arial" w:cs="Arial"/>
+                <w:sz w:val="22"/>
+                <w:szCs w:val="22"/>
+              </w:rPr>
+              <w:t>Deve permitir que os usuários vejam os detalhes dos seus dados.</w:t>
+            </w:r>
+          </w:p>
+        </w:tc>
+        <w:tc>
+          <w:tcPr>
+            <w:tcW w:w="2974" w:type="dxa"/>
+            <w:tmTcPr id="1634602613" protected="0"/>
+          </w:tcPr>
+          <w:p>
+            <w:pPr>
+              <w:rPr>
+                <w:rFonts w:ascii="Arial" w:hAnsi="Arial" w:eastAsia="Arial" w:cs="Arial"/>
+                <w:sz w:val="22"/>
+                <w:szCs w:val="22"/>
+              </w:rPr>
+            </w:pPr>
+            <w:r>
+              <w:rPr>
+                <w:rFonts w:ascii="Arial" w:hAnsi="Arial" w:eastAsia="Arial" w:cs="Arial"/>
+                <w:sz w:val="22"/>
+                <w:szCs w:val="22"/>
+              </w:rPr>
+              <w:t>UC05- Detalhar usuario</w:t>
             </w:r>
           </w:p>
         </w:tc>
@@ -1906,50 +2053,74 @@
         <w:trPr>
           <w:tblHeader w:val="0"/>
           <w:cantSplit w:val="0"/>
-          <w:trHeight w:val="359" w:hRule="atLeast"/>
+          <w:trHeight w:val="428" w:hRule="atLeast"/>
         </w:trPr>
         <w:tc>
           <w:tcPr>
-            <w:tcW w:w="1135" w:type="dxa"/>
-            <w:tmTcPr id="1634253887" protected="0"/>
-          </w:tcPr>
-          <w:p>
-            <w:pPr>
-              <w:rPr>
-                <w:rFonts w:ascii="Arial" w:hAnsi="Arial" w:eastAsia="Arial" w:cs="Arial"/>
-              </w:rPr>
-            </w:pPr>
-            <w:r>
-              <w:rPr>
-                <w:rFonts w:ascii="Arial" w:hAnsi="Arial" w:eastAsia="Arial" w:cs="Arial"/>
-              </w:rPr>
-            </w:r>
-          </w:p>
-        </w:tc>
-        <w:tc>
-          <w:tcPr>
-            <w:tcW w:w="7525" w:type="dxa"/>
-            <w:tmTcPr id="1634253887" protected="0"/>
-          </w:tcPr>
-          <w:p>
-            <w:pPr>
-              <w:rPr>
-                <w:rFonts w:ascii="Arial" w:hAnsi="Arial" w:eastAsia="Arial" w:cs="Arial"/>
-                <w:b/>
-                <w:bCs/>
-                <w:sz w:val="22"/>
-                <w:szCs w:val="22"/>
-              </w:rPr>
-            </w:pPr>
-            <w:r>
-              <w:rPr>
-                <w:rFonts w:ascii="Arial" w:hAnsi="Arial" w:eastAsia="Arial" w:cs="Arial"/>
-                <w:b/>
-                <w:bCs/>
-                <w:sz w:val="22"/>
-                <w:szCs w:val="22"/>
-              </w:rPr>
-              <w:t>Usuários/Login</w:t>
+            <w:tcW w:w="1313" w:type="dxa"/>
+            <w:tmTcPr id="1634602613" protected="0"/>
+          </w:tcPr>
+          <w:p>
+            <w:pPr>
+              <w:rPr>
+                <w:rFonts w:ascii="Arial" w:hAnsi="Arial" w:eastAsia="Arial" w:cs="Arial"/>
+                <w:sz w:val="22"/>
+                <w:szCs w:val="22"/>
+              </w:rPr>
+            </w:pPr>
+            <w:r>
+              <w:rPr>
+                <w:rFonts w:ascii="Arial" w:hAnsi="Arial" w:eastAsia="Arial" w:cs="Arial"/>
+                <w:sz w:val="22"/>
+                <w:szCs w:val="22"/>
+              </w:rPr>
+              <w:t>RF06</w:t>
+            </w:r>
+          </w:p>
+        </w:tc>
+        <w:tc>
+          <w:tcPr>
+            <w:tcW w:w="4635" w:type="dxa"/>
+            <w:tmTcPr id="1634602613" protected="0"/>
+          </w:tcPr>
+          <w:p>
+            <w:pPr>
+              <w:rPr>
+                <w:rFonts w:ascii="Arial" w:hAnsi="Arial" w:eastAsia="Arial" w:cs="Arial"/>
+                <w:sz w:val="22"/>
+                <w:szCs w:val="22"/>
+              </w:rPr>
+            </w:pPr>
+            <w:r>
+              <w:rPr>
+                <w:rFonts w:ascii="Arial" w:hAnsi="Arial" w:eastAsia="Arial" w:cs="Arial"/>
+                <w:sz w:val="22"/>
+                <w:szCs w:val="22"/>
+              </w:rPr>
+              <w:t>Deve permitir a listagem dos usuários.</w:t>
+            </w:r>
+          </w:p>
+        </w:tc>
+        <w:tc>
+          <w:tcPr>
+            <w:tcW w:w="2974" w:type="dxa"/>
+            <w:tmTcPr id="1634602613" protected="0"/>
+          </w:tcPr>
+          <w:p>
+            <w:pPr>
+              <w:rPr>
+                <w:rFonts w:ascii="Arial" w:hAnsi="Arial" w:eastAsia="Arial" w:cs="Arial"/>
+                <w:sz w:val="22"/>
+                <w:szCs w:val="22"/>
+              </w:rPr>
+            </w:pPr>
+            <w:r>
+              <w:rPr>
+                <w:rFonts w:ascii="Arial" w:hAnsi="Arial" w:eastAsia="Arial" w:cs="Arial"/>
+                <w:sz w:val="22"/>
+                <w:szCs w:val="22"/>
+              </w:rPr>
+              <w:t xml:space="preserve">UC06- Listar usuario </w:t>
             </w:r>
           </w:p>
         </w:tc>
@@ -1958,47 +2129,76 @@
         <w:trPr>
           <w:tblHeader w:val="0"/>
           <w:cantSplit w:val="0"/>
-          <w:trHeight w:val="344" w:hRule="atLeast"/>
+          <w:trHeight w:val="398" w:hRule="atLeast"/>
         </w:trPr>
         <w:tc>
           <w:tcPr>
-            <w:tcW w:w="1135" w:type="dxa"/>
-            <w:tmTcPr id="1634253887" protected="0"/>
-          </w:tcPr>
-          <w:p>
-            <w:pPr>
-              <w:rPr>
-                <w:rFonts w:ascii="Arial" w:hAnsi="Arial" w:eastAsia="Arial" w:cs="Arial"/>
-              </w:rPr>
-            </w:pPr>
-            <w:r>
-              <w:rPr>
-                <w:rFonts w:ascii="Arial" w:hAnsi="Arial" w:eastAsia="Arial" w:cs="Arial"/>
-              </w:rPr>
-              <w:t>RF06</w:t>
-            </w:r>
-          </w:p>
-        </w:tc>
-        <w:tc>
-          <w:tcPr>
-            <w:tcW w:w="7525" w:type="dxa"/>
-            <w:tmTcPr id="1634253887" protected="0"/>
-          </w:tcPr>
-          <w:p>
-            <w:pPr>
-              <w:rPr>
-                <w:rFonts w:ascii="Arial" w:hAnsi="Arial" w:eastAsia="Arial" w:cs="Arial"/>
-                <w:sz w:val="22"/>
-                <w:szCs w:val="22"/>
-              </w:rPr>
-            </w:pPr>
-            <w:r>
-              <w:rPr>
-                <w:rFonts w:ascii="Arial" w:hAnsi="Arial" w:eastAsia="Arial" w:cs="Arial"/>
-                <w:sz w:val="22"/>
-                <w:szCs w:val="22"/>
-              </w:rPr>
-              <w:t>O Sistema deve permitir o acesso dos usuários através de login e senha.</w:t>
+            <w:tcW w:w="1313" w:type="dxa"/>
+            <w:tmTcPr id="1634602613" protected="0"/>
+          </w:tcPr>
+          <w:p>
+            <w:pPr>
+              <w:rPr>
+                <w:rFonts w:ascii="Arial" w:hAnsi="Arial" w:eastAsia="Arial" w:cs="Arial"/>
+                <w:sz w:val="22"/>
+                <w:szCs w:val="22"/>
+              </w:rPr>
+            </w:pPr>
+            <w:r>
+              <w:rPr>
+                <w:rFonts w:ascii="Arial" w:hAnsi="Arial" w:eastAsia="Arial" w:cs="Arial"/>
+                <w:sz w:val="22"/>
+                <w:szCs w:val="22"/>
+              </w:rPr>
+            </w:r>
+          </w:p>
+        </w:tc>
+        <w:tc>
+          <w:tcPr>
+            <w:tcW w:w="4635" w:type="dxa"/>
+            <w:tmTcPr id="1634602613" protected="0"/>
+          </w:tcPr>
+          <w:p>
+            <w:pPr>
+              <w:rPr>
+                <w:rFonts w:ascii="Arial" w:hAnsi="Arial" w:eastAsia="Arial" w:cs="Arial"/>
+                <w:b/>
+                <w:bCs/>
+                <w:sz w:val="22"/>
+                <w:szCs w:val="22"/>
+              </w:rPr>
+            </w:pPr>
+            <w:r>
+              <w:rPr>
+                <w:rFonts w:ascii="Arial" w:hAnsi="Arial" w:eastAsia="Arial" w:cs="Arial"/>
+                <w:b/>
+                <w:bCs/>
+                <w:sz w:val="22"/>
+                <w:szCs w:val="22"/>
+              </w:rPr>
+              <w:t>Usuários/Login</w:t>
+            </w:r>
+          </w:p>
+        </w:tc>
+        <w:tc>
+          <w:tcPr>
+            <w:tcW w:w="2974" w:type="dxa"/>
+            <w:tmTcPr id="1634602613" protected="0"/>
+          </w:tcPr>
+          <w:p>
+            <w:pPr>
+              <w:rPr>
+                <w:rFonts w:ascii="Arial" w:hAnsi="Arial" w:eastAsia="Arial" w:cs="Arial"/>
+                <w:sz w:val="22"/>
+                <w:szCs w:val="22"/>
+              </w:rPr>
+            </w:pPr>
+            <w:r>
+              <w:rPr>
+                <w:rFonts w:ascii="Arial" w:hAnsi="Arial" w:eastAsia="Arial" w:cs="Arial"/>
+                <w:sz w:val="22"/>
+                <w:szCs w:val="22"/>
+              </w:rPr>
             </w:r>
           </w:p>
         </w:tc>
@@ -2007,50 +2207,74 @@
         <w:trPr>
           <w:tblHeader w:val="0"/>
           <w:cantSplit w:val="0"/>
-          <w:trHeight w:val="344" w:hRule="atLeast"/>
+          <w:trHeight w:val="681" w:hRule="atLeast"/>
         </w:trPr>
         <w:tc>
           <w:tcPr>
-            <w:tcW w:w="1135" w:type="dxa"/>
-            <w:tmTcPr id="1634253887" protected="0"/>
-          </w:tcPr>
-          <w:p>
-            <w:pPr>
-              <w:rPr>
-                <w:rFonts w:ascii="Arial" w:hAnsi="Arial" w:eastAsia="Arial" w:cs="Arial"/>
-              </w:rPr>
-            </w:pPr>
-            <w:r>
-              <w:rPr>
-                <w:rFonts w:ascii="Arial" w:hAnsi="Arial" w:eastAsia="Arial" w:cs="Arial"/>
-              </w:rPr>
-            </w:r>
-          </w:p>
-        </w:tc>
-        <w:tc>
-          <w:tcPr>
-            <w:tcW w:w="7525" w:type="dxa"/>
-            <w:tmTcPr id="1634253887" protected="0"/>
-          </w:tcPr>
-          <w:p>
-            <w:pPr>
-              <w:rPr>
-                <w:rFonts w:ascii="Arial" w:hAnsi="Arial" w:eastAsia="Arial" w:cs="Arial"/>
-                <w:b/>
-                <w:bCs/>
-                <w:sz w:val="22"/>
-                <w:szCs w:val="22"/>
-              </w:rPr>
-            </w:pPr>
-            <w:r>
-              <w:rPr>
-                <w:rFonts w:ascii="Arial" w:hAnsi="Arial" w:eastAsia="Arial" w:cs="Arial"/>
-                <w:b/>
-                <w:bCs/>
-                <w:sz w:val="22"/>
-                <w:szCs w:val="22"/>
-              </w:rPr>
-              <w:t>Atividades/Sistema</w:t>
+            <w:tcW w:w="1313" w:type="dxa"/>
+            <w:tmTcPr id="1634602613" protected="0"/>
+          </w:tcPr>
+          <w:p>
+            <w:pPr>
+              <w:rPr>
+                <w:rFonts w:ascii="Arial" w:hAnsi="Arial" w:eastAsia="Arial" w:cs="Arial"/>
+                <w:sz w:val="22"/>
+                <w:szCs w:val="22"/>
+              </w:rPr>
+            </w:pPr>
+            <w:r>
+              <w:rPr>
+                <w:rFonts w:ascii="Arial" w:hAnsi="Arial" w:eastAsia="Arial" w:cs="Arial"/>
+                <w:sz w:val="22"/>
+                <w:szCs w:val="22"/>
+              </w:rPr>
+              <w:t>RF07</w:t>
+            </w:r>
+          </w:p>
+        </w:tc>
+        <w:tc>
+          <w:tcPr>
+            <w:tcW w:w="4635" w:type="dxa"/>
+            <w:tmTcPr id="1634602613" protected="0"/>
+          </w:tcPr>
+          <w:p>
+            <w:pPr>
+              <w:rPr>
+                <w:rFonts w:ascii="Arial" w:hAnsi="Arial" w:eastAsia="Arial" w:cs="Arial"/>
+                <w:sz w:val="22"/>
+                <w:szCs w:val="22"/>
+              </w:rPr>
+            </w:pPr>
+            <w:r>
+              <w:rPr>
+                <w:rFonts w:ascii="Arial" w:hAnsi="Arial" w:eastAsia="Arial" w:cs="Arial"/>
+                <w:sz w:val="22"/>
+                <w:szCs w:val="22"/>
+              </w:rPr>
+              <w:t>O Sistema deve permitir o acesso dos usuários através de login e senha.</w:t>
+            </w:r>
+          </w:p>
+        </w:tc>
+        <w:tc>
+          <w:tcPr>
+            <w:tcW w:w="2974" w:type="dxa"/>
+            <w:tmTcPr id="1634602613" protected="0"/>
+          </w:tcPr>
+          <w:p>
+            <w:pPr>
+              <w:rPr>
+                <w:rFonts w:ascii="Arial" w:hAnsi="Arial" w:eastAsia="Arial" w:cs="Arial"/>
+                <w:sz w:val="22"/>
+                <w:szCs w:val="22"/>
+              </w:rPr>
+            </w:pPr>
+            <w:r>
+              <w:rPr>
+                <w:rFonts w:ascii="Arial" w:hAnsi="Arial" w:eastAsia="Arial" w:cs="Arial"/>
+                <w:sz w:val="22"/>
+                <w:szCs w:val="22"/>
+              </w:rPr>
+              <w:t>UC07- Fazer login</w:t>
             </w:r>
           </w:p>
         </w:tc>
@@ -2059,47 +2283,76 @@
         <w:trPr>
           <w:tblHeader w:val="0"/>
           <w:cantSplit w:val="0"/>
-          <w:trHeight w:val="374" w:hRule="atLeast"/>
+          <w:trHeight w:val="413" w:hRule="atLeast"/>
         </w:trPr>
         <w:tc>
           <w:tcPr>
-            <w:tcW w:w="1135" w:type="dxa"/>
-            <w:tmTcPr id="1634253887" protected="0"/>
-          </w:tcPr>
-          <w:p>
-            <w:pPr>
-              <w:rPr>
-                <w:rFonts w:ascii="Arial" w:hAnsi="Arial" w:eastAsia="Arial" w:cs="Arial"/>
-              </w:rPr>
-            </w:pPr>
-            <w:r>
-              <w:rPr>
-                <w:rFonts w:ascii="Arial" w:hAnsi="Arial" w:eastAsia="Arial" w:cs="Arial"/>
-              </w:rPr>
-              <w:t>RF07</w:t>
-            </w:r>
-          </w:p>
-        </w:tc>
-        <w:tc>
-          <w:tcPr>
-            <w:tcW w:w="7525" w:type="dxa"/>
-            <w:tmTcPr id="1634253887" protected="0"/>
-          </w:tcPr>
-          <w:p>
-            <w:pPr>
-              <w:rPr>
-                <w:rFonts w:ascii="Arial" w:hAnsi="Arial" w:eastAsia="Arial" w:cs="Arial"/>
-                <w:sz w:val="22"/>
-                <w:szCs w:val="22"/>
-              </w:rPr>
-            </w:pPr>
-            <w:r>
-              <w:rPr>
-                <w:rFonts w:ascii="Arial" w:hAnsi="Arial" w:eastAsia="Arial" w:cs="Arial"/>
-                <w:sz w:val="22"/>
-                <w:szCs w:val="22"/>
-              </w:rPr>
-              <w:t>O Sistema deve permitir os usuario que precisam de sangue enviar um pedido ao doador.</w:t>
+            <w:tcW w:w="1313" w:type="dxa"/>
+            <w:tmTcPr id="1634602613" protected="0"/>
+          </w:tcPr>
+          <w:p>
+            <w:pPr>
+              <w:rPr>
+                <w:rFonts w:ascii="Arial" w:hAnsi="Arial" w:eastAsia="Arial" w:cs="Arial"/>
+                <w:sz w:val="22"/>
+                <w:szCs w:val="22"/>
+              </w:rPr>
+            </w:pPr>
+            <w:r>
+              <w:rPr>
+                <w:rFonts w:ascii="Arial" w:hAnsi="Arial" w:eastAsia="Arial" w:cs="Arial"/>
+                <w:sz w:val="22"/>
+                <w:szCs w:val="22"/>
+              </w:rPr>
+            </w:r>
+          </w:p>
+        </w:tc>
+        <w:tc>
+          <w:tcPr>
+            <w:tcW w:w="4635" w:type="dxa"/>
+            <w:tmTcPr id="1634602613" protected="0"/>
+          </w:tcPr>
+          <w:p>
+            <w:pPr>
+              <w:rPr>
+                <w:rFonts w:ascii="Arial" w:hAnsi="Arial" w:eastAsia="Arial" w:cs="Arial"/>
+                <w:b/>
+                <w:bCs/>
+                <w:sz w:val="22"/>
+                <w:szCs w:val="22"/>
+              </w:rPr>
+            </w:pPr>
+            <w:r>
+              <w:rPr>
+                <w:rFonts w:ascii="Arial" w:hAnsi="Arial" w:eastAsia="Arial" w:cs="Arial"/>
+                <w:b/>
+                <w:bCs/>
+                <w:sz w:val="22"/>
+                <w:szCs w:val="22"/>
+              </w:rPr>
+              <w:t>Atividades/Sistema</w:t>
+            </w:r>
+          </w:p>
+        </w:tc>
+        <w:tc>
+          <w:tcPr>
+            <w:tcW w:w="2974" w:type="dxa"/>
+            <w:tmTcPr id="1634602613" protected="0"/>
+          </w:tcPr>
+          <w:p>
+            <w:pPr>
+              <w:rPr>
+                <w:rFonts w:ascii="Arial" w:hAnsi="Arial" w:eastAsia="Arial" w:cs="Arial"/>
+                <w:sz w:val="22"/>
+                <w:szCs w:val="22"/>
+              </w:rPr>
+            </w:pPr>
+            <w:r>
+              <w:rPr>
+                <w:rFonts w:ascii="Arial" w:hAnsi="Arial" w:eastAsia="Arial" w:cs="Arial"/>
+                <w:sz w:val="22"/>
+                <w:szCs w:val="22"/>
+              </w:rPr>
             </w:r>
           </w:p>
         </w:tc>
@@ -2108,22 +2361,26 @@
         <w:trPr>
           <w:tblHeader w:val="0"/>
           <w:cantSplit w:val="0"/>
-          <w:trHeight w:val="558" w:hRule="atLeast"/>
+          <w:trHeight w:val="919" w:hRule="atLeast"/>
         </w:trPr>
         <w:tc>
           <w:tcPr>
-            <w:tcW w:w="1135" w:type="dxa"/>
-            <w:tmTcPr id="1634253887" protected="0"/>
-          </w:tcPr>
-          <w:p>
-            <w:pPr>
-              <w:rPr>
-                <w:rFonts w:ascii="Arial" w:hAnsi="Arial" w:eastAsia="Arial" w:cs="Arial"/>
-              </w:rPr>
-            </w:pPr>
-            <w:r>
-              <w:rPr>
-                <w:rFonts w:ascii="Arial" w:hAnsi="Arial" w:eastAsia="Arial" w:cs="Arial"/>
+            <w:tcW w:w="1313" w:type="dxa"/>
+            <w:tmTcPr id="1634602613" protected="0"/>
+          </w:tcPr>
+          <w:p>
+            <w:pPr>
+              <w:rPr>
+                <w:rFonts w:ascii="Arial" w:hAnsi="Arial" w:eastAsia="Arial" w:cs="Arial"/>
+                <w:sz w:val="22"/>
+                <w:szCs w:val="22"/>
+              </w:rPr>
+            </w:pPr>
+            <w:r>
+              <w:rPr>
+                <w:rFonts w:ascii="Arial" w:hAnsi="Arial" w:eastAsia="Arial" w:cs="Arial"/>
+                <w:sz w:val="22"/>
+                <w:szCs w:val="22"/>
               </w:rPr>
               <w:t>RF08</w:t>
             </w:r>
@@ -2131,24 +2388,47 @@
         </w:tc>
         <w:tc>
           <w:tcPr>
-            <w:tcW w:w="7525" w:type="dxa"/>
-            <w:tmTcPr id="1634253887" protected="0"/>
-          </w:tcPr>
-          <w:p>
-            <w:pPr>
-              <w:rPr>
-                <w:rFonts w:ascii="Arial" w:hAnsi="Arial" w:eastAsia="Arial" w:cs="Arial"/>
-                <w:sz w:val="22"/>
-                <w:szCs w:val="22"/>
-              </w:rPr>
-            </w:pPr>
-            <w:r>
-              <w:rPr>
-                <w:rFonts w:ascii="Arial" w:hAnsi="Arial" w:eastAsia="Arial" w:cs="Arial"/>
-                <w:sz w:val="22"/>
-                <w:szCs w:val="22"/>
-              </w:rPr>
-              <w:t>O Sistema deve permitir que o usuário doador receba uma mensagem de pedido de doação.</w:t>
+            <w:tcW w:w="4635" w:type="dxa"/>
+            <w:tmTcPr id="1634602613" protected="0"/>
+          </w:tcPr>
+          <w:p>
+            <w:pPr>
+              <w:rPr>
+                <w:rFonts w:ascii="Arial" w:hAnsi="Arial" w:eastAsia="Arial" w:cs="Arial"/>
+                <w:sz w:val="22"/>
+                <w:szCs w:val="22"/>
+              </w:rPr>
+            </w:pPr>
+            <w:r>
+              <w:rPr>
+                <w:rFonts w:ascii="Arial" w:hAnsi="Arial" w:eastAsia="Arial" w:cs="Arial"/>
+                <w:sz w:val="22"/>
+                <w:szCs w:val="22"/>
+              </w:rPr>
+              <w:t>O Sistema deve permitir os usuario que precisam de sangue enviar um pedido ao doador.</w:t>
+            </w:r>
+          </w:p>
+        </w:tc>
+        <w:tc>
+          <w:tcPr>
+            <w:tcW w:w="2974" w:type="dxa"/>
+            <w:tmTcPr id="1634602613" protected="0"/>
+          </w:tcPr>
+          <w:p>
+            <w:pPr>
+              <w:rPr>
+                <w:rFonts w:ascii="Arial" w:hAnsi="Arial" w:eastAsia="Arial" w:cs="Arial"/>
+                <w:sz w:val="22"/>
+                <w:szCs w:val="22"/>
+              </w:rPr>
+            </w:pPr>
+            <w:r>
+              <w:rPr>
+                <w:rFonts w:ascii="Arial" w:hAnsi="Arial" w:eastAsia="Arial" w:cs="Arial"/>
+                <w:sz w:val="22"/>
+                <w:szCs w:val="22"/>
+              </w:rPr>
+              <w:t>UC08- Enviar mensagem</w:t>
             </w:r>
           </w:p>
         </w:tc>
@@ -2157,22 +2437,26 @@
         <w:trPr>
           <w:tblHeader w:val="0"/>
           <w:cantSplit w:val="0"/>
-          <w:trHeight w:val="374" w:hRule="atLeast"/>
+          <w:trHeight w:val="919" w:hRule="atLeast"/>
         </w:trPr>
         <w:tc>
           <w:tcPr>
-            <w:tcW w:w="1135" w:type="dxa"/>
-            <w:tmTcPr id="1634253887" protected="0"/>
-          </w:tcPr>
-          <w:p>
-            <w:pPr>
-              <w:rPr>
-                <w:rFonts w:ascii="Arial" w:hAnsi="Arial" w:eastAsia="Arial" w:cs="Arial"/>
-              </w:rPr>
-            </w:pPr>
-            <w:r>
-              <w:rPr>
-                <w:rFonts w:ascii="Arial" w:hAnsi="Arial" w:eastAsia="Arial" w:cs="Arial"/>
+            <w:tcW w:w="1313" w:type="dxa"/>
+            <w:tmTcPr id="1634602613" protected="0"/>
+          </w:tcPr>
+          <w:p>
+            <w:pPr>
+              <w:rPr>
+                <w:rFonts w:ascii="Arial" w:hAnsi="Arial" w:eastAsia="Arial" w:cs="Arial"/>
+                <w:sz w:val="22"/>
+                <w:szCs w:val="22"/>
+              </w:rPr>
+            </w:pPr>
+            <w:r>
+              <w:rPr>
+                <w:rFonts w:ascii="Arial" w:hAnsi="Arial" w:eastAsia="Arial" w:cs="Arial"/>
+                <w:sz w:val="22"/>
+                <w:szCs w:val="22"/>
               </w:rPr>
               <w:t>RF09</w:t>
             </w:r>
@@ -2180,24 +2464,47 @@
         </w:tc>
         <w:tc>
           <w:tcPr>
-            <w:tcW w:w="7525" w:type="dxa"/>
-            <w:tmTcPr id="1634253887" protected="0"/>
-          </w:tcPr>
-          <w:p>
-            <w:pPr>
-              <w:rPr>
-                <w:rFonts w:ascii="Arial" w:hAnsi="Arial" w:eastAsia="Arial" w:cs="Arial"/>
-                <w:sz w:val="22"/>
-                <w:szCs w:val="22"/>
-              </w:rPr>
-            </w:pPr>
-            <w:r>
-              <w:rPr>
-                <w:rFonts w:ascii="Arial" w:hAnsi="Arial" w:eastAsia="Arial" w:cs="Arial"/>
-                <w:sz w:val="22"/>
-                <w:szCs w:val="22"/>
-              </w:rPr>
-              <w:t>Deve permiti informações sobre a doação de sangue.</w:t>
+            <w:tcW w:w="4635" w:type="dxa"/>
+            <w:tmTcPr id="1634602613" protected="0"/>
+          </w:tcPr>
+          <w:p>
+            <w:pPr>
+              <w:rPr>
+                <w:rFonts w:ascii="Arial" w:hAnsi="Arial" w:eastAsia="Arial" w:cs="Arial"/>
+                <w:sz w:val="22"/>
+                <w:szCs w:val="22"/>
+              </w:rPr>
+            </w:pPr>
+            <w:r>
+              <w:rPr>
+                <w:rFonts w:ascii="Arial" w:hAnsi="Arial" w:eastAsia="Arial" w:cs="Arial"/>
+                <w:sz w:val="22"/>
+                <w:szCs w:val="22"/>
+              </w:rPr>
+              <w:t>O Sistema deve permitir que o usuário doador receba uma mensagem de pedido de doação.</w:t>
+            </w:r>
+          </w:p>
+        </w:tc>
+        <w:tc>
+          <w:tcPr>
+            <w:tcW w:w="2974" w:type="dxa"/>
+            <w:tmTcPr id="1634602613" protected="0"/>
+          </w:tcPr>
+          <w:p>
+            <w:pPr>
+              <w:rPr>
+                <w:rFonts w:ascii="Arial" w:hAnsi="Arial" w:eastAsia="Arial" w:cs="Arial"/>
+                <w:sz w:val="22"/>
+                <w:szCs w:val="22"/>
+              </w:rPr>
+            </w:pPr>
+            <w:r>
+              <w:rPr>
+                <w:rFonts w:ascii="Arial" w:hAnsi="Arial" w:eastAsia="Arial" w:cs="Arial"/>
+                <w:sz w:val="22"/>
+                <w:szCs w:val="22"/>
+              </w:rPr>
+              <w:t>UC09- Receber Mensagem</w:t>
             </w:r>
           </w:p>
         </w:tc>
@@ -2206,22 +2513,26 @@
         <w:trPr>
           <w:tblHeader w:val="0"/>
           <w:cantSplit w:val="0"/>
-          <w:trHeight w:val="374" w:hRule="atLeast"/>
+          <w:trHeight w:val="726" w:hRule="atLeast"/>
         </w:trPr>
         <w:tc>
           <w:tcPr>
-            <w:tcW w:w="1135" w:type="dxa"/>
-            <w:tmTcPr id="1634253887" protected="0"/>
-          </w:tcPr>
-          <w:p>
-            <w:pPr>
-              <w:rPr>
-                <w:rFonts w:ascii="Arial" w:hAnsi="Arial" w:eastAsia="Arial" w:cs="Arial"/>
-              </w:rPr>
-            </w:pPr>
-            <w:r>
-              <w:rPr>
-                <w:rFonts w:ascii="Arial" w:hAnsi="Arial" w:eastAsia="Arial" w:cs="Arial"/>
+            <w:tcW w:w="1313" w:type="dxa"/>
+            <w:tmTcPr id="1634602613" protected="0"/>
+          </w:tcPr>
+          <w:p>
+            <w:pPr>
+              <w:rPr>
+                <w:rFonts w:ascii="Arial" w:hAnsi="Arial" w:eastAsia="Arial" w:cs="Arial"/>
+                <w:sz w:val="22"/>
+                <w:szCs w:val="22"/>
+              </w:rPr>
+            </w:pPr>
+            <w:r>
+              <w:rPr>
+                <w:rFonts w:ascii="Arial" w:hAnsi="Arial" w:eastAsia="Arial" w:cs="Arial"/>
+                <w:sz w:val="22"/>
+                <w:szCs w:val="22"/>
               </w:rPr>
               <w:t>RF10</w:t>
             </w:r>
@@ -2229,24 +2540,47 @@
         </w:tc>
         <w:tc>
           <w:tcPr>
-            <w:tcW w:w="7525" w:type="dxa"/>
-            <w:tmTcPr id="1634253887" protected="0"/>
-          </w:tcPr>
-          <w:p>
-            <w:pPr>
-              <w:rPr>
-                <w:rFonts w:ascii="Arial" w:hAnsi="Arial" w:eastAsia="Arial" w:cs="Arial"/>
-                <w:sz w:val="22"/>
-                <w:szCs w:val="22"/>
-              </w:rPr>
-            </w:pPr>
-            <w:r>
-              <w:rPr>
-                <w:rFonts w:ascii="Arial" w:hAnsi="Arial" w:eastAsia="Arial" w:cs="Arial"/>
-                <w:sz w:val="22"/>
-                <w:szCs w:val="22"/>
-              </w:rPr>
-              <w:t>Deve permitir a listagem dos locais de doação.</w:t>
+            <w:tcW w:w="4635" w:type="dxa"/>
+            <w:tmTcPr id="1634602613" protected="0"/>
+          </w:tcPr>
+          <w:p>
+            <w:pPr>
+              <w:rPr>
+                <w:rFonts w:ascii="Arial" w:hAnsi="Arial" w:eastAsia="Arial" w:cs="Arial"/>
+                <w:sz w:val="22"/>
+                <w:szCs w:val="22"/>
+              </w:rPr>
+            </w:pPr>
+            <w:r>
+              <w:rPr>
+                <w:rFonts w:ascii="Arial" w:hAnsi="Arial" w:eastAsia="Arial" w:cs="Arial"/>
+                <w:sz w:val="22"/>
+                <w:szCs w:val="22"/>
+              </w:rPr>
+              <w:t>Deve permitir informações sobre a doação de sangue.</w:t>
+            </w:r>
+          </w:p>
+        </w:tc>
+        <w:tc>
+          <w:tcPr>
+            <w:tcW w:w="2974" w:type="dxa"/>
+            <w:tmTcPr id="1634602613" protected="0"/>
+          </w:tcPr>
+          <w:p>
+            <w:pPr>
+              <w:rPr>
+                <w:rFonts w:ascii="Arial" w:hAnsi="Arial" w:eastAsia="Arial" w:cs="Arial"/>
+                <w:sz w:val="22"/>
+                <w:szCs w:val="22"/>
+              </w:rPr>
+            </w:pPr>
+            <w:r>
+              <w:rPr>
+                <w:rFonts w:ascii="Arial" w:hAnsi="Arial" w:eastAsia="Arial" w:cs="Arial"/>
+                <w:sz w:val="22"/>
+                <w:szCs w:val="22"/>
+              </w:rPr>
+              <w:t>UC10- Permitir informações sober doação</w:t>
             </w:r>
           </w:p>
         </w:tc>
@@ -2255,22 +2589,26 @@
         <w:trPr>
           <w:tblHeader w:val="0"/>
           <w:cantSplit w:val="0"/>
-          <w:trHeight w:val="374" w:hRule="atLeast"/>
+          <w:trHeight w:val="636" w:hRule="atLeast"/>
         </w:trPr>
         <w:tc>
           <w:tcPr>
-            <w:tcW w:w="1135" w:type="dxa"/>
-            <w:tmTcPr id="1634253887" protected="0"/>
-          </w:tcPr>
-          <w:p>
-            <w:pPr>
-              <w:rPr>
-                <w:rFonts w:ascii="Arial" w:hAnsi="Arial" w:eastAsia="Arial" w:cs="Arial"/>
-              </w:rPr>
-            </w:pPr>
-            <w:r>
-              <w:rPr>
-                <w:rFonts w:ascii="Arial" w:hAnsi="Arial" w:eastAsia="Arial" w:cs="Arial"/>
+            <w:tcW w:w="1313" w:type="dxa"/>
+            <w:tmTcPr id="1634602613" protected="0"/>
+          </w:tcPr>
+          <w:p>
+            <w:pPr>
+              <w:rPr>
+                <w:rFonts w:ascii="Arial" w:hAnsi="Arial" w:eastAsia="Arial" w:cs="Arial"/>
+                <w:sz w:val="22"/>
+                <w:szCs w:val="22"/>
+              </w:rPr>
+            </w:pPr>
+            <w:r>
+              <w:rPr>
+                <w:rFonts w:ascii="Arial" w:hAnsi="Arial" w:eastAsia="Arial" w:cs="Arial"/>
+                <w:sz w:val="22"/>
+                <w:szCs w:val="22"/>
               </w:rPr>
               <w:t>RF11</w:t>
             </w:r>
@@ -2278,24 +2616,47 @@
         </w:tc>
         <w:tc>
           <w:tcPr>
-            <w:tcW w:w="7525" w:type="dxa"/>
-            <w:tmTcPr id="1634253887" protected="0"/>
-          </w:tcPr>
-          <w:p>
-            <w:pPr>
-              <w:rPr>
-                <w:rFonts w:ascii="Arial" w:hAnsi="Arial" w:eastAsia="Arial" w:cs="Arial"/>
-                <w:sz w:val="22"/>
-                <w:szCs w:val="22"/>
-              </w:rPr>
-            </w:pPr>
-            <w:r>
-              <w:rPr>
-                <w:rFonts w:ascii="Arial" w:hAnsi="Arial" w:eastAsia="Arial" w:cs="Arial"/>
-                <w:sz w:val="22"/>
-                <w:szCs w:val="22"/>
-              </w:rPr>
-              <w:t>O Sistema deve mostrar os pontos de doação apartir de um mapa.</w:t>
+            <w:tcW w:w="4635" w:type="dxa"/>
+            <w:tmTcPr id="1634602613" protected="0"/>
+          </w:tcPr>
+          <w:p>
+            <w:pPr>
+              <w:rPr>
+                <w:rFonts w:ascii="Arial" w:hAnsi="Arial" w:eastAsia="Arial" w:cs="Arial"/>
+                <w:sz w:val="22"/>
+                <w:szCs w:val="22"/>
+              </w:rPr>
+            </w:pPr>
+            <w:r>
+              <w:rPr>
+                <w:rFonts w:ascii="Arial" w:hAnsi="Arial" w:eastAsia="Arial" w:cs="Arial"/>
+                <w:sz w:val="22"/>
+                <w:szCs w:val="22"/>
+              </w:rPr>
+              <w:t>Deve permitir a listagem dos locais de doação.</w:t>
+            </w:r>
+          </w:p>
+        </w:tc>
+        <w:tc>
+          <w:tcPr>
+            <w:tcW w:w="2974" w:type="dxa"/>
+            <w:tmTcPr id="1634602613" protected="0"/>
+          </w:tcPr>
+          <w:p>
+            <w:pPr>
+              <w:rPr>
+                <w:rFonts w:ascii="Arial" w:hAnsi="Arial" w:eastAsia="Arial" w:cs="Arial"/>
+                <w:sz w:val="22"/>
+                <w:szCs w:val="22"/>
+              </w:rPr>
+            </w:pPr>
+            <w:r>
+              <w:rPr>
+                <w:rFonts w:ascii="Arial" w:hAnsi="Arial" w:eastAsia="Arial" w:cs="Arial"/>
+                <w:sz w:val="22"/>
+                <w:szCs w:val="22"/>
+              </w:rPr>
+              <w:t>UC11- Listar pontos de doação</w:t>
             </w:r>
           </w:p>
         </w:tc>
@@ -2304,26 +2665,75 @@
         <w:trPr>
           <w:tblHeader w:val="0"/>
           <w:cantSplit w:val="0"/>
-          <w:trHeight w:val="374" w:hRule="atLeast"/>
+          <w:trHeight w:val="120" w:hRule="atLeast"/>
         </w:trPr>
         <w:tc>
           <w:tcPr>
-            <w:tcW w:w="1135" w:type="dxa"/>
-            <w:tmTcPr id="1634253887" protected="0"/>
-          </w:tcPr>
-          <w:p>
-            <w:pPr/>
-            <w:r/>
-          </w:p>
-        </w:tc>
-        <w:tc>
-          <w:tcPr>
-            <w:tcW w:w="7525" w:type="dxa"/>
-            <w:tmTcPr id="1634253887" protected="0"/>
-          </w:tcPr>
-          <w:p>
-            <w:pPr/>
-            <w:r/>
+            <w:tcW w:w="1313" w:type="dxa"/>
+            <w:tmTcPr id="1634602613" protected="0"/>
+          </w:tcPr>
+          <w:p>
+            <w:pPr>
+              <w:rPr>
+                <w:rFonts w:ascii="Arial" w:hAnsi="Arial" w:eastAsia="Arial" w:cs="Arial"/>
+                <w:sz w:val="22"/>
+                <w:szCs w:val="22"/>
+              </w:rPr>
+            </w:pPr>
+            <w:r>
+              <w:rPr>
+                <w:rFonts w:ascii="Arial" w:hAnsi="Arial" w:eastAsia="Arial" w:cs="Arial"/>
+                <w:sz w:val="22"/>
+                <w:szCs w:val="22"/>
+              </w:rPr>
+              <w:t>RF12</w:t>
+            </w:r>
+          </w:p>
+        </w:tc>
+        <w:tc>
+          <w:tcPr>
+            <w:tcW w:w="4635" w:type="dxa"/>
+            <w:tmTcPr id="1634602613" protected="0"/>
+          </w:tcPr>
+          <w:p>
+            <w:pPr>
+              <w:rPr>
+                <w:rFonts w:ascii="Arial" w:hAnsi="Arial" w:eastAsia="Arial" w:cs="Arial"/>
+                <w:sz w:val="22"/>
+                <w:szCs w:val="22"/>
+              </w:rPr>
+            </w:pPr>
+            <w:r>
+              <w:rPr>
+                <w:rFonts w:ascii="Arial" w:hAnsi="Arial" w:eastAsia="Arial" w:cs="Arial"/>
+                <w:sz w:val="22"/>
+                <w:szCs w:val="22"/>
+              </w:rPr>
+              <w:t>O Sistema deve mostrar os pontos de doação apartir de um mapa.</w:t>
+            </w:r>
+          </w:p>
+        </w:tc>
+        <w:tc>
+          <w:tcPr>
+            <w:tcW w:w="2974" w:type="dxa"/>
+            <w:tmTcPr id="1634602613" protected="0"/>
+          </w:tcPr>
+          <w:p>
+            <w:pPr>
+              <w:rPr>
+                <w:rFonts w:ascii="Arial" w:hAnsi="Arial" w:eastAsia="Arial" w:cs="Arial"/>
+                <w:sz w:val="22"/>
+                <w:szCs w:val="22"/>
+              </w:rPr>
+            </w:pPr>
+            <w:r>
+              <w:rPr>
+                <w:rFonts w:ascii="Arial" w:hAnsi="Arial" w:eastAsia="Arial" w:cs="Arial"/>
+                <w:sz w:val="22"/>
+                <w:szCs w:val="22"/>
+              </w:rPr>
+              <w:t>UC12- Mostar pontos de doação</w:t>
+            </w:r>
           </w:p>
         </w:tc>
       </w:tr>
@@ -2331,440 +2741,228 @@
     <w:p>
       <w:pPr>
         <w:ind w:left="708"/>
-        <w:rPr>
-          <w:rFonts w:ascii="Arial" w:hAnsi="Arial" w:eastAsia="Arial" w:cs="Arial"/>
-          <w:sz w:val="24"/>
-          <w:szCs w:val="24"/>
-        </w:rPr>
-      </w:pPr>
-      <w:r>
-        <w:rPr>
-          <w:rFonts w:ascii="Arial" w:hAnsi="Arial" w:eastAsia="Arial" w:cs="Arial"/>
-          <w:sz w:val="24"/>
-          <w:szCs w:val="24"/>
-        </w:rPr>
-      </w:r>
-    </w:p>
-    <w:p>
-      <w:pPr>
-        <w:ind w:left="708"/>
-        <w:rPr>
-          <w:rFonts w:ascii="Arial" w:hAnsi="Arial" w:eastAsia="Arial" w:cs="Arial"/>
-          <w:sz w:val="24"/>
-          <w:szCs w:val="24"/>
-        </w:rPr>
-      </w:pPr>
-      <w:r>
-        <w:rPr>
-          <w:rFonts w:ascii="Arial" w:hAnsi="Arial" w:eastAsia="Arial" w:cs="Arial"/>
-          <w:sz w:val="24"/>
-          <w:szCs w:val="24"/>
-        </w:rPr>
-      </w:r>
-    </w:p>
-    <w:p>
-      <w:pPr>
-        <w:ind w:left="708"/>
-        <w:rPr>
-          <w:rFonts w:ascii="Arial" w:hAnsi="Arial" w:eastAsia="Arial" w:cs="Arial"/>
-          <w:sz w:val="24"/>
-          <w:szCs w:val="24"/>
-        </w:rPr>
-      </w:pPr>
-      <w:r>
-        <w:rPr>
-          <w:rFonts w:ascii="Arial" w:hAnsi="Arial" w:eastAsia="Arial" w:cs="Arial"/>
-          <w:sz w:val="24"/>
-          <w:szCs w:val="24"/>
-        </w:rPr>
-      </w:r>
-    </w:p>
-    <w:p>
-      <w:pPr>
-        <w:ind w:left="708"/>
-        <w:rPr>
-          <w:rFonts w:ascii="Arial" w:hAnsi="Arial" w:eastAsia="Arial" w:cs="Arial"/>
-          <w:sz w:val="24"/>
-          <w:szCs w:val="24"/>
-        </w:rPr>
-      </w:pPr>
-      <w:r>
-        <w:rPr>
-          <w:rFonts w:ascii="Arial" w:hAnsi="Arial" w:eastAsia="Arial" w:cs="Arial"/>
-          <w:sz w:val="24"/>
-          <w:szCs w:val="24"/>
-        </w:rPr>
-      </w:r>
-    </w:p>
-    <w:p>
-      <w:pPr>
-        <w:ind w:left="708"/>
-        <w:rPr>
-          <w:rFonts w:ascii="Arial" w:hAnsi="Arial" w:eastAsia="Arial" w:cs="Arial"/>
-          <w:sz w:val="24"/>
-          <w:szCs w:val="24"/>
-        </w:rPr>
-      </w:pPr>
-      <w:r>
-        <w:rPr>
-          <w:rFonts w:ascii="Arial" w:hAnsi="Arial" w:eastAsia="Arial" w:cs="Arial"/>
-          <w:sz w:val="24"/>
-          <w:szCs w:val="24"/>
-        </w:rPr>
-      </w:r>
-    </w:p>
-    <w:p>
-      <w:pPr>
-        <w:ind w:left="708"/>
-        <w:rPr>
-          <w:rFonts w:ascii="Arial" w:hAnsi="Arial" w:eastAsia="Arial" w:cs="Arial"/>
-          <w:sz w:val="24"/>
-          <w:szCs w:val="24"/>
-        </w:rPr>
-      </w:pPr>
-      <w:r>
-        <w:rPr>
-          <w:rFonts w:ascii="Arial" w:hAnsi="Arial" w:eastAsia="Arial" w:cs="Arial"/>
-          <w:sz w:val="24"/>
-          <w:szCs w:val="24"/>
-        </w:rPr>
-      </w:r>
-    </w:p>
-    <w:p>
-      <w:pPr>
-        <w:ind w:left="708"/>
-        <w:rPr>
-          <w:rFonts w:ascii="Arial" w:hAnsi="Arial" w:eastAsia="Arial" w:cs="Arial"/>
-          <w:sz w:val="24"/>
-          <w:szCs w:val="24"/>
-        </w:rPr>
-      </w:pPr>
-      <w:r>
-        <w:rPr>
-          <w:rFonts w:ascii="Arial" w:hAnsi="Arial" w:eastAsia="Arial" w:cs="Arial"/>
-          <w:sz w:val="24"/>
-          <w:szCs w:val="24"/>
-        </w:rPr>
-      </w:r>
-    </w:p>
-    <w:p>
-      <w:pPr>
-        <w:ind w:left="708"/>
-        <w:rPr>
-          <w:rFonts w:ascii="Arial" w:hAnsi="Arial" w:eastAsia="Arial" w:cs="Arial"/>
-          <w:sz w:val="24"/>
-          <w:szCs w:val="24"/>
-        </w:rPr>
-      </w:pPr>
-      <w:r>
-        <w:rPr>
-          <w:rFonts w:ascii="Arial" w:hAnsi="Arial" w:eastAsia="Arial" w:cs="Arial"/>
-          <w:sz w:val="24"/>
-          <w:szCs w:val="24"/>
-        </w:rPr>
-      </w:r>
-    </w:p>
-    <w:p>
-      <w:pPr>
-        <w:ind w:left="708"/>
-        <w:rPr>
-          <w:rFonts w:ascii="Arial" w:hAnsi="Arial" w:eastAsia="Arial" w:cs="Arial"/>
-          <w:sz w:val="24"/>
-          <w:szCs w:val="24"/>
-        </w:rPr>
-      </w:pPr>
-      <w:r>
-        <w:rPr>
-          <w:rFonts w:ascii="Arial" w:hAnsi="Arial" w:eastAsia="Arial" w:cs="Arial"/>
-          <w:sz w:val="24"/>
-          <w:szCs w:val="24"/>
-        </w:rPr>
-      </w:r>
-    </w:p>
-    <w:p>
-      <w:pPr>
-        <w:ind w:left="708"/>
-        <w:rPr>
-          <w:rFonts w:ascii="Arial" w:hAnsi="Arial" w:eastAsia="Arial" w:cs="Arial"/>
-          <w:sz w:val="24"/>
-          <w:szCs w:val="24"/>
-        </w:rPr>
-      </w:pPr>
-      <w:r>
-        <w:rPr>
-          <w:rFonts w:ascii="Arial" w:hAnsi="Arial" w:eastAsia="Arial" w:cs="Arial"/>
-          <w:sz w:val="24"/>
-          <w:szCs w:val="24"/>
-        </w:rPr>
-      </w:r>
-    </w:p>
-    <w:p>
-      <w:pPr>
-        <w:ind w:left="708"/>
-        <w:rPr>
-          <w:rFonts w:ascii="Arial" w:hAnsi="Arial" w:eastAsia="Arial" w:cs="Arial"/>
-          <w:sz w:val="24"/>
-          <w:szCs w:val="24"/>
-        </w:rPr>
-      </w:pPr>
-      <w:r>
-        <w:rPr>
-          <w:rFonts w:ascii="Arial" w:hAnsi="Arial" w:eastAsia="Arial" w:cs="Arial"/>
-          <w:sz w:val="24"/>
-          <w:szCs w:val="24"/>
-        </w:rPr>
-      </w:r>
-    </w:p>
-    <w:p>
-      <w:pPr>
-        <w:ind w:left="708"/>
-        <w:rPr>
-          <w:rFonts w:ascii="Arial" w:hAnsi="Arial" w:eastAsia="Arial" w:cs="Arial"/>
-          <w:sz w:val="24"/>
-          <w:szCs w:val="24"/>
-        </w:rPr>
-      </w:pPr>
-      <w:r>
-        <w:rPr>
-          <w:rFonts w:ascii="Arial" w:hAnsi="Arial" w:eastAsia="Arial" w:cs="Arial"/>
-          <w:sz w:val="24"/>
-          <w:szCs w:val="24"/>
-        </w:rPr>
-      </w:r>
-    </w:p>
-    <w:p>
-      <w:pPr>
-        <w:ind w:left="708"/>
-        <w:rPr>
-          <w:rFonts w:ascii="Arial" w:hAnsi="Arial" w:eastAsia="Arial" w:cs="Arial"/>
-          <w:sz w:val="24"/>
-          <w:szCs w:val="24"/>
-        </w:rPr>
-      </w:pPr>
-      <w:r>
-        <w:rPr>
-          <w:rFonts w:ascii="Arial" w:hAnsi="Arial" w:eastAsia="Arial" w:cs="Arial"/>
-          <w:sz w:val="24"/>
-          <w:szCs w:val="24"/>
-        </w:rPr>
-      </w:r>
-    </w:p>
-    <w:p>
-      <w:pPr>
-        <w:ind w:left="708"/>
-        <w:rPr>
-          <w:rFonts w:ascii="Arial" w:hAnsi="Arial" w:eastAsia="Arial" w:cs="Arial"/>
-          <w:sz w:val="24"/>
-          <w:szCs w:val="24"/>
-        </w:rPr>
-      </w:pPr>
-      <w:r>
-        <w:rPr>
-          <w:rFonts w:ascii="Arial" w:hAnsi="Arial" w:eastAsia="Arial" w:cs="Arial"/>
-          <w:sz w:val="24"/>
-          <w:szCs w:val="24"/>
-        </w:rPr>
-      </w:r>
-    </w:p>
-    <w:p>
-      <w:pPr>
-        <w:ind w:left="708"/>
-        <w:rPr>
-          <w:rFonts w:ascii="Arial" w:hAnsi="Arial" w:eastAsia="Arial" w:cs="Arial"/>
-          <w:sz w:val="24"/>
-          <w:szCs w:val="24"/>
-        </w:rPr>
-      </w:pPr>
-      <w:r>
-        <w:rPr>
-          <w:rFonts w:ascii="Arial" w:hAnsi="Arial" w:eastAsia="Arial" w:cs="Arial"/>
-          <w:sz w:val="24"/>
-          <w:szCs w:val="24"/>
-        </w:rPr>
-      </w:r>
-    </w:p>
-    <w:p>
-      <w:pPr>
-        <w:ind w:left="708"/>
-        <w:rPr>
-          <w:rFonts w:ascii="Arial" w:hAnsi="Arial" w:eastAsia="Arial" w:cs="Arial"/>
-          <w:sz w:val="24"/>
-          <w:szCs w:val="24"/>
-        </w:rPr>
-      </w:pPr>
-      <w:r>
-        <w:rPr>
-          <w:rFonts w:ascii="Arial" w:hAnsi="Arial" w:eastAsia="Arial" w:cs="Arial"/>
-          <w:sz w:val="24"/>
-          <w:szCs w:val="24"/>
-        </w:rPr>
-      </w:r>
-    </w:p>
-    <w:p>
-      <w:pPr>
-        <w:ind w:left="708"/>
-        <w:rPr>
-          <w:rFonts w:ascii="Arial" w:hAnsi="Arial" w:eastAsia="Arial" w:cs="Arial"/>
-          <w:sz w:val="24"/>
-          <w:szCs w:val="24"/>
-        </w:rPr>
-      </w:pPr>
-      <w:r>
-        <w:rPr>
-          <w:rFonts w:ascii="Arial" w:hAnsi="Arial" w:eastAsia="Arial" w:cs="Arial"/>
-          <w:sz w:val="24"/>
-          <w:szCs w:val="24"/>
-        </w:rPr>
-      </w:r>
-    </w:p>
-    <w:p>
-      <w:pPr>
-        <w:ind w:left="708"/>
-        <w:rPr>
-          <w:rFonts w:ascii="Arial" w:hAnsi="Arial" w:eastAsia="Arial" w:cs="Arial"/>
-          <w:sz w:val="24"/>
-          <w:szCs w:val="24"/>
-        </w:rPr>
-      </w:pPr>
-      <w:r>
-        <w:rPr>
-          <w:rFonts w:ascii="Arial" w:hAnsi="Arial" w:eastAsia="Arial" w:cs="Arial"/>
-          <w:sz w:val="24"/>
-          <w:szCs w:val="24"/>
-        </w:rPr>
-      </w:r>
-    </w:p>
-    <w:p>
-      <w:pPr>
-        <w:ind w:left="708"/>
-        <w:rPr>
-          <w:rFonts w:ascii="Arial" w:hAnsi="Arial" w:eastAsia="Arial" w:cs="Arial"/>
-          <w:sz w:val="24"/>
-          <w:szCs w:val="24"/>
-        </w:rPr>
-      </w:pPr>
-      <w:r>
-        <w:rPr>
-          <w:rFonts w:ascii="Arial" w:hAnsi="Arial" w:eastAsia="Arial" w:cs="Arial"/>
-          <w:sz w:val="24"/>
-          <w:szCs w:val="24"/>
-        </w:rPr>
-      </w:r>
-    </w:p>
-    <w:p>
-      <w:pPr>
-        <w:ind w:left="708"/>
-        <w:rPr>
-          <w:rFonts w:ascii="Arial" w:hAnsi="Arial" w:eastAsia="Arial" w:cs="Arial"/>
-          <w:sz w:val="24"/>
-          <w:szCs w:val="24"/>
-        </w:rPr>
-      </w:pPr>
-      <w:r>
-        <w:rPr>
-          <w:rFonts w:ascii="Arial" w:hAnsi="Arial" w:eastAsia="Arial" w:cs="Arial"/>
-          <w:sz w:val="24"/>
-          <w:szCs w:val="24"/>
-        </w:rPr>
-      </w:r>
-    </w:p>
-    <w:p>
-      <w:pPr>
-        <w:ind w:left="708"/>
-        <w:rPr>
-          <w:rFonts w:ascii="Arial" w:hAnsi="Arial" w:eastAsia="Arial" w:cs="Arial"/>
-          <w:sz w:val="24"/>
-          <w:szCs w:val="24"/>
-        </w:rPr>
-      </w:pPr>
-      <w:r>
-        <w:rPr>
-          <w:rFonts w:ascii="Arial" w:hAnsi="Arial" w:eastAsia="Arial" w:cs="Arial"/>
-          <w:sz w:val="24"/>
-          <w:szCs w:val="24"/>
-        </w:rPr>
-      </w:r>
-    </w:p>
-    <w:p>
-      <w:pPr>
-        <w:ind w:left="708"/>
-        <w:rPr>
-          <w:rFonts w:ascii="Arial" w:hAnsi="Arial" w:eastAsia="Arial" w:cs="Arial"/>
-          <w:sz w:val="24"/>
-          <w:szCs w:val="24"/>
-        </w:rPr>
-      </w:pPr>
-      <w:r>
-        <w:rPr>
-          <w:rFonts w:ascii="Arial" w:hAnsi="Arial" w:eastAsia="Arial" w:cs="Arial"/>
-          <w:sz w:val="24"/>
-          <w:szCs w:val="24"/>
-        </w:rPr>
-      </w:r>
-    </w:p>
-    <w:p>
-      <w:pPr>
-        <w:ind w:left="708"/>
-        <w:rPr>
-          <w:rFonts w:ascii="Arial" w:hAnsi="Arial" w:eastAsia="Arial" w:cs="Arial"/>
-          <w:sz w:val="24"/>
-          <w:szCs w:val="24"/>
-        </w:rPr>
-      </w:pPr>
-      <w:r>
-        <w:rPr>
-          <w:rFonts w:ascii="Arial" w:hAnsi="Arial" w:eastAsia="Arial" w:cs="Arial"/>
-          <w:sz w:val="24"/>
-          <w:szCs w:val="24"/>
-        </w:rPr>
-      </w:r>
-    </w:p>
-    <w:p>
-      <w:pPr>
-        <w:ind w:left="708"/>
-        <w:rPr>
-          <w:rFonts w:ascii="Arial" w:hAnsi="Arial" w:eastAsia="Arial" w:cs="Arial"/>
-          <w:sz w:val="24"/>
-          <w:szCs w:val="24"/>
-        </w:rPr>
-      </w:pPr>
-      <w:r>
-        <w:rPr>
-          <w:rFonts w:ascii="Arial" w:hAnsi="Arial" w:eastAsia="Arial" w:cs="Arial"/>
-          <w:sz w:val="24"/>
-          <w:szCs w:val="24"/>
-        </w:rPr>
-      </w:r>
-    </w:p>
-    <w:p>
-      <w:pPr>
-        <w:ind w:left="708"/>
-        <w:rPr>
-          <w:rFonts w:ascii="Arial" w:hAnsi="Arial" w:eastAsia="Arial" w:cs="Arial"/>
-          <w:sz w:val="24"/>
-          <w:szCs w:val="24"/>
-        </w:rPr>
-      </w:pPr>
-      <w:r>
-        <w:rPr>
-          <w:rFonts w:ascii="Arial" w:hAnsi="Arial" w:eastAsia="Arial" w:cs="Arial"/>
-          <w:sz w:val="24"/>
-          <w:szCs w:val="24"/>
-        </w:rPr>
-      </w:r>
-    </w:p>
-    <w:p>
-      <w:pPr>
-        <w:ind w:left="708"/>
-        <w:rPr>
-          <w:rFonts w:ascii="Arial" w:hAnsi="Arial" w:eastAsia="Arial" w:cs="Arial"/>
-          <w:sz w:val="24"/>
-          <w:szCs w:val="24"/>
-        </w:rPr>
-      </w:pPr>
-      <w:r>
-        <w:rPr>
-          <w:rFonts w:ascii="Arial" w:hAnsi="Arial" w:eastAsia="Arial" w:cs="Arial"/>
+        <w:suppressAutoHyphens/>
+        <w:hyphenationLines w:val="0"/>
+      </w:pPr>
+      <w:r/>
+    </w:p>
+    <w:p>
+      <w:pPr>
+        <w:ind w:left="708"/>
+        <w:rPr>
+          <w:rFonts w:ascii="Arial" w:hAnsi="Arial" w:eastAsia="Arial" w:cs="Arial"/>
+          <w:sz w:val="24"/>
+          <w:szCs w:val="24"/>
+        </w:rPr>
+      </w:pPr>
+      <w:r>
+        <w:rPr>
+          <w:rFonts w:ascii="Arial" w:hAnsi="Arial" w:eastAsia="Arial" w:cs="Arial"/>
+          <w:sz w:val="24"/>
+          <w:szCs w:val="24"/>
+        </w:rPr>
+      </w:r>
+    </w:p>
+    <w:p>
+      <w:pPr>
+        <w:ind w:left="708"/>
+        <w:rPr>
+          <w:rFonts w:ascii="Arial" w:hAnsi="Arial" w:eastAsia="Arial" w:cs="Arial"/>
+          <w:sz w:val="24"/>
+          <w:szCs w:val="24"/>
+        </w:rPr>
+      </w:pPr>
+      <w:r>
+        <w:rPr>
+          <w:rFonts w:ascii="Arial" w:hAnsi="Arial" w:eastAsia="Arial" w:cs="Arial"/>
+          <w:sz w:val="24"/>
+          <w:szCs w:val="24"/>
+        </w:rPr>
+      </w:r>
+    </w:p>
+    <w:p>
+      <w:pPr>
+        <w:ind w:left="708"/>
+        <w:rPr>
+          <w:rFonts w:ascii="Arial" w:hAnsi="Arial" w:eastAsia="Arial" w:cs="Arial"/>
+          <w:sz w:val="24"/>
+          <w:szCs w:val="24"/>
+        </w:rPr>
+      </w:pPr>
+      <w:r>
+        <w:rPr>
+          <w:rFonts w:ascii="Arial" w:hAnsi="Arial" w:eastAsia="Arial" w:cs="Arial"/>
+          <w:sz w:val="24"/>
+          <w:szCs w:val="24"/>
+        </w:rPr>
+      </w:r>
+    </w:p>
+    <w:p>
+      <w:pPr>
+        <w:ind w:left="708"/>
+        <w:rPr>
+          <w:rFonts w:ascii="Arial" w:hAnsi="Arial" w:eastAsia="Arial" w:cs="Arial"/>
+          <w:sz w:val="24"/>
+          <w:szCs w:val="24"/>
+        </w:rPr>
+      </w:pPr>
+      <w:r>
+        <w:rPr>
+          <w:rFonts w:ascii="Arial" w:hAnsi="Arial" w:eastAsia="Arial" w:cs="Arial"/>
+          <w:sz w:val="24"/>
+          <w:szCs w:val="24"/>
+        </w:rPr>
+      </w:r>
+    </w:p>
+    <w:p>
+      <w:pPr>
+        <w:ind w:left="708"/>
+        <w:rPr>
+          <w:rFonts w:ascii="Arial" w:hAnsi="Arial" w:eastAsia="Arial" w:cs="Arial"/>
+          <w:sz w:val="24"/>
+          <w:szCs w:val="24"/>
+        </w:rPr>
+      </w:pPr>
+      <w:r>
+        <w:rPr>
+          <w:rFonts w:ascii="Arial" w:hAnsi="Arial" w:eastAsia="Arial" w:cs="Arial"/>
+          <w:sz w:val="24"/>
+          <w:szCs w:val="24"/>
+        </w:rPr>
+      </w:r>
+    </w:p>
+    <w:p>
+      <w:pPr>
+        <w:ind w:left="708"/>
+        <w:rPr>
+          <w:rFonts w:ascii="Arial" w:hAnsi="Arial" w:eastAsia="Arial" w:cs="Arial"/>
+          <w:sz w:val="24"/>
+          <w:szCs w:val="24"/>
+        </w:rPr>
+      </w:pPr>
+      <w:r>
+        <w:rPr>
+          <w:rFonts w:ascii="Arial" w:hAnsi="Arial" w:eastAsia="Arial" w:cs="Arial"/>
+          <w:sz w:val="24"/>
+          <w:szCs w:val="24"/>
+        </w:rPr>
+      </w:r>
+    </w:p>
+    <w:p>
+      <w:pPr>
+        <w:ind w:left="708"/>
+        <w:rPr>
+          <w:rFonts w:ascii="Arial" w:hAnsi="Arial" w:eastAsia="Arial" w:cs="Arial"/>
+          <w:sz w:val="24"/>
+          <w:szCs w:val="24"/>
+        </w:rPr>
+      </w:pPr>
+      <w:r>
+        <w:rPr>
+          <w:rFonts w:ascii="Arial" w:hAnsi="Arial" w:eastAsia="Arial" w:cs="Arial"/>
+          <w:sz w:val="24"/>
+          <w:szCs w:val="24"/>
+        </w:rPr>
+      </w:r>
+    </w:p>
+    <w:p>
+      <w:pPr>
+        <w:ind w:left="708"/>
+        <w:rPr>
+          <w:rFonts w:ascii="Arial" w:hAnsi="Arial" w:eastAsia="Arial" w:cs="Arial"/>
+          <w:sz w:val="24"/>
+          <w:szCs w:val="24"/>
+        </w:rPr>
+      </w:pPr>
+      <w:r>
+        <w:rPr>
+          <w:rFonts w:ascii="Arial" w:hAnsi="Arial" w:eastAsia="Arial" w:cs="Arial"/>
+          <w:sz w:val="24"/>
+          <w:szCs w:val="24"/>
+        </w:rPr>
+      </w:r>
+    </w:p>
+    <w:p>
+      <w:pPr>
+        <w:ind w:left="708"/>
+        <w:rPr>
+          <w:rFonts w:ascii="Arial" w:hAnsi="Arial" w:eastAsia="Arial" w:cs="Arial"/>
+          <w:sz w:val="24"/>
+          <w:szCs w:val="24"/>
+        </w:rPr>
+      </w:pPr>
+      <w:r>
+        <w:rPr>
+          <w:rFonts w:ascii="Arial" w:hAnsi="Arial" w:eastAsia="Arial" w:cs="Arial"/>
+          <w:sz w:val="24"/>
+          <w:szCs w:val="24"/>
+        </w:rPr>
+      </w:r>
+    </w:p>
+    <w:p>
+      <w:pPr>
+        <w:ind w:left="708"/>
+        <w:rPr>
+          <w:rFonts w:ascii="Arial" w:hAnsi="Arial" w:eastAsia="Arial" w:cs="Arial"/>
+          <w:sz w:val="24"/>
+          <w:szCs w:val="24"/>
+        </w:rPr>
+      </w:pPr>
+      <w:r>
+        <w:rPr>
+          <w:rFonts w:ascii="Arial" w:hAnsi="Arial" w:eastAsia="Arial" w:cs="Arial"/>
+          <w:sz w:val="24"/>
+          <w:szCs w:val="24"/>
+        </w:rPr>
+      </w:r>
+    </w:p>
+    <w:p>
+      <w:pPr>
+        <w:ind w:left="708"/>
+        <w:rPr>
+          <w:rFonts w:ascii="Arial" w:hAnsi="Arial" w:eastAsia="Arial" w:cs="Arial"/>
+          <w:sz w:val="24"/>
+          <w:szCs w:val="24"/>
+        </w:rPr>
+      </w:pPr>
+      <w:r>
+        <w:rPr>
+          <w:rFonts w:ascii="Arial" w:hAnsi="Arial" w:eastAsia="Arial" w:cs="Arial"/>
+          <w:sz w:val="24"/>
+          <w:szCs w:val="24"/>
+        </w:rPr>
+      </w:r>
+    </w:p>
+    <w:p>
+      <w:pPr>
+        <w:ind w:left="708"/>
+        <w:rPr>
+          <w:rFonts w:ascii="Arial" w:hAnsi="Arial" w:eastAsia="Arial" w:cs="Arial"/>
+          <w:sz w:val="24"/>
+          <w:szCs w:val="24"/>
+        </w:rPr>
+      </w:pPr>
+      <w:r>
+        <w:rPr>
+          <w:rFonts w:ascii="Arial" w:hAnsi="Arial" w:eastAsia="Arial" w:cs="Arial"/>
+          <w:sz w:val="24"/>
+          <w:szCs w:val="24"/>
+        </w:rPr>
+      </w:r>
+    </w:p>
+    <w:p>
+      <w:pPr>
+        <w:rPr>
+          <w:rFonts w:ascii="Arial" w:hAnsi="Arial" w:eastAsia="Arial" w:cs="Arial"/>
+          <w:color w:val="ff0000"/>
+          <w:sz w:val="24"/>
+          <w:szCs w:val="24"/>
+        </w:rPr>
+      </w:pPr>
+      <w:r>
+        <w:rPr>
+          <w:rFonts w:ascii="Arial" w:hAnsi="Arial" w:eastAsia="Arial" w:cs="Arial"/>
+          <w:color w:val="ff0000"/>
           <w:sz w:val="24"/>
           <w:szCs w:val="24"/>
         </w:rPr>
@@ -2870,7 +3068,7 @@
         <w:tc>
           <w:tcPr>
             <w:tcW w:w="1375" w:type="dxa"/>
-            <w:tmTcPr id="1634253887" protected="0"/>
+            <w:tmTcPr id="1634602613" protected="0"/>
           </w:tcPr>
           <w:p>
             <w:pPr>
@@ -2897,11 +3095,26 @@
         <w:tc>
           <w:tcPr>
             <w:tcW w:w="7300" w:type="dxa"/>
-            <w:tmTcPr id="1634253887" protected="0"/>
-          </w:tcPr>
-          <w:p>
-            <w:pPr/>
-            <w:r>
+            <w:tmTcPr id="1634602613" protected="0"/>
+          </w:tcPr>
+          <w:p>
+            <w:pPr>
+              <w:rPr>
+                <w:rFonts w:ascii="Arial" w:hAnsi="Arial" w:eastAsia="Arial" w:cs="Arial"/>
+                <w:b/>
+                <w:bCs/>
+                <w:sz w:val="22"/>
+                <w:szCs w:val="22"/>
+              </w:rPr>
+            </w:pPr>
+            <w:r>
+              <w:rPr>
+                <w:rFonts w:ascii="Arial" w:hAnsi="Arial" w:eastAsia="Arial" w:cs="Arial"/>
+                <w:b/>
+                <w:bCs/>
+                <w:sz w:val="22"/>
+                <w:szCs w:val="22"/>
+              </w:rPr>
               <w:t>Requisitos não funcionais</w:t>
             </w:r>
           </w:p>
@@ -2916,7 +3129,7 @@
         <w:tc>
           <w:tcPr>
             <w:tcW w:w="1375" w:type="dxa"/>
-            <w:tmTcPr id="1634253887" protected="0"/>
+            <w:tmTcPr id="1634602613" protected="0"/>
           </w:tcPr>
           <w:p>
             <w:pPr>
@@ -2939,7 +3152,7 @@
         <w:tc>
           <w:tcPr>
             <w:tcW w:w="7300" w:type="dxa"/>
-            <w:tmTcPr id="1634253887" protected="0"/>
+            <w:tmTcPr id="1634602613" protected="0"/>
           </w:tcPr>
           <w:p>
             <w:pPr>
@@ -2969,7 +3182,7 @@
         <w:tc>
           <w:tcPr>
             <w:tcW w:w="1375" w:type="dxa"/>
-            <w:tmTcPr id="1634253887" protected="0"/>
+            <w:tmTcPr id="1634602613" protected="0"/>
           </w:tcPr>
           <w:p>
             <w:pPr>
@@ -2992,7 +3205,7 @@
         <w:tc>
           <w:tcPr>
             <w:tcW w:w="7300" w:type="dxa"/>
-            <w:tmTcPr id="1634253887" protected="0"/>
+            <w:tmTcPr id="1634602613" protected="0"/>
           </w:tcPr>
           <w:p>
             <w:pPr>
@@ -3022,7 +3235,7 @@
         <w:tc>
           <w:tcPr>
             <w:tcW w:w="1375" w:type="dxa"/>
-            <w:tmTcPr id="1634253887" protected="0"/>
+            <w:tmTcPr id="1634602613" protected="0"/>
           </w:tcPr>
           <w:p>
             <w:pPr>
@@ -3045,7 +3258,7 @@
         <w:tc>
           <w:tcPr>
             <w:tcW w:w="7300" w:type="dxa"/>
-            <w:tmTcPr id="1634253887" protected="0"/>
+            <w:tmTcPr id="1634602613" protected="0"/>
           </w:tcPr>
           <w:p>
             <w:pPr>
@@ -3180,8 +3393,8 @@
         </w:trPr>
         <w:tc>
           <w:tcPr>
-            <w:tcW w:w="780" w:type="pct"/>
-            <w:tmTcPr id="1634253887" protected="0"/>
+            <w:tcW w:w="1393" w:type="dxa"/>
+            <w:tmTcPr id="1634602613" protected="0"/>
           </w:tcPr>
           <w:p>
             <w:pPr>
@@ -3208,7 +3421,7 @@
         <w:tc>
           <w:tcPr>
             <w:tcW w:w="7312" w:type="dxa"/>
-            <w:tmTcPr id="1634253887" protected="0"/>
+            <w:tmTcPr id="1634602613" protected="0"/>
           </w:tcPr>
           <w:p>
             <w:pPr>
@@ -3241,8 +3454,8 @@
         </w:trPr>
         <w:tc>
           <w:tcPr>
-            <w:tcW w:w="780" w:type="pct"/>
-            <w:tmTcPr id="1634253887" protected="0"/>
+            <w:tcW w:w="1393" w:type="dxa"/>
+            <w:tmTcPr id="1634602613" protected="0"/>
           </w:tcPr>
           <w:p>
             <w:pPr>
@@ -3265,7 +3478,7 @@
         <w:tc>
           <w:tcPr>
             <w:tcW w:w="7312" w:type="dxa"/>
-            <w:tmTcPr id="1634253887" protected="0"/>
+            <w:tmTcPr id="1634602613" protected="0"/>
           </w:tcPr>
           <w:p>
             <w:pPr>
@@ -3294,8 +3507,8 @@
         </w:trPr>
         <w:tc>
           <w:tcPr>
-            <w:tcW w:w="780" w:type="pct"/>
-            <w:tmTcPr id="1634253887" protected="0"/>
+            <w:tcW w:w="1393" w:type="dxa"/>
+            <w:tmTcPr id="1634602613" protected="0"/>
           </w:tcPr>
           <w:p>
             <w:pPr>
@@ -3318,7 +3531,7 @@
         <w:tc>
           <w:tcPr>
             <w:tcW w:w="7312" w:type="dxa"/>
-            <w:tmTcPr id="1634253887" protected="0"/>
+            <w:tmTcPr id="1634602613" protected="0"/>
           </w:tcPr>
           <w:p>
             <w:pPr>
@@ -3347,8 +3560,8 @@
         </w:trPr>
         <w:tc>
           <w:tcPr>
-            <w:tcW w:w="780" w:type="pct"/>
-            <w:tmTcPr id="1634253887" protected="0"/>
+            <w:tcW w:w="1393" w:type="dxa"/>
+            <w:tmTcPr id="1634602613" protected="0"/>
           </w:tcPr>
           <w:p>
             <w:pPr>
@@ -3371,7 +3584,7 @@
         <w:tc>
           <w:tcPr>
             <w:tcW w:w="7312" w:type="dxa"/>
-            <w:tmTcPr id="1634253887" protected="0"/>
+            <w:tmTcPr id="1634602613" protected="0"/>
           </w:tcPr>
           <w:p>
             <w:pPr>
@@ -3400,8 +3613,8 @@
         </w:trPr>
         <w:tc>
           <w:tcPr>
-            <w:tcW w:w="780" w:type="pct"/>
-            <w:tmTcPr id="1634253887" protected="0"/>
+            <w:tcW w:w="1393" w:type="dxa"/>
+            <w:tmTcPr id="1634602613" protected="0"/>
           </w:tcPr>
           <w:p>
             <w:pPr>
@@ -3424,23 +3637,23 @@
         <w:tc>
           <w:tcPr>
             <w:tcW w:w="7312" w:type="dxa"/>
-            <w:tmTcPr id="1634253887" protected="0"/>
-          </w:tcPr>
-          <w:p>
-            <w:pPr>
-              <w:rPr>
-                <w:rFonts w:ascii="Arial" w:hAnsi="Arial" w:eastAsia="Arial" w:cs="Arial"/>
-                <w:sz w:val="22"/>
-                <w:szCs w:val="22"/>
-              </w:rPr>
-            </w:pPr>
-            <w:r>
-              <w:rPr>
-                <w:rFonts w:ascii="Arial" w:hAnsi="Arial" w:eastAsia="Arial" w:cs="Arial"/>
-                <w:sz w:val="22"/>
-                <w:szCs w:val="22"/>
-              </w:rPr>
-              <w:t>Somentes os usuarios do sistema poderam ver as pessoas que precisam de doação.</w:t>
+            <w:tmTcPr id="1634602613" protected="0"/>
+          </w:tcPr>
+          <w:p>
+            <w:pPr>
+              <w:rPr>
+                <w:rFonts w:ascii="Arial" w:hAnsi="Arial" w:eastAsia="Arial" w:cs="Arial"/>
+                <w:sz w:val="22"/>
+                <w:szCs w:val="22"/>
+              </w:rPr>
+            </w:pPr>
+            <w:r>
+              <w:rPr>
+                <w:rFonts w:ascii="Arial" w:hAnsi="Arial" w:eastAsia="Arial" w:cs="Arial"/>
+                <w:sz w:val="22"/>
+                <w:szCs w:val="22"/>
+              </w:rPr>
+              <w:t>Somentes os usuarios cadastrados do sistema poderam ver as pessoas que precisam de doação.</w:t>
             </w:r>
           </w:p>
         </w:tc>
@@ -3453,8 +3666,8 @@
         </w:trPr>
         <w:tc>
           <w:tcPr>
-            <w:tcW w:w="780" w:type="pct"/>
-            <w:tmTcPr id="1634253887" protected="0"/>
+            <w:tcW w:w="1393" w:type="dxa"/>
+            <w:tmTcPr id="1634602613" protected="0"/>
           </w:tcPr>
           <w:p>
             <w:pPr>
@@ -3477,12 +3690,23 @@
         <w:tc>
           <w:tcPr>
             <w:tcW w:w="7312" w:type="dxa"/>
-            <w:tmTcPr id="1634253887" protected="0"/>
-          </w:tcPr>
-          <w:p>
-            <w:pPr/>
-            <w:r>
-              <w:t>Somente os usuários do sistema poderam ver a lista de doadores.</w:t>
+            <w:tmTcPr id="1634602613" protected="0"/>
+          </w:tcPr>
+          <w:p>
+            <w:pPr>
+              <w:rPr>
+                <w:rFonts w:ascii="Arial" w:hAnsi="Arial" w:eastAsia="Arial" w:cs="Arial"/>
+                <w:sz w:val="22"/>
+                <w:szCs w:val="22"/>
+              </w:rPr>
+            </w:pPr>
+            <w:r>
+              <w:rPr>
+                <w:rFonts w:ascii="Arial" w:hAnsi="Arial" w:eastAsia="Arial" w:cs="Arial"/>
+                <w:sz w:val="22"/>
+                <w:szCs w:val="22"/>
+              </w:rPr>
+              <w:t>Somente os usuários cadastrados do sistema poderam ver a lista de doadores.</w:t>
             </w:r>
           </w:p>
         </w:tc>
@@ -3495,36 +3719,94 @@
         </w:trPr>
         <w:tc>
           <w:tcPr>
-            <w:tcW w:w="780" w:type="pct"/>
-            <w:tmTcPr id="1634253887" protected="0"/>
+            <w:tcW w:w="1393" w:type="dxa"/>
+            <w:tmTcPr id="1634602613" protected="0"/>
+          </w:tcPr>
+          <w:p>
+            <w:pPr>
+              <w:rPr>
+                <w:rFonts w:ascii="Arial" w:hAnsi="Arial" w:eastAsia="Arial" w:cs="Arial"/>
+                <w:sz w:val="22"/>
+                <w:szCs w:val="22"/>
+              </w:rPr>
+            </w:pPr>
+            <w:r>
+              <w:rPr>
+                <w:rFonts w:ascii="Arial" w:hAnsi="Arial" w:eastAsia="Arial" w:cs="Arial"/>
+                <w:sz w:val="22"/>
+                <w:szCs w:val="22"/>
+              </w:rPr>
+              <w:t>RN06</w:t>
+            </w:r>
+          </w:p>
+        </w:tc>
+        <w:tc>
+          <w:tcPr>
+            <w:tcW w:w="7312" w:type="dxa"/>
+            <w:tmTcPr id="1634602613" protected="0"/>
+          </w:tcPr>
+          <w:p>
+            <w:pPr>
+              <w:rPr>
+                <w:rFonts w:ascii="Arial" w:hAnsi="Arial" w:eastAsia="Arial" w:cs="Arial"/>
+                <w:sz w:val="22"/>
+                <w:szCs w:val="22"/>
+              </w:rPr>
+            </w:pPr>
+            <w:r>
+              <w:rPr>
+                <w:rFonts w:ascii="Arial" w:hAnsi="Arial" w:eastAsia="Arial" w:cs="Arial"/>
+                <w:sz w:val="22"/>
+                <w:szCs w:val="22"/>
+              </w:rPr>
+              <w:t>Verificar se a senha do usuário está correta.</w:t>
+            </w:r>
+          </w:p>
+        </w:tc>
+      </w:tr>
+      <w:tr>
+        <w:trPr>
+          <w:tblHeader w:val="0"/>
+          <w:cantSplit w:val="0"/>
+          <w:trHeight w:val="413" w:hRule="atLeast"/>
+        </w:trPr>
+        <w:tc>
+          <w:tcPr>
+            <w:tcW w:w="1393" w:type="dxa"/>
+            <w:tmTcPr id="1634602613" protected="0"/>
           </w:tcPr>
           <w:p>
             <w:pPr/>
             <w:r>
-              <w:t>RN06</w:t>
+              <w:t>RN07</w:t>
             </w:r>
           </w:p>
         </w:tc>
         <w:tc>
           <w:tcPr>
             <w:tcW w:w="7312" w:type="dxa"/>
-            <w:tmTcPr id="1634253887" protected="0"/>
-          </w:tcPr>
-          <w:p>
-            <w:pPr>
-              <w:rPr>
-                <w:rFonts w:ascii="Arial" w:hAnsi="Arial" w:eastAsia="Arial" w:cs="Arial"/>
-                <w:sz w:val="22"/>
-                <w:szCs w:val="22"/>
-              </w:rPr>
-            </w:pPr>
-            <w:r>
-              <w:rPr>
-                <w:rFonts w:ascii="Arial" w:hAnsi="Arial" w:eastAsia="Arial" w:cs="Arial"/>
-                <w:sz w:val="22"/>
-                <w:szCs w:val="22"/>
-              </w:rPr>
-            </w:r>
+            <w:tmTcPr id="1634602613" protected="0"/>
+          </w:tcPr>
+          <w:p>
+            <w:pPr>
+              <w:rPr>
+                <w:rFonts w:ascii="Arial" w:hAnsi="Arial" w:eastAsia="Arial" w:cs="Arial"/>
+                <w:sz w:val="22"/>
+                <w:szCs w:val="22"/>
+              </w:rPr>
+            </w:pPr>
+            <w:r>
+              <w:rPr>
+                <w:rFonts w:ascii="Arial" w:hAnsi="Arial" w:eastAsia="Arial" w:cs="Arial"/>
+                <w:sz w:val="22"/>
+                <w:szCs w:val="22"/>
+              </w:rPr>
+              <w:t>Caso a senha esteja errada exibir um erro de login.</w:t>
+            </w:r>
+          </w:p>
+          <w:p>
+            <w:pPr/>
+            <w:r/>
           </w:p>
         </w:tc>
       </w:tr>
@@ -3974,38 +4256,6 @@
     <w:p>
       <w:pPr>
         <w:ind w:left="708"/>
-        <w:rPr>
-          <w:rFonts w:ascii="Arial" w:hAnsi="Arial" w:eastAsia="Arial" w:cs="Arial"/>
-          <w:sz w:val="24"/>
-          <w:szCs w:val="24"/>
-        </w:rPr>
-      </w:pPr>
-      <w:r>
-        <w:rPr>
-          <w:rFonts w:ascii="Arial" w:hAnsi="Arial" w:eastAsia="Arial" w:cs="Arial"/>
-          <w:sz w:val="24"/>
-          <w:szCs w:val="24"/>
-        </w:rPr>
-      </w:r>
-    </w:p>
-    <w:p>
-      <w:pPr>
-        <w:rPr>
-          <w:rFonts w:ascii="Arial" w:hAnsi="Arial" w:eastAsia="Arial" w:cs="Arial"/>
-          <w:sz w:val="24"/>
-          <w:szCs w:val="24"/>
-        </w:rPr>
-      </w:pPr>
-      <w:r>
-        <w:rPr>
-          <w:rFonts w:ascii="Arial" w:hAnsi="Arial" w:eastAsia="Arial" w:cs="Arial"/>
-          <w:sz w:val="24"/>
-          <w:szCs w:val="24"/>
-        </w:rPr>
-      </w:r>
-    </w:p>
-    <w:p>
-      <w:pPr>
         <w:rPr>
           <w:rFonts w:ascii="Arial" w:hAnsi="Arial" w:eastAsia="Arial" w:cs="Arial"/>
           <w:sz w:val="24"/>
@@ -6884,7 +7134,7 @@
       <w:fldChar w:fldCharType="begin"/>
       <w:instrText xml:space="preserve"> PAGE \* ROMAN </w:instrText>
       <w:fldChar w:fldCharType="separate"/>
-      <w:t>IX</w:t>
+      <w:t>V</w:t>
       <w:fldChar w:fldCharType="end"/>
     </w:r>
   </w:p>

</xml_diff>